<commit_message>
Implementa documentação 4.5 e atualiza diario de bordo
</commit_message>
<xml_diff>
--- a/Documentação/Documentação Mainteer.docx
+++ b/Documentação/Documentação Mainteer.docx
@@ -236,6 +236,7 @@
           <w:bCs/>
         </w:rPr>
       </w:pPr>
+      <w:proofErr w:type="gramStart"/>
       <w:r>
         <w:rPr>
           <w:b/>
@@ -264,6 +265,7 @@
         </w:rPr>
         <w:t>6</w:t>
       </w:r>
+      <w:proofErr w:type="gramEnd"/>
       <w:r>
         <w:rPr>
           <w:b/>
@@ -271,6 +273,7 @@
         </w:rPr>
         <w:t xml:space="preserve">/ </w:t>
       </w:r>
+      <w:proofErr w:type="spellStart"/>
       <w:r>
         <w:rPr>
           <w:b/>
@@ -278,6 +281,7 @@
         </w:rPr>
         <w:t>NexBit</w:t>
       </w:r>
+      <w:proofErr w:type="spellEnd"/>
       <w:r>
         <w:rPr>
           <w:b/>
@@ -853,9 +857,11 @@
           </w:placeholder>
         </w:sdtPr>
         <w:sdtContent>
+          <w:proofErr w:type="spellStart"/>
           <w:r>
             <w:t>NexBit</w:t>
           </w:r>
+          <w:proofErr w:type="spellEnd"/>
         </w:sdtContent>
       </w:sdt>
       <w:r>
@@ -885,9 +891,11 @@
       <w:r>
         <w:t xml:space="preserve">TÍTULO DO PROJETO: </w:t>
       </w:r>
+      <w:proofErr w:type="spellStart"/>
       <w:r>
         <w:t>Mainteer</w:t>
       </w:r>
+      <w:proofErr w:type="spellEnd"/>
     </w:p>
     <w:p>
       <w:r>
@@ -3724,7 +3732,15 @@
     </w:p>
     <w:p>
       <w:r>
-        <w:t>A NexBit é uma empresa inovadora no setor de desenvolvimento de software, com foco em oferecer soluções tecnológicas eficientes e personalizadas para diversos segmentos do mercado. Nosso compromisso é entender as necessidades específicas de cada cliente e transformar desafios operacionais em sistemas intuitivos, ágeis e seguros.</w:t>
+        <w:t xml:space="preserve">A </w:t>
+      </w:r>
+      <w:proofErr w:type="spellStart"/>
+      <w:r>
+        <w:t>NexBit</w:t>
+      </w:r>
+      <w:proofErr w:type="spellEnd"/>
+      <w:r>
+        <w:t xml:space="preserve"> é uma empresa inovadora no setor de desenvolvimento de software, com foco em oferecer soluções tecnológicas eficientes e personalizadas para diversos segmentos do mercado. Nosso compromisso é entender as necessidades específicas de cada cliente e transformar desafios operacionais em sistemas intuitivos, ágeis e seguros.</w:t>
       </w:r>
     </w:p>
     <w:p>
@@ -3734,7 +3750,15 @@
     </w:p>
     <w:p>
       <w:r>
-        <w:t>Neste projeto, a NexBit está desenvolvendo um sistema exclusivo para uma oficina de motocicletas, com o objetivo de otimizar a gestão de serviços e recursos. O sistema permitirá o controle completo de peças, cadastro de clientes e motos, agendamentos de atendimentos, além de funcionalidades para entrada e retirada de estoque. Com essa solução, buscamos melhorar o fluxo de trabalho, reduzir erros operacionais e oferecer uma experiência mais organizada e profissional para o negócio.</w:t>
+        <w:t xml:space="preserve">Neste projeto, a </w:t>
+      </w:r>
+      <w:proofErr w:type="spellStart"/>
+      <w:r>
+        <w:t>NexBit</w:t>
+      </w:r>
+      <w:proofErr w:type="spellEnd"/>
+      <w:r>
+        <w:t xml:space="preserve"> está desenvolvendo um sistema exclusivo para uma oficina de motocicletas, com o objetivo de otimizar a gestão de serviços e recursos. O sistema permitirá o controle completo de peças, cadastro de clientes e motos, agendamentos de atendimentos, além de funcionalidades para entrada e retirada de estoque. Com essa solução, buscamos melhorar o fluxo de trabalho, reduzir erros operacionais e oferecer uma experiência mais organizada e profissional para o negócio.</w:t>
       </w:r>
     </w:p>
     <w:p>
@@ -3886,7 +3910,15 @@
     <w:p/>
     <w:p>
       <w:r>
-        <w:t xml:space="preserve">A NexBit tem como propósito desenvolver soluções de software inteligentes e personalizadas que atendam às necessidades operacionais de empresas dos mais diversos setores. Nosso objetivo é simplificar processos, otimizar a gestão e impulsionar a eficiência dos negócios por meio da tecnologia. Neste projeto, buscamos transformar a rotina de uma oficina de </w:t>
+        <w:t xml:space="preserve">A </w:t>
+      </w:r>
+      <w:proofErr w:type="spellStart"/>
+      <w:r>
+        <w:t>NexBit</w:t>
+      </w:r>
+      <w:proofErr w:type="spellEnd"/>
+      <w:r>
+        <w:t xml:space="preserve"> tem como propósito desenvolver soluções de software inteligentes e personalizadas que atendam às necessidades operacionais de empresas dos mais diversos setores. Nosso objetivo é simplificar processos, otimizar a gestão e impulsionar a eficiência dos negócios por meio da tecnologia. Neste projeto, buscamos transformar a rotina de uma oficina de </w:t>
       </w:r>
       <w:r>
         <w:lastRenderedPageBreak/>
@@ -3910,7 +3942,15 @@
     </w:p>
     <w:p>
       <w:r>
-        <w:t>A NexBit aspira a se tornar uma referência nacional no desenvolvimento de soluções tecnológicas voltadas à automação e à gestão empresarial. Nosso objetivo a longo prazo é capacitar empresas de todos os portes, oferecendo sistemas inteligentes que facilitem a administração dos seus negócios, aumentem a produtividade e promovam a transformação digital. Buscamos construir um ecossistema de ferramentas acessíveis, eficientes e adaptáveis às necessidades de cada cliente, contribuindo para o crescimento sustentável de diversos segmentos do mercado.</w:t>
+        <w:t xml:space="preserve">A </w:t>
+      </w:r>
+      <w:proofErr w:type="spellStart"/>
+      <w:r>
+        <w:t>NexBit</w:t>
+      </w:r>
+      <w:proofErr w:type="spellEnd"/>
+      <w:r>
+        <w:t xml:space="preserve"> aspira a se tornar uma referência nacional no desenvolvimento de soluções tecnológicas voltadas à automação e à gestão empresarial. Nosso objetivo a longo prazo é capacitar empresas de todos os portes, oferecendo sistemas inteligentes que facilitem a administração dos seus negócios, aumentem a produtividade e promovam a transformação digital. Buscamos construir um ecossistema de ferramentas acessíveis, eficientes e adaptáveis às necessidades de cada cliente, contribuindo para o crescimento sustentável de diversos segmentos do mercado.</w:t>
       </w:r>
     </w:p>
     <w:p/>
@@ -3942,6 +3982,7 @@
       <w:r>
         <w:t xml:space="preserve">Os princípios que orientam as ações e decisões da </w:t>
       </w:r>
+      <w:proofErr w:type="spellStart"/>
       <w:r>
         <w:rPr>
           <w:b/>
@@ -3949,6 +3990,7 @@
         </w:rPr>
         <w:t>NexBit</w:t>
       </w:r>
+      <w:proofErr w:type="spellEnd"/>
       <w:r>
         <w:t xml:space="preserve"> são:</w:t>
       </w:r>
@@ -4182,6 +4224,7 @@
         </w:rPr>
         <w:t xml:space="preserve">O </w:t>
       </w:r>
+      <w:proofErr w:type="spellStart"/>
       <w:r>
         <w:rPr>
           <w:rStyle w:val="Forte"/>
@@ -4191,6 +4234,7 @@
         </w:rPr>
         <w:t>Mainteer</w:t>
       </w:r>
+      <w:proofErr w:type="spellEnd"/>
       <w:r>
         <w:rPr>
           <w:rFonts w:ascii="Arial" w:hAnsi="Arial" w:cs="Arial"/>
@@ -4412,7 +4456,15 @@
     <w:p/>
     <w:p>
       <w:r>
-        <w:t xml:space="preserve">O Mainteer será um </w:t>
+        <w:t xml:space="preserve">O </w:t>
+      </w:r>
+      <w:proofErr w:type="spellStart"/>
+      <w:r>
+        <w:t>Mainteer</w:t>
+      </w:r>
+      <w:proofErr w:type="spellEnd"/>
+      <w:r>
+        <w:t xml:space="preserve"> será um </w:t>
       </w:r>
       <w:r>
         <w:rPr>
@@ -4768,7 +4820,15 @@
         </w:numPr>
       </w:pPr>
       <w:r>
-        <w:t>Seria útil para vocês acompanhar o andamento das ordens de serviço com status? (ex: Em aberto, em andamento, concluído)?</w:t>
+        <w:t>Seria útil para vocês acompanhar o andamento das ordens de serviço com status? (</w:t>
+      </w:r>
+      <w:proofErr w:type="spellStart"/>
+      <w:r>
+        <w:t>ex</w:t>
+      </w:r>
+      <w:proofErr w:type="spellEnd"/>
+      <w:r>
+        <w:t>: Em aberto, em andamento, concluído)?</w:t>
       </w:r>
     </w:p>
     <w:p>
@@ -6647,7 +6707,15 @@
         <w:t>Objetivo</w:t>
       </w:r>
       <w:r>
-        <w:t>: Garantir que o sistema seja acessível de qualquer aparelho, independente do tamanho da tela.</w:t>
+        <w:t xml:space="preserve">: Garantir que o sistema seja acessível de qualquer aparelho, </w:t>
+      </w:r>
+      <w:proofErr w:type="spellStart"/>
+      <w:r>
+        <w:t>independente</w:t>
+      </w:r>
+      <w:proofErr w:type="spellEnd"/>
+      <w:r>
+        <w:t xml:space="preserve"> do tamanho da tela.</w:t>
       </w:r>
     </w:p>
     <w:p>
@@ -6683,7 +6751,15 @@
         <w:t>Usabilidade</w:t>
       </w:r>
       <w:r>
-        <w:t>: O sistema deve ser intuitivo para qualquer usuário, independente de por onde acessar.</w:t>
+        <w:t xml:space="preserve">: O sistema deve ser intuitivo para qualquer usuário, </w:t>
+      </w:r>
+      <w:proofErr w:type="spellStart"/>
+      <w:r>
+        <w:t>independente</w:t>
+      </w:r>
+      <w:proofErr w:type="spellEnd"/>
+      <w:r>
+        <w:t xml:space="preserve"> de por onde acessar.</w:t>
       </w:r>
     </w:p>
     <w:p/>
@@ -6729,7 +6805,39 @@
           <w:b/>
           <w:bCs/>
         </w:rPr>
-        <w:t>Descrição: O sistema deve utilizar um SGBD relacional (ex: MySQL ou MariaDB)</w:t>
+        <w:t>Descrição: O sistema deve utilizar um SGBD relacional (</w:t>
+      </w:r>
+      <w:proofErr w:type="spellStart"/>
+      <w:r>
+        <w:rPr>
+          <w:b/>
+          <w:bCs/>
+        </w:rPr>
+        <w:t>ex</w:t>
+      </w:r>
+      <w:proofErr w:type="spellEnd"/>
+      <w:r>
+        <w:rPr>
+          <w:b/>
+          <w:bCs/>
+        </w:rPr>
+        <w:t xml:space="preserve">: MySQL ou </w:t>
+      </w:r>
+      <w:proofErr w:type="spellStart"/>
+      <w:r>
+        <w:rPr>
+          <w:b/>
+          <w:bCs/>
+        </w:rPr>
+        <w:t>MariaDB</w:t>
+      </w:r>
+      <w:proofErr w:type="spellEnd"/>
+      <w:r>
+        <w:rPr>
+          <w:b/>
+          <w:bCs/>
+        </w:rPr>
+        <w:t>)</w:t>
       </w:r>
     </w:p>
     <w:p>
@@ -7038,6 +7146,7 @@
           <w:bCs/>
         </w:rPr>
       </w:pPr>
+      <w:proofErr w:type="spellStart"/>
       <w:r>
         <w:rPr>
           <w:b/>
@@ -7045,6 +7154,7 @@
         </w:rPr>
         <w:t>Mainteer</w:t>
       </w:r>
+      <w:proofErr w:type="spellEnd"/>
     </w:p>
     <w:p>
       <w:pPr>
@@ -7102,6 +7212,7 @@
           <w:bCs/>
         </w:rPr>
       </w:pPr>
+      <w:proofErr w:type="spellStart"/>
       <w:r>
         <w:rPr>
           <w:b/>
@@ -7109,6 +7220,7 @@
         </w:rPr>
         <w:t>motorSW</w:t>
       </w:r>
+      <w:proofErr w:type="spellEnd"/>
     </w:p>
     <w:p>
       <w:pPr>
@@ -7118,10 +7230,7 @@
         </w:numPr>
       </w:pPr>
       <w:r>
-        <w:t>É uma solução 100% web, voltada para oficinas mecânicas e inclusive motos. Oferece ordem de serviço simplificada, controle de estoque, financeiro, emissão de notas, app mobile, etc.</w:t>
-      </w:r>
-      <w:r>
-        <w:t xml:space="preserve"> </w:t>
+        <w:t xml:space="preserve">É uma solução 100% web, voltada para oficinas mecânicas e inclusive motos. Oferece ordem de serviço simplificada, controle de estoque, financeiro, emissão de notas, app mobile, etc. </w:t>
       </w:r>
     </w:p>
     <w:p>
@@ -7160,6 +7269,7 @@
           <w:szCs w:val="24"/>
         </w:rPr>
       </w:pPr>
+      <w:proofErr w:type="spellStart"/>
       <w:r>
         <w:rPr>
           <w:b/>
@@ -7169,6 +7279,7 @@
         </w:rPr>
         <w:t>WorkMotor</w:t>
       </w:r>
+      <w:proofErr w:type="spellEnd"/>
     </w:p>
     <w:p>
       <w:pPr>
@@ -7245,6 +7356,7 @@
       </w:pPr>
       <w:r>
         <w:rPr>
+          <w:noProof/>
           <w:sz w:val="24"/>
           <w:szCs w:val="24"/>
         </w:rPr>
@@ -10050,6 +10162,7 @@
       <w:r>
         <w:t xml:space="preserve">O desenvolvimento do sistema </w:t>
       </w:r>
+      <w:proofErr w:type="spellStart"/>
       <w:r>
         <w:rPr>
           <w:b/>
@@ -10057,9 +10170,11 @@
         </w:rPr>
         <w:t>Mainteer</w:t>
       </w:r>
+      <w:proofErr w:type="spellEnd"/>
       <w:r>
         <w:t xml:space="preserve"> utilizou a metodologia ágil </w:t>
       </w:r>
+      <w:proofErr w:type="spellStart"/>
       <w:r>
         <w:rPr>
           <w:b/>
@@ -10067,6 +10182,7 @@
         </w:rPr>
         <w:t>Kanban</w:t>
       </w:r>
+      <w:proofErr w:type="spellEnd"/>
       <w:r>
         <w:t xml:space="preserve">, permitindo organização contínua das tarefas, priorização de atividades e monitoramento do progresso. As funcionalidades foram implementadas de forma incremental, com revisões e testes realizados durante o desenvolvimento. Ferramentas colaborativas, como </w:t>
       </w:r>
@@ -10461,14 +10577,29 @@
         <w:t>,</w:t>
       </w:r>
       <w:r>
-        <w:t xml:space="preserve"> JavaScript</w:t>
-      </w:r>
-      <w:r>
-        <w:t xml:space="preserve"> e React</w:t>
-      </w:r>
-      <w:r>
-        <w:t xml:space="preserve"> para o front-end</w:t>
-      </w:r>
+        <w:t xml:space="preserve"> </w:t>
+      </w:r>
+      <w:proofErr w:type="spellStart"/>
+      <w:r>
+        <w:t>JavaScript</w:t>
+      </w:r>
+      <w:proofErr w:type="spellEnd"/>
+      <w:r>
+        <w:t xml:space="preserve"> e </w:t>
+      </w:r>
+      <w:proofErr w:type="spellStart"/>
+      <w:r>
+        <w:t>React</w:t>
+      </w:r>
+      <w:proofErr w:type="spellEnd"/>
+      <w:r>
+        <w:t xml:space="preserve"> para o front-</w:t>
+      </w:r>
+      <w:proofErr w:type="spellStart"/>
+      <w:r>
+        <w:t>end</w:t>
+      </w:r>
+      <w:proofErr w:type="spellEnd"/>
     </w:p>
     <w:p>
       <w:pPr>
@@ -10479,8 +10610,13 @@
         </w:numPr>
       </w:pPr>
       <w:r>
-        <w:t>PHP para o back-end</w:t>
-      </w:r>
+        <w:t xml:space="preserve">PHP para o </w:t>
+      </w:r>
+      <w:proofErr w:type="spellStart"/>
+      <w:r>
+        <w:t>back-end</w:t>
+      </w:r>
+      <w:proofErr w:type="spellEnd"/>
     </w:p>
     <w:p>
       <w:pPr>
@@ -10515,8 +10651,13 @@
         </w:numPr>
       </w:pPr>
       <w:r>
-        <w:t>Visual Studio Code</w:t>
-      </w:r>
+        <w:t xml:space="preserve">Visual Studio </w:t>
+      </w:r>
+      <w:proofErr w:type="spellStart"/>
+      <w:r>
+        <w:t>Code</w:t>
+      </w:r>
+      <w:proofErr w:type="spellEnd"/>
     </w:p>
     <w:p>
       <w:pPr>
@@ -10589,8 +10730,13 @@
           <w:numId w:val="10"/>
         </w:numPr>
       </w:pPr>
-      <w:r>
-        <w:t>Figma para criação dos protótipos de interface</w:t>
+      <w:proofErr w:type="spellStart"/>
+      <w:r>
+        <w:t>Figma</w:t>
+      </w:r>
+      <w:proofErr w:type="spellEnd"/>
+      <w:r>
+        <w:t xml:space="preserve"> para criação dos protótipos de interface</w:t>
       </w:r>
     </w:p>
     <w:p>
@@ -10601,9 +10747,19 @@
           <w:numId w:val="10"/>
         </w:numPr>
       </w:pPr>
-      <w:r>
-        <w:t>Canva para identidade visual da empresa NexBit</w:t>
-      </w:r>
+      <w:proofErr w:type="spellStart"/>
+      <w:r>
+        <w:t>Canva</w:t>
+      </w:r>
+      <w:proofErr w:type="spellEnd"/>
+      <w:r>
+        <w:t xml:space="preserve"> para identidade visual da empresa </w:t>
+      </w:r>
+      <w:proofErr w:type="spellStart"/>
+      <w:r>
+        <w:t>NexBit</w:t>
+      </w:r>
+      <w:proofErr w:type="spellEnd"/>
     </w:p>
     <w:p>
       <w:pPr>
@@ -10621,6 +10777,7 @@
       <w:r>
         <w:t xml:space="preserve">As principais funcionalidades desenvolvidas no sistema </w:t>
       </w:r>
+      <w:proofErr w:type="spellStart"/>
       <w:r>
         <w:rPr>
           <w:b/>
@@ -10628,6 +10785,7 @@
         </w:rPr>
         <w:t>Mainteer</w:t>
       </w:r>
+      <w:proofErr w:type="spellEnd"/>
       <w:r>
         <w:t xml:space="preserve"> são:</w:t>
       </w:r>
@@ -10992,8 +11150,13 @@
         </w:numPr>
       </w:pPr>
       <w:r>
-        <w:t>Navegador moderno com suporte a HTML5 e JavaScript</w:t>
-      </w:r>
+        <w:t xml:space="preserve">Navegador moderno com suporte a HTML5 e </w:t>
+      </w:r>
+      <w:proofErr w:type="spellStart"/>
+      <w:r>
+        <w:t>JavaScript</w:t>
+      </w:r>
+      <w:proofErr w:type="spellEnd"/>
     </w:p>
     <w:p>
       <w:pPr>
@@ -11043,6 +11206,276 @@
         <w:pStyle w:val="PargrafodaLista"/>
       </w:pPr>
     </w:p>
+    <w:p>
+      <w:pPr>
+        <w:jc w:val="left"/>
+      </w:pPr>
+      <w:r>
+        <w:t>CONTRATO DE DESENVOLVIMENTO DE SOFTWARE</w:t>
+      </w:r>
+    </w:p>
+    <w:p>
+      <w:pPr>
+        <w:jc w:val="left"/>
+      </w:pPr>
+      <w:r>
+        <w:t>CONTRATANTE:</w:t>
+      </w:r>
+      <w:r>
+        <w:br/>
+        <w:t>Oficina Modelo (cliente fictício para fins acadêmicos), pessoa jurídica de direito privado, com sede em Araras/SP, doravante denominada CONTRATANTE.</w:t>
+      </w:r>
+    </w:p>
+    <w:p>
+      <w:pPr>
+        <w:jc w:val="left"/>
+      </w:pPr>
+      <w:r>
+        <w:t>CONTRATADA:</w:t>
+      </w:r>
+      <w:r>
+        <w:br/>
+      </w:r>
+      <w:proofErr w:type="spellStart"/>
+      <w:r>
+        <w:t>NexBit</w:t>
+      </w:r>
+      <w:proofErr w:type="spellEnd"/>
+      <w:r>
+        <w:t>, grupo de desenvolvimento de software formado pelos alunos da Fatec Araras – curso de DSM, doravante denominada CONTRATADA.</w:t>
+      </w:r>
+    </w:p>
+    <w:p>
+      <w:pPr>
+        <w:jc w:val="left"/>
+      </w:pPr>
+      <w:r>
+        <w:t>1. OBJETO DO CONTRATO</w:t>
+      </w:r>
+      <w:r>
+        <w:br/>
+        <w:t>O presente contrato tem como objeto o desenvolvimento de um sistema web denominado “</w:t>
+      </w:r>
+      <w:proofErr w:type="spellStart"/>
+      <w:r>
+        <w:t>Mainteer</w:t>
+      </w:r>
+      <w:proofErr w:type="spellEnd"/>
+      <w:r>
+        <w:t>”, voltado à gestão de oficinas de motocicletas, abrangendo os módulos de:</w:t>
+      </w:r>
+      <w:r>
+        <w:br/>
+        <w:t>- Cadastro de clientes e motos;</w:t>
+      </w:r>
+      <w:r>
+        <w:br/>
+        <w:t>- Gerenciamento de ordens de serviço;</w:t>
+      </w:r>
+      <w:r>
+        <w:br/>
+      </w:r>
+      <w:r>
+        <w:lastRenderedPageBreak/>
+        <w:t>- Controle de estoque de peças;</w:t>
+      </w:r>
+      <w:r>
+        <w:br/>
+        <w:t>- Agendamento de serviços;</w:t>
+      </w:r>
+      <w:r>
+        <w:br/>
+        <w:t>- Dashboard informativo com estatísticas operacionais.</w:t>
+      </w:r>
+    </w:p>
+    <w:p>
+      <w:pPr>
+        <w:jc w:val="left"/>
+      </w:pPr>
+      <w:r>
+        <w:t>2. RESPONSABILIDADES DAS PARTES</w:t>
+      </w:r>
+      <w:r>
+        <w:br/>
+        <w:t>2.1. Da CONTRATADA:</w:t>
+      </w:r>
+      <w:r>
+        <w:br/>
+        <w:t>- Desenvolver o sistema conforme os requisitos funcionais e não funcionais definidos na documentação do projeto;</w:t>
+      </w:r>
+      <w:r>
+        <w:br/>
+        <w:t>- Entregar protótipos, diagramas e documentação técnica completa;</w:t>
+      </w:r>
+      <w:r>
+        <w:br/>
+        <w:t>- Realizar testes de usabilidade e correção de falhas identificadas durante o período de desenvolvimento;</w:t>
+      </w:r>
+      <w:r>
+        <w:br/>
+        <w:t>- Garantir a integridade e segurança dos dados armazenados.</w:t>
+      </w:r>
+    </w:p>
+    <w:p>
+      <w:pPr>
+        <w:jc w:val="left"/>
+      </w:pPr>
+      <w:r>
+        <w:t>2.2. Da CONTRATANTE:</w:t>
+      </w:r>
+      <w:r>
+        <w:br/>
+        <w:t>- Fornecer as informações necessárias para o entendimento do funcionamento da oficina;</w:t>
+      </w:r>
+      <w:r>
+        <w:br/>
+        <w:t>- Validar os protótipos e funcionalidades apresentadas;</w:t>
+      </w:r>
+      <w:r>
+        <w:br/>
+        <w:t>- Participar das etapas de testes e homologação do sistema.</w:t>
+      </w:r>
+    </w:p>
+    <w:p>
+      <w:pPr>
+        <w:jc w:val="left"/>
+      </w:pPr>
+      <w:r>
+        <w:t>3. PRAZOS</w:t>
+      </w:r>
+      <w:r>
+        <w:br/>
+        <w:t>O desenvolvimento do software terá duração conforme o cronograma acadêmico do 2º semestre de 2025, com previsão de conclusão e apresentação final em 02 de dezembro de 2025.</w:t>
+      </w:r>
+    </w:p>
+    <w:p>
+      <w:pPr>
+        <w:jc w:val="left"/>
+      </w:pPr>
+      <w:r>
+        <w:t>4. PROPRIEDADE INTELECTUAL</w:t>
+      </w:r>
+      <w:r>
+        <w:br/>
+        <w:t xml:space="preserve">O código-fonte, design e documentação técnica do sistema </w:t>
+      </w:r>
+      <w:proofErr w:type="spellStart"/>
+      <w:r>
+        <w:t>Mainteer</w:t>
+      </w:r>
+      <w:proofErr w:type="spellEnd"/>
+      <w:r>
+        <w:t xml:space="preserve"> serão de propriedade intelectual da equipe </w:t>
+      </w:r>
+      <w:proofErr w:type="spellStart"/>
+      <w:r>
+        <w:t>NexBit</w:t>
+      </w:r>
+      <w:proofErr w:type="spellEnd"/>
+      <w:r>
+        <w:t>, podendo ser disponibilizados para fins educacionais e demonstrativos.</w:t>
+      </w:r>
+      <w:r>
+        <w:br/>
+        <w:t>A CONTRATANTE poderá utilizar o sistema apenas para fins de avaliação acadêmica e demonstração de funcionamento.</w:t>
+      </w:r>
+    </w:p>
+    <w:p>
+      <w:pPr>
+        <w:jc w:val="left"/>
+      </w:pPr>
+      <w:r>
+        <w:t>5. CONFIDENCIALIDADE</w:t>
+      </w:r>
+      <w:r>
+        <w:br/>
+        <w:t>As partes comprometem-se a manter sigilo sobre todas as informações técnicas, operacionais e estratégicas trocadas durante o desenvolvimento do projeto.</w:t>
+      </w:r>
+    </w:p>
+    <w:p>
+      <w:pPr>
+        <w:jc w:val="left"/>
+      </w:pPr>
+      <w:r>
+        <w:t>6. GARANTIA E SUPORTE</w:t>
+      </w:r>
+      <w:r>
+        <w:br/>
+        <w:t>Por se tratar de um projeto acadêmico, não há garantia técnica ou suporte contínuo após a conclusão do curso, salvo acordos posteriores entre as partes.</w:t>
+      </w:r>
+    </w:p>
+    <w:p>
+      <w:pPr>
+        <w:jc w:val="left"/>
+      </w:pPr>
+      <w:r>
+        <w:t>7. RESCISÃO</w:t>
+      </w:r>
+      <w:r>
+        <w:br/>
+        <w:t>O contrato poderá ser rescindido a qualquer momento, mediante comunicação entre as partes, em caso de descumprimento de suas obrigações.</w:t>
+      </w:r>
+    </w:p>
+    <w:p>
+      <w:pPr>
+        <w:jc w:val="left"/>
+      </w:pPr>
+      <w:r>
+        <w:t>8. DISPOSIÇÕES FINAIS</w:t>
+      </w:r>
+      <w:r>
+        <w:br/>
+        <w:t>Este contrato é celebrado para fins acadêmicos e não possui caráter comercial. Ambas as partes declaram estar de acordo com os termos aqui estabelecidos.</w:t>
+      </w:r>
+    </w:p>
+    <w:p>
+      <w:pPr>
+        <w:jc w:val="left"/>
+      </w:pPr>
+      <w:r>
+        <w:t>Araras, 02 de dezembro de 2025</w:t>
+      </w:r>
+    </w:p>
+    <w:p>
+      <w:pPr>
+        <w:jc w:val="left"/>
+      </w:pPr>
+      <w:r>
+        <w:br/>
+        <w:t>CONTRATANTE: __________________________________________</w:t>
+      </w:r>
+      <w:r>
+        <w:br/>
+        <w:t>Oficina Modelo</w:t>
+      </w:r>
+    </w:p>
+    <w:p>
+      <w:pPr>
+        <w:jc w:val="left"/>
+      </w:pPr>
+      <w:r>
+        <w:t>CONTRATADA: __________________________________________</w:t>
+      </w:r>
+      <w:r>
+        <w:br/>
+      </w:r>
+      <w:proofErr w:type="spellStart"/>
+      <w:r>
+        <w:t>NexBit</w:t>
+      </w:r>
+      <w:proofErr w:type="spellEnd"/>
+      <w:r>
+        <w:t xml:space="preserve"> – Grupo de Desenvolvimento</w:t>
+      </w:r>
+      <w:r>
+        <w:br/>
+      </w:r>
+      <w:r>
+        <w:lastRenderedPageBreak/>
+        <w:t>Beatriz Martins – Felipe Rodrigues Teixeira – Paola Gabriele de Oliveira – Samuel Heitor Fernandes</w:t>
+      </w:r>
+    </w:p>
+    <w:p/>
     <w:p>
       <w:pPr>
         <w:pStyle w:val="Ttulo1"/>
@@ -15697,6 +16130,7 @@
   <w:style w:type="character" w:default="1" w:styleId="Fontepargpadro">
     <w:name w:val="Default Paragraph Font"/>
     <w:uiPriority w:val="1"/>
+    <w:semiHidden/>
     <w:unhideWhenUsed/>
   </w:style>
   <w:style w:type="table" w:default="1" w:styleId="Tabelanormal">
@@ -16534,17 +16968,12 @@
     <w:pitch w:val="variable"/>
     <w:sig w:usb0="A00006FF" w:usb1="4000205B" w:usb2="00000010" w:usb3="00000000" w:csb0="0000019F" w:csb1="00000000"/>
   </w:font>
-  <w:font w:name="Aptos">
+  <w:font w:name="Calibri Light">
+    <w:panose1 w:val="020F0302020204030204"/>
     <w:charset w:val="00"/>
     <w:family w:val="swiss"/>
     <w:pitch w:val="variable"/>
-    <w:sig w:usb0="20000287" w:usb1="00000003" w:usb2="00000000" w:usb3="00000000" w:csb0="0000019F" w:csb1="00000000"/>
-  </w:font>
-  <w:font w:name="Aptos Display">
-    <w:charset w:val="00"/>
-    <w:family w:val="swiss"/>
-    <w:pitch w:val="variable"/>
-    <w:sig w:usb0="20000287" w:usb1="00000003" w:usb2="00000000" w:usb3="00000000" w:csb0="0000019F" w:csb1="00000000"/>
+    <w:sig w:usb0="E4002EFF" w:usb1="C000247B" w:usb2="00000009" w:usb3="00000000" w:csb0="000001FF" w:csb1="00000000"/>
   </w:font>
 </w:fonts>
 </file>
@@ -16586,6 +17015,7 @@
     <w:rsid w:val="0077126D"/>
     <w:rsid w:val="00800B2F"/>
     <w:rsid w:val="00846ED9"/>
+    <w:rsid w:val="00916B0D"/>
     <w:rsid w:val="009640BF"/>
     <w:rsid w:val="009C592D"/>
     <w:rsid w:val="009E2C52"/>
@@ -16595,6 +17025,7 @@
     <w:rsid w:val="00B855D3"/>
     <w:rsid w:val="00CA365F"/>
     <w:rsid w:val="00CE18D8"/>
+    <w:rsid w:val="00E42A26"/>
     <w:rsid w:val="00EA756E"/>
     <w:rsid w:val="00ED4B33"/>
     <w:rsid w:val="00F23227"/>
@@ -17432,22 +17863,15 @@
 </file>
 
 <file path=customXml/item1.xml><?xml version="1.0" encoding="utf-8"?>
-<p:properties xmlns:p="http://schemas.microsoft.com/office/2006/metadata/properties" xmlns:xsi="http://www.w3.org/2001/XMLSchema-instance" xmlns:pc="http://schemas.microsoft.com/office/infopath/2007/PartnerControls">
-  <documentManagement>
-    <ReferenceId xmlns="ec659b26-6293-4928-bb11-856a03e4a8d7" xsi:nil="true"/>
-    <TaxCatchAll xmlns="1c3b4928-cda6-46fa-98a6-08670120ff06" xsi:nil="true"/>
-    <lcf76f155ced4ddcb4097134ff3c332f xmlns="ec659b26-6293-4928-bb11-856a03e4a8d7">
-      <Terms xmlns="http://schemas.microsoft.com/office/infopath/2007/PartnerControls"/>
-    </lcf76f155ced4ddcb4097134ff3c332f>
-  </documentManagement>
-</p:properties>
+<?mso-contentType ?>
+<FormTemplates xmlns="http://schemas.microsoft.com/sharepoint/v3/contenttype/forms">
+  <Display>DocumentLibraryForm</Display>
+  <Edit>DocumentLibraryForm</Edit>
+  <New>DocumentLibraryForm</New>
+</FormTemplates>
 </file>
 
 <file path=customXml/item2.xml><?xml version="1.0" encoding="utf-8"?>
-<b:Sources xmlns:b="http://schemas.openxmlformats.org/officeDocument/2006/bibliography" xmlns="http://schemas.openxmlformats.org/officeDocument/2006/bibliography" SelectedStyle="\APASixthEditionOfficeOnline.xsl" StyleName="APA" Version="6"/>
-</file>
-
-<file path=customXml/item3.xml><?xml version="1.0" encoding="utf-8"?>
 <ct:contentTypeSchema xmlns:ct="http://schemas.microsoft.com/office/2006/metadata/contentType" xmlns:ma="http://schemas.microsoft.com/office/2006/metadata/properties/metaAttributes" ct:_="" ma:_="" ma:contentTypeName="Documento" ma:contentTypeID="0x010100FD3ED64B2A16E444B34B77E0DD18A1D7" ma:contentTypeVersion="11" ma:contentTypeDescription="Crie um novo documento." ma:contentTypeScope="" ma:versionID="d34fd7e85eb9589aa089d32653aa0c75">
   <xsd:schema xmlns:xsd="http://www.w3.org/2001/XMLSchema" xmlns:xs="http://www.w3.org/2001/XMLSchema" xmlns:p="http://schemas.microsoft.com/office/2006/metadata/properties" xmlns:ns2="ec659b26-6293-4928-bb11-856a03e4a8d7" xmlns:ns3="1c3b4928-cda6-46fa-98a6-08670120ff06" targetNamespace="http://schemas.microsoft.com/office/2006/metadata/properties" ma:root="true" ma:fieldsID="f58956c859b15edf5255d02a684a7956" ns2:_="" ns3:_="">
     <xsd:import namespace="ec659b26-6293-4928-bb11-856a03e4a8d7"/>
@@ -17642,35 +18066,31 @@
 </ct:contentTypeSchema>
 </file>
 
+<file path=customXml/item3.xml><?xml version="1.0" encoding="utf-8"?>
+<b:Sources xmlns:b="http://schemas.openxmlformats.org/officeDocument/2006/bibliography" xmlns="http://schemas.openxmlformats.org/officeDocument/2006/bibliography" SelectedStyle="\APASixthEditionOfficeOnline.xsl" StyleName="APA" Version="6"/>
+</file>
+
 <file path=customXml/item4.xml><?xml version="1.0" encoding="utf-8"?>
-<?mso-contentType ?>
-<FormTemplates xmlns="http://schemas.microsoft.com/sharepoint/v3/contenttype/forms">
-  <Display>DocumentLibraryForm</Display>
-  <Edit>DocumentLibraryForm</Edit>
-  <New>DocumentLibraryForm</New>
-</FormTemplates>
+<p:properties xmlns:p="http://schemas.microsoft.com/office/2006/metadata/properties" xmlns:xsi="http://www.w3.org/2001/XMLSchema-instance" xmlns:pc="http://schemas.microsoft.com/office/infopath/2007/PartnerControls">
+  <documentManagement>
+    <ReferenceId xmlns="ec659b26-6293-4928-bb11-856a03e4a8d7" xsi:nil="true"/>
+    <TaxCatchAll xmlns="1c3b4928-cda6-46fa-98a6-08670120ff06" xsi:nil="true"/>
+    <lcf76f155ced4ddcb4097134ff3c332f xmlns="ec659b26-6293-4928-bb11-856a03e4a8d7">
+      <Terms xmlns="http://schemas.microsoft.com/office/infopath/2007/PartnerControls"/>
+    </lcf76f155ced4ddcb4097134ff3c332f>
+  </documentManagement>
+</p:properties>
 </file>
 
 <file path=customXml/itemProps1.xml><?xml version="1.0" encoding="utf-8"?>
-<ds:datastoreItem xmlns:ds="http://schemas.openxmlformats.org/officeDocument/2006/customXml" ds:itemID="{9FA691A9-2AEB-4252-B291-BFEA86886B09}">
+<ds:datastoreItem xmlns:ds="http://schemas.openxmlformats.org/officeDocument/2006/customXml" ds:itemID="{558DF978-370F-4130-B353-970A7B1128E5}">
   <ds:schemaRefs>
-    <ds:schemaRef ds:uri="http://schemas.microsoft.com/office/2006/metadata/properties"/>
-    <ds:schemaRef ds:uri="http://schemas.microsoft.com/office/infopath/2007/PartnerControls"/>
-    <ds:schemaRef ds:uri="ec659b26-6293-4928-bb11-856a03e4a8d7"/>
-    <ds:schemaRef ds:uri="1c3b4928-cda6-46fa-98a6-08670120ff06"/>
+    <ds:schemaRef ds:uri="http://schemas.microsoft.com/sharepoint/v3/contenttype/forms"/>
   </ds:schemaRefs>
 </ds:datastoreItem>
 </file>
 
 <file path=customXml/itemProps2.xml><?xml version="1.0" encoding="utf-8"?>
-<ds:datastoreItem xmlns:ds="http://schemas.openxmlformats.org/officeDocument/2006/customXml" ds:itemID="{15DF76DF-682B-44E3-96D3-646C38595113}">
-  <ds:schemaRefs>
-    <ds:schemaRef ds:uri="http://schemas.openxmlformats.org/officeDocument/2006/bibliography"/>
-  </ds:schemaRefs>
-</ds:datastoreItem>
-</file>
-
-<file path=customXml/itemProps3.xml><?xml version="1.0" encoding="utf-8"?>
 <ds:datastoreItem xmlns:ds="http://schemas.openxmlformats.org/officeDocument/2006/customXml" ds:itemID="{8D85B28B-F328-4F9E-B446-F420632E7491}">
   <ds:schemaRefs>
     <ds:schemaRef ds:uri="http://schemas.microsoft.com/office/2006/metadata/contentType"/>
@@ -17689,10 +18109,21 @@
 </ds:datastoreItem>
 </file>
 
+<file path=customXml/itemProps3.xml><?xml version="1.0" encoding="utf-8"?>
+<ds:datastoreItem xmlns:ds="http://schemas.openxmlformats.org/officeDocument/2006/customXml" ds:itemID="{15DF76DF-682B-44E3-96D3-646C38595113}">
+  <ds:schemaRefs>
+    <ds:schemaRef ds:uri="http://schemas.openxmlformats.org/officeDocument/2006/bibliography"/>
+  </ds:schemaRefs>
+</ds:datastoreItem>
+</file>
+
 <file path=customXml/itemProps4.xml><?xml version="1.0" encoding="utf-8"?>
-<ds:datastoreItem xmlns:ds="http://schemas.openxmlformats.org/officeDocument/2006/customXml" ds:itemID="{558DF978-370F-4130-B353-970A7B1128E5}">
+<ds:datastoreItem xmlns:ds="http://schemas.openxmlformats.org/officeDocument/2006/customXml" ds:itemID="{9FA691A9-2AEB-4252-B291-BFEA86886B09}">
   <ds:schemaRefs>
-    <ds:schemaRef ds:uri="http://schemas.microsoft.com/sharepoint/v3/contenttype/forms"/>
+    <ds:schemaRef ds:uri="http://schemas.microsoft.com/office/2006/metadata/properties"/>
+    <ds:schemaRef ds:uri="http://schemas.microsoft.com/office/infopath/2007/PartnerControls"/>
+    <ds:schemaRef ds:uri="ec659b26-6293-4928-bb11-856a03e4a8d7"/>
+    <ds:schemaRef ds:uri="1c3b4928-cda6-46fa-98a6-08670120ff06"/>
   </ds:schemaRefs>
 </ds:datastoreItem>
 </file>
</xml_diff>

<commit_message>
atualização docs. foi adicionado alguns protótipos,como: login, cadastro de usuário e clientes
</commit_message>
<xml_diff>
--- a/Documentação/Documentação Mainteer.docx
+++ b/Documentação/Documentação Mainteer.docx
@@ -1,6 +1,6 @@
 
 <file path=word/document.xml><?xml version="1.0" encoding="utf-8"?>
-<w:document xmlns:wpc="http://schemas.microsoft.com/office/word/2010/wordprocessingCanvas" xmlns:cx="http://schemas.microsoft.com/office/drawing/2014/chartex" xmlns:cx1="http://schemas.microsoft.com/office/drawing/2015/9/8/chartex" xmlns:cx2="http://schemas.microsoft.com/office/drawing/2015/10/21/chartex" xmlns:cx3="http://schemas.microsoft.com/office/drawing/2016/5/9/chartex" xmlns:cx4="http://schemas.microsoft.com/office/drawing/2016/5/10/chartex" xmlns:cx5="http://schemas.microsoft.com/office/drawing/2016/5/11/chartex" xmlns:cx6="http://schemas.microsoft.com/office/drawing/2016/5/12/chartex" xmlns:cx7="http://schemas.microsoft.com/office/drawing/2016/5/13/chartex" xmlns:cx8="http://schemas.microsoft.com/office/drawing/2016/5/14/chartex" xmlns:mc="http://schemas.openxmlformats.org/markup-compatibility/2006" xmlns:aink="http://schemas.microsoft.com/office/drawing/2016/ink" xmlns:am3d="http://schemas.microsoft.com/office/drawing/2017/model3d" xmlns:o="urn:schemas-microsoft-com:office:office" xmlns:oel="http://schemas.microsoft.com/office/2019/extlst" xmlns:r="http://schemas.openxmlformats.org/officeDocument/2006/relationships" xmlns:m="http://schemas.openxmlformats.org/officeDocument/2006/math" xmlns:v="urn:schemas-microsoft-com:vml" xmlns:wp14="http://schemas.microsoft.com/office/word/2010/wordprocessingDrawing" xmlns:wp="http://schemas.openxmlformats.org/drawingml/2006/wordprocessingDrawing" xmlns:w10="urn:schemas-microsoft-com:office:word" xmlns:w="http://schemas.openxmlformats.org/wordprocessingml/2006/main" xmlns:w14="http://schemas.microsoft.com/office/word/2010/wordml" xmlns:w15="http://schemas.microsoft.com/office/word/2012/wordml" xmlns:w16cex="http://schemas.microsoft.com/office/word/2018/wordml/cex" xmlns:w16cid="http://schemas.microsoft.com/office/word/2016/wordml/cid" xmlns:w16="http://schemas.microsoft.com/office/word/2018/wordml" xmlns:w16du="http://schemas.microsoft.com/office/word/2023/wordml/word16du" xmlns:w16sdtdh="http://schemas.microsoft.com/office/word/2020/wordml/sdtdatahash" xmlns:w16sdtfl="http://schemas.microsoft.com/office/word/2024/wordml/sdtformatlock" xmlns:w16se="http://schemas.microsoft.com/office/word/2015/wordml/symex" xmlns:wpg="http://schemas.microsoft.com/office/word/2010/wordprocessingGroup" xmlns:wpi="http://schemas.microsoft.com/office/word/2010/wordprocessingInk" xmlns:wne="http://schemas.microsoft.com/office/word/2006/wordml" xmlns:wps="http://schemas.microsoft.com/office/word/2010/wordprocessingShape" mc:Ignorable="w14 w15 w16se w16cid w16 w16cex w16sdtdh w16sdtfl w16du wp14">
+<w:document xmlns:wpc="http://schemas.microsoft.com/office/word/2010/wordprocessingCanvas" xmlns:cx="http://schemas.microsoft.com/office/drawing/2014/chartex" xmlns:cx1="http://schemas.microsoft.com/office/drawing/2015/9/8/chartex" xmlns:cx2="http://schemas.microsoft.com/office/drawing/2015/10/21/chartex" xmlns:cx3="http://schemas.microsoft.com/office/drawing/2016/5/9/chartex" xmlns:cx4="http://schemas.microsoft.com/office/drawing/2016/5/10/chartex" xmlns:cx5="http://schemas.microsoft.com/office/drawing/2016/5/11/chartex" xmlns:cx6="http://schemas.microsoft.com/office/drawing/2016/5/12/chartex" xmlns:cx7="http://schemas.microsoft.com/office/drawing/2016/5/13/chartex" xmlns:cx8="http://schemas.microsoft.com/office/drawing/2016/5/14/chartex" xmlns:mc="http://schemas.openxmlformats.org/markup-compatibility/2006" xmlns:aink="http://schemas.microsoft.com/office/drawing/2016/ink" xmlns:am3d="http://schemas.microsoft.com/office/drawing/2017/model3d" xmlns:o="urn:schemas-microsoft-com:office:office" xmlns:r="http://schemas.openxmlformats.org/officeDocument/2006/relationships" xmlns:m="http://schemas.openxmlformats.org/officeDocument/2006/math" xmlns:v="urn:schemas-microsoft-com:vml" xmlns:wp14="http://schemas.microsoft.com/office/word/2010/wordprocessingDrawing" xmlns:wp="http://schemas.openxmlformats.org/drawingml/2006/wordprocessingDrawing" xmlns:w10="urn:schemas-microsoft-com:office:word" xmlns:w="http://schemas.openxmlformats.org/wordprocessingml/2006/main" xmlns:w14="http://schemas.microsoft.com/office/word/2010/wordml" xmlns:w15="http://schemas.microsoft.com/office/word/2012/wordml" xmlns:w16cex="http://schemas.microsoft.com/office/word/2018/wordml/cex" xmlns:w16cid="http://schemas.microsoft.com/office/word/2016/wordml/cid" xmlns:w16="http://schemas.microsoft.com/office/word/2018/wordml" xmlns:w16sdtdh="http://schemas.microsoft.com/office/word/2020/wordml/sdtdatahash" xmlns:w16se="http://schemas.microsoft.com/office/word/2015/wordml/symex" xmlns:wpg="http://schemas.microsoft.com/office/word/2010/wordprocessingGroup" xmlns:wpi="http://schemas.microsoft.com/office/word/2010/wordprocessingInk" xmlns:wne="http://schemas.microsoft.com/office/word/2006/wordml" xmlns:wps="http://schemas.microsoft.com/office/word/2010/wordprocessingShape" mc:Ignorable="w14 w15 w16se w16cid w16 w16cex w16sdtdh wp14">
   <w:body>
     <w:p/>
     <w:p>
@@ -687,7 +687,7 @@
           </mc:Choice>
           <mc:Fallback>
             <w:pict>
-              <v:rect w14:anchorId="6B4C7609" id="Retângulo 3" o:spid="_x0000_s1026" style="position:absolute;left:0;text-align:left;margin-left:-8.25pt;margin-top:9.7pt;width:440.25pt;height:72.75pt;z-index:-251654144;visibility:visible;mso-wrap-style:square;mso-width-percent:0;mso-height-percent:0;mso-wrap-distance-left:9pt;mso-wrap-distance-top:0;mso-wrap-distance-right:9pt;mso-wrap-distance-bottom:0;mso-position-horizontal:absolute;mso-position-horizontal-relative:margin;mso-position-vertical:absolute;mso-position-vertical-relative:text;mso-width-percent:0;mso-height-percent:0;mso-width-relative:margin;mso-height-relative:margin;v-text-anchor:middle" o:gfxdata="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" fillcolor="white [3201]" strokecolor="black [3200]" strokeweight="2pt">
+              <v:rect w14:anchorId="6B4C7609" id="Retângulo 3" o:spid="_x0000_s1026" style="position:absolute;left:0;text-align:left;margin-left:-8.25pt;margin-top:9.7pt;width:440.25pt;height:72.75pt;z-index:-251654144;visibility:visible;mso-wrap-style:square;mso-width-percent:0;mso-height-percent:0;mso-wrap-distance-left:9pt;mso-wrap-distance-top:0;mso-wrap-distance-right:9pt;mso-wrap-distance-bottom:0;mso-position-horizontal:absolute;mso-position-horizontal-relative:margin;mso-position-vertical:absolute;mso-position-vertical-relative:text;mso-width-percent:0;mso-height-percent:0;mso-width-relative:margin;mso-height-relative:margin;v-text-anchor:middle" o:gfxdata="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" fillcolor="white [3201]" strokecolor="black [3200]" strokeweight="2pt">
                 <v:textbox>
                   <w:txbxContent>
                     <w:p>
@@ -726,6 +726,7 @@
             <w:listItem w:displayText="Laboratório de Desenv. Multiplataforma - PI VI" w:value="Laboratório de Desenv. Multiplataforma - PI VI"/>
           </w:dropDownList>
         </w:sdtPr>
+        <w:sdtEndPr/>
         <w:sdtContent>
           <w:r>
             <w:t>Engenharia de Software II - PI II</w:t>
@@ -746,6 +747,7 @@
             <w:docPart w:val="73101A67DEC34C6DBA9572F798112011"/>
           </w:placeholder>
         </w:sdtPr>
+        <w:sdtEndPr/>
         <w:sdtContent>
           <w:r>
             <w:t>Bruno Henrique de Paula Ferreira</w:t>
@@ -827,7 +829,7 @@
           </mc:Choice>
           <mc:Fallback>
             <w:pict>
-              <v:rect w14:anchorId="484E0132" id="Retângulo 2" o:spid="_x0000_s1027" style="position:absolute;left:0;text-align:left;margin-left:-7.8pt;margin-top:15.4pt;width:437.25pt;height:101.25pt;z-index:-251655168;visibility:visible;mso-wrap-style:square;mso-width-percent:0;mso-wrap-distance-left:9pt;mso-wrap-distance-top:0;mso-wrap-distance-right:9pt;mso-wrap-distance-bottom:0;mso-position-horizontal:absolute;mso-position-horizontal-relative:text;mso-position-vertical:absolute;mso-position-vertical-relative:text;mso-width-percent:0;mso-width-relative:margin;v-text-anchor:middle" o:gfxdata="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" fillcolor="white [3201]" strokecolor="black [3200]" strokeweight="2pt">
+              <v:rect w14:anchorId="484E0132" id="Retângulo 2" o:spid="_x0000_s1027" style="position:absolute;left:0;text-align:left;margin-left:-7.8pt;margin-top:15.4pt;width:437.25pt;height:101.25pt;z-index:-251655168;visibility:visible;mso-wrap-style:square;mso-width-percent:0;mso-wrap-distance-left:9pt;mso-wrap-distance-top:0;mso-wrap-distance-right:9pt;mso-wrap-distance-bottom:0;mso-position-horizontal:absolute;mso-position-horizontal-relative:text;mso-position-vertical:absolute;mso-position-vertical-relative:text;mso-width-percent:0;mso-width-relative:margin;v-text-anchor:middle" o:gfxdata="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" fillcolor="white [3201]" strokecolor="black [3200]" strokeweight="2pt">
                 <v:textbox>
                   <w:txbxContent>
                     <w:p/>
@@ -856,6 +858,7 @@
             <w:docPart w:val="ECC2AF57D06D404B80CAAAF1CDE9F5C2"/>
           </w:placeholder>
         </w:sdtPr>
+        <w:sdtEndPr/>
         <w:sdtContent>
           <w:proofErr w:type="spellStart"/>
           <w:r>
@@ -879,6 +882,7 @@
             <w:listItem w:displayText="2/2025" w:value="2/2025"/>
           </w:dropDownList>
         </w:sdtPr>
+        <w:sdtEndPr/>
         <w:sdtContent>
           <w:r>
             <w:t>2/2025</w:t>
@@ -916,6 +920,7 @@
             <w:calendar w:val="gregorian"/>
           </w:date>
         </w:sdtPr>
+        <w:sdtEndPr/>
         <w:sdtContent>
           <w:r>
             <w:t>0</w:t>
@@ -954,6 +959,7 @@
             <w:docPart w:val="B5BFE3F401454A34923B3A7BC26F9DD9"/>
           </w:placeholder>
         </w:sdtPr>
+        <w:sdtEndPr/>
         <w:sdtContent>
           <w:r>
             <w:t xml:space="preserve">  </w:t>
@@ -980,6 +986,7 @@
             <w:docPart w:val="1D9467D1BA564C36A5E5C13CF007A51C"/>
           </w:placeholder>
         </w:sdtPr>
+        <w:sdtEndPr/>
         <w:sdtContent>
           <w:r>
             <w:t>Nome grupo</w:t>
@@ -1248,6 +1255,7 @@
             <w:calendar w:val="gregorian"/>
           </w:date>
         </w:sdtPr>
+        <w:sdtEndPr/>
         <w:sdtContent>
           <w:r>
             <w:t>02</w:t>
@@ -1298,6 +1306,7 @@
           <w:docPartUnique/>
         </w:docPartObj>
       </w:sdtPr>
+      <w:sdtEndPr/>
       <w:sdtContent>
         <w:p>
           <w:pPr>
@@ -10569,37 +10578,40 @@
           <w:ilvl w:val="1"/>
           <w:numId w:val="10"/>
         </w:numPr>
-      </w:pPr>
-      <w:r>
+        <w:rPr>
+          <w:lang w:val="en-US"/>
+        </w:rPr>
+      </w:pPr>
+      <w:r>
+        <w:rPr>
+          <w:lang w:val="en-US"/>
+        </w:rPr>
         <w:t>HTML5, CSS3</w:t>
       </w:r>
       <w:r>
+        <w:rPr>
+          <w:lang w:val="en-US"/>
+        </w:rPr>
         <w:t>,</w:t>
       </w:r>
       <w:r>
-        <w:t xml:space="preserve"> </w:t>
-      </w:r>
-      <w:proofErr w:type="spellStart"/>
-      <w:r>
-        <w:t>JavaScript</w:t>
-      </w:r>
-      <w:proofErr w:type="spellEnd"/>
-      <w:r>
-        <w:t xml:space="preserve"> e </w:t>
-      </w:r>
-      <w:proofErr w:type="spellStart"/>
-      <w:r>
-        <w:t>React</w:t>
-      </w:r>
-      <w:proofErr w:type="spellEnd"/>
-      <w:r>
-        <w:t xml:space="preserve"> para o front-</w:t>
-      </w:r>
-      <w:proofErr w:type="spellStart"/>
-      <w:r>
-        <w:t>end</w:t>
-      </w:r>
-      <w:proofErr w:type="spellEnd"/>
+        <w:rPr>
+          <w:lang w:val="en-US"/>
+        </w:rPr>
+        <w:t xml:space="preserve"> JavaScript</w:t>
+      </w:r>
+      <w:r>
+        <w:rPr>
+          <w:lang w:val="en-US"/>
+        </w:rPr>
+        <w:t xml:space="preserve"> e React</w:t>
+      </w:r>
+      <w:r>
+        <w:rPr>
+          <w:lang w:val="en-US"/>
+        </w:rPr>
+        <w:t xml:space="preserve"> para o front-end</w:t>
+      </w:r>
     </w:p>
     <w:p>
       <w:pPr>
@@ -10940,7 +10952,236 @@
         <w:t>s interfaces</w:t>
       </w:r>
     </w:p>
-    <w:p>
+    <w:p/>
+    <w:p>
+      <w:r>
+        <w:rPr>
+          <w:b/>
+          <w14:textOutline w14:w="12700" w14:cap="flat" w14:cmpd="sng" w14:algn="ctr">
+            <w14:solidFill>
+              <w14:schemeClr w14:val="accent4"/>
+            </w14:solidFill>
+            <w14:prstDash w14:val="solid"/>
+            <w14:round/>
+          </w14:textOutline>
+          <w14:textFill>
+            <w14:gradFill>
+              <w14:gsLst>
+                <w14:gs w14:pos="0">
+                  <w14:schemeClr w14:val="accent4"/>
+                </w14:gs>
+                <w14:gs w14:pos="4000">
+                  <w14:schemeClr w14:val="accent4">
+                    <w14:lumMod w14:val="60000"/>
+                    <w14:lumOff w14:val="40000"/>
+                  </w14:schemeClr>
+                </w14:gs>
+                <w14:gs w14:pos="87000">
+                  <w14:schemeClr w14:val="accent4">
+                    <w14:lumMod w14:val="20000"/>
+                    <w14:lumOff w14:val="80000"/>
+                  </w14:schemeClr>
+                </w14:gs>
+              </w14:gsLst>
+              <w14:lin w14:ang="5400000" w14:scaled="0"/>
+            </w14:gradFill>
+          </w14:textFill>
+        </w:rPr>
+        <w:t>Login</w:t>
+      </w:r>
+    </w:p>
+    <w:p>
+      <w:r>
+        <w:drawing>
+          <wp:inline distT="0" distB="0" distL="0" distR="0" wp14:anchorId="643D3EDB" wp14:editId="7F92645C">
+            <wp:extent cx="5733415" cy="4072255"/>
+            <wp:effectExtent l="0" t="0" r="635" b="4445"/>
+            <wp:docPr id="4" name="Imagem 4"/>
+            <wp:cNvGraphicFramePr>
+              <a:graphicFrameLocks xmlns:a="http://schemas.openxmlformats.org/drawingml/2006/main" noChangeAspect="1"/>
+            </wp:cNvGraphicFramePr>
+            <a:graphic xmlns:a="http://schemas.openxmlformats.org/drawingml/2006/main">
+              <a:graphicData uri="http://schemas.openxmlformats.org/drawingml/2006/picture">
+                <pic:pic xmlns:pic="http://schemas.openxmlformats.org/drawingml/2006/picture">
+                  <pic:nvPicPr>
+                    <pic:cNvPr id="1" name=""/>
+                    <pic:cNvPicPr/>
+                  </pic:nvPicPr>
+                  <pic:blipFill>
+                    <a:blip r:embed="rId18"/>
+                    <a:stretch>
+                      <a:fillRect/>
+                    </a:stretch>
+                  </pic:blipFill>
+                  <pic:spPr>
+                    <a:xfrm>
+                      <a:off x="0" y="0"/>
+                      <a:ext cx="5733415" cy="4072255"/>
+                    </a:xfrm>
+                    <a:prstGeom prst="rect">
+                      <a:avLst/>
+                    </a:prstGeom>
+                  </pic:spPr>
+                </pic:pic>
+              </a:graphicData>
+            </a:graphic>
+          </wp:inline>
+        </w:drawing>
+      </w:r>
+    </w:p>
+    <w:p>
+      <w:r>
+        <w:rPr>
+          <w:b/>
+          <w14:textOutline w14:w="12700" w14:cap="flat" w14:cmpd="sng" w14:algn="ctr">
+            <w14:solidFill>
+              <w14:schemeClr w14:val="accent4"/>
+            </w14:solidFill>
+            <w14:prstDash w14:val="solid"/>
+            <w14:round/>
+          </w14:textOutline>
+          <w14:textFill>
+            <w14:gradFill>
+              <w14:gsLst>
+                <w14:gs w14:pos="0">
+                  <w14:schemeClr w14:val="accent4"/>
+                </w14:gs>
+                <w14:gs w14:pos="4000">
+                  <w14:schemeClr w14:val="accent4">
+                    <w14:lumMod w14:val="60000"/>
+                    <w14:lumOff w14:val="40000"/>
+                  </w14:schemeClr>
+                </w14:gs>
+                <w14:gs w14:pos="87000">
+                  <w14:schemeClr w14:val="accent4">
+                    <w14:lumMod w14:val="20000"/>
+                    <w14:lumOff w14:val="80000"/>
+                  </w14:schemeClr>
+                </w14:gs>
+              </w14:gsLst>
+              <w14:lin w14:ang="5400000" w14:scaled="0"/>
+            </w14:gradFill>
+          </w14:textFill>
+        </w:rPr>
+        <w:t>Cadastro Usuário</w:t>
+      </w:r>
+    </w:p>
+    <w:p>
+      <w:r>
+        <w:lastRenderedPageBreak/>
+        <w:drawing>
+          <wp:inline distT="0" distB="0" distL="0" distR="0" wp14:anchorId="0E524B87" wp14:editId="38894815">
+            <wp:extent cx="5733415" cy="4082415"/>
+            <wp:effectExtent l="0" t="0" r="635" b="0"/>
+            <wp:docPr id="5" name="Imagem 5"/>
+            <wp:cNvGraphicFramePr>
+              <a:graphicFrameLocks xmlns:a="http://schemas.openxmlformats.org/drawingml/2006/main" noChangeAspect="1"/>
+            </wp:cNvGraphicFramePr>
+            <a:graphic xmlns:a="http://schemas.openxmlformats.org/drawingml/2006/main">
+              <a:graphicData uri="http://schemas.openxmlformats.org/drawingml/2006/picture">
+                <pic:pic xmlns:pic="http://schemas.openxmlformats.org/drawingml/2006/picture">
+                  <pic:nvPicPr>
+                    <pic:cNvPr id="1" name=""/>
+                    <pic:cNvPicPr/>
+                  </pic:nvPicPr>
+                  <pic:blipFill>
+                    <a:blip r:embed="rId19"/>
+                    <a:stretch>
+                      <a:fillRect/>
+                    </a:stretch>
+                  </pic:blipFill>
+                  <pic:spPr>
+                    <a:xfrm>
+                      <a:off x="0" y="0"/>
+                      <a:ext cx="5733415" cy="4082415"/>
+                    </a:xfrm>
+                    <a:prstGeom prst="rect">
+                      <a:avLst/>
+                    </a:prstGeom>
+                  </pic:spPr>
+                </pic:pic>
+              </a:graphicData>
+            </a:graphic>
+          </wp:inline>
+        </w:drawing>
+      </w:r>
+    </w:p>
+    <w:p>
+      <w:r>
+        <w:rPr>
+          <w:b/>
+          <w14:textOutline w14:w="12700" w14:cap="flat" w14:cmpd="sng" w14:algn="ctr">
+            <w14:solidFill>
+              <w14:schemeClr w14:val="accent4"/>
+            </w14:solidFill>
+            <w14:prstDash w14:val="solid"/>
+            <w14:round/>
+          </w14:textOutline>
+          <w14:textFill>
+            <w14:gradFill>
+              <w14:gsLst>
+                <w14:gs w14:pos="0">
+                  <w14:schemeClr w14:val="accent4"/>
+                </w14:gs>
+                <w14:gs w14:pos="4000">
+                  <w14:schemeClr w14:val="accent4">
+                    <w14:lumMod w14:val="60000"/>
+                    <w14:lumOff w14:val="40000"/>
+                  </w14:schemeClr>
+                </w14:gs>
+                <w14:gs w14:pos="87000">
+                  <w14:schemeClr w14:val="accent4">
+                    <w14:lumMod w14:val="20000"/>
+                    <w14:lumOff w14:val="80000"/>
+                  </w14:schemeClr>
+                </w14:gs>
+              </w14:gsLst>
+              <w14:lin w14:ang="5400000" w14:scaled="0"/>
+            </w14:gradFill>
+          </w14:textFill>
+        </w:rPr>
+        <w:t>Clientes</w:t>
+      </w:r>
+    </w:p>
+    <w:p>
+      <w:r>
+        <w:lastRenderedPageBreak/>
+        <w:drawing>
+          <wp:inline distT="0" distB="0" distL="0" distR="0" wp14:anchorId="4F9EF10F" wp14:editId="534A1675">
+            <wp:extent cx="5733415" cy="4087495"/>
+            <wp:effectExtent l="0" t="0" r="635" b="8255"/>
+            <wp:docPr id="8" name="Imagem 8"/>
+            <wp:cNvGraphicFramePr>
+              <a:graphicFrameLocks xmlns:a="http://schemas.openxmlformats.org/drawingml/2006/main" noChangeAspect="1"/>
+            </wp:cNvGraphicFramePr>
+            <a:graphic xmlns:a="http://schemas.openxmlformats.org/drawingml/2006/main">
+              <a:graphicData uri="http://schemas.openxmlformats.org/drawingml/2006/picture">
+                <pic:pic xmlns:pic="http://schemas.openxmlformats.org/drawingml/2006/picture">
+                  <pic:nvPicPr>
+                    <pic:cNvPr id="1" name=""/>
+                    <pic:cNvPicPr/>
+                  </pic:nvPicPr>
+                  <pic:blipFill>
+                    <a:blip r:embed="rId20"/>
+                    <a:stretch>
+                      <a:fillRect/>
+                    </a:stretch>
+                  </pic:blipFill>
+                  <pic:spPr>
+                    <a:xfrm>
+                      <a:off x="0" y="0"/>
+                      <a:ext cx="5733415" cy="4087495"/>
+                    </a:xfrm>
+                    <a:prstGeom prst="rect">
+                      <a:avLst/>
+                    </a:prstGeom>
+                  </pic:spPr>
+                </pic:pic>
+              </a:graphicData>
+            </a:graphic>
+          </wp:inline>
+        </w:drawing>
+      </w:r>
       <w:r>
         <w:br w:type="page"/>
       </w:r>
@@ -11626,7 +11867,7 @@
       </w:r>
     </w:p>
     <w:sectPr>
-      <w:headerReference w:type="default" r:id="rId18"/>
+      <w:headerReference w:type="default" r:id="rId21"/>
       <w:pgSz w:w="11909" w:h="16834"/>
       <w:pgMar w:top="1440" w:right="1440" w:bottom="1440" w:left="1440" w:header="720" w:footer="720" w:gutter="0"/>
       <w:pgNumType w:start="1"/>
@@ -11637,7 +11878,7 @@
 </file>
 
 <file path=word/endnotes.xml><?xml version="1.0" encoding="utf-8"?>
-<w:endnotes xmlns:wpc="http://schemas.microsoft.com/office/word/2010/wordprocessingCanvas" xmlns:cx="http://schemas.microsoft.com/office/drawing/2014/chartex" xmlns:cx1="http://schemas.microsoft.com/office/drawing/2015/9/8/chartex" xmlns:cx2="http://schemas.microsoft.com/office/drawing/2015/10/21/chartex" xmlns:cx3="http://schemas.microsoft.com/office/drawing/2016/5/9/chartex" xmlns:cx4="http://schemas.microsoft.com/office/drawing/2016/5/10/chartex" xmlns:cx5="http://schemas.microsoft.com/office/drawing/2016/5/11/chartex" xmlns:cx6="http://schemas.microsoft.com/office/drawing/2016/5/12/chartex" xmlns:cx7="http://schemas.microsoft.com/office/drawing/2016/5/13/chartex" xmlns:cx8="http://schemas.microsoft.com/office/drawing/2016/5/14/chartex" xmlns:mc="http://schemas.openxmlformats.org/markup-compatibility/2006" xmlns:aink="http://schemas.microsoft.com/office/drawing/2016/ink" xmlns:am3d="http://schemas.microsoft.com/office/drawing/2017/model3d" xmlns:o="urn:schemas-microsoft-com:office:office" xmlns:oel="http://schemas.microsoft.com/office/2019/extlst" xmlns:r="http://schemas.openxmlformats.org/officeDocument/2006/relationships" xmlns:m="http://schemas.openxmlformats.org/officeDocument/2006/math" xmlns:v="urn:schemas-microsoft-com:vml" xmlns:wp14="http://schemas.microsoft.com/office/word/2010/wordprocessingDrawing" xmlns:wp="http://schemas.openxmlformats.org/drawingml/2006/wordprocessingDrawing" xmlns:w10="urn:schemas-microsoft-com:office:word" xmlns:w="http://schemas.openxmlformats.org/wordprocessingml/2006/main" xmlns:w14="http://schemas.microsoft.com/office/word/2010/wordml" xmlns:w15="http://schemas.microsoft.com/office/word/2012/wordml" xmlns:w16cex="http://schemas.microsoft.com/office/word/2018/wordml/cex" xmlns:w16cid="http://schemas.microsoft.com/office/word/2016/wordml/cid" xmlns:w16="http://schemas.microsoft.com/office/word/2018/wordml" xmlns:w16du="http://schemas.microsoft.com/office/word/2023/wordml/word16du" xmlns:w16sdtdh="http://schemas.microsoft.com/office/word/2020/wordml/sdtdatahash" xmlns:w16sdtfl="http://schemas.microsoft.com/office/word/2024/wordml/sdtformatlock" xmlns:w16se="http://schemas.microsoft.com/office/word/2015/wordml/symex" xmlns:wpg="http://schemas.microsoft.com/office/word/2010/wordprocessingGroup" xmlns:wpi="http://schemas.microsoft.com/office/word/2010/wordprocessingInk" xmlns:wne="http://schemas.microsoft.com/office/word/2006/wordml" xmlns:wps="http://schemas.microsoft.com/office/word/2010/wordprocessingShape" mc:Ignorable="w14 w15 w16se w16cid w16 w16cex w16sdtdh w16sdtfl w16du wp14">
+<w:endnotes xmlns:wpc="http://schemas.microsoft.com/office/word/2010/wordprocessingCanvas" xmlns:cx="http://schemas.microsoft.com/office/drawing/2014/chartex" xmlns:cx1="http://schemas.microsoft.com/office/drawing/2015/9/8/chartex" xmlns:cx2="http://schemas.microsoft.com/office/drawing/2015/10/21/chartex" xmlns:cx3="http://schemas.microsoft.com/office/drawing/2016/5/9/chartex" xmlns:cx4="http://schemas.microsoft.com/office/drawing/2016/5/10/chartex" xmlns:cx5="http://schemas.microsoft.com/office/drawing/2016/5/11/chartex" xmlns:cx6="http://schemas.microsoft.com/office/drawing/2016/5/12/chartex" xmlns:cx7="http://schemas.microsoft.com/office/drawing/2016/5/13/chartex" xmlns:cx8="http://schemas.microsoft.com/office/drawing/2016/5/14/chartex" xmlns:mc="http://schemas.openxmlformats.org/markup-compatibility/2006" xmlns:aink="http://schemas.microsoft.com/office/drawing/2016/ink" xmlns:am3d="http://schemas.microsoft.com/office/drawing/2017/model3d" xmlns:o="urn:schemas-microsoft-com:office:office" xmlns:r="http://schemas.openxmlformats.org/officeDocument/2006/relationships" xmlns:m="http://schemas.openxmlformats.org/officeDocument/2006/math" xmlns:v="urn:schemas-microsoft-com:vml" xmlns:wp14="http://schemas.microsoft.com/office/word/2010/wordprocessingDrawing" xmlns:wp="http://schemas.openxmlformats.org/drawingml/2006/wordprocessingDrawing" xmlns:w10="urn:schemas-microsoft-com:office:word" xmlns:w="http://schemas.openxmlformats.org/wordprocessingml/2006/main" xmlns:w14="http://schemas.microsoft.com/office/word/2010/wordml" xmlns:w15="http://schemas.microsoft.com/office/word/2012/wordml" xmlns:w16cex="http://schemas.microsoft.com/office/word/2018/wordml/cex" xmlns:w16cid="http://schemas.microsoft.com/office/word/2016/wordml/cid" xmlns:w16="http://schemas.microsoft.com/office/word/2018/wordml" xmlns:w16sdtdh="http://schemas.microsoft.com/office/word/2020/wordml/sdtdatahash" xmlns:w16se="http://schemas.microsoft.com/office/word/2015/wordml/symex" xmlns:wpg="http://schemas.microsoft.com/office/word/2010/wordprocessingGroup" xmlns:wpi="http://schemas.microsoft.com/office/word/2010/wordprocessingInk" xmlns:wne="http://schemas.microsoft.com/office/word/2006/wordml" xmlns:wps="http://schemas.microsoft.com/office/word/2010/wordprocessingShape" mc:Ignorable="w14 w15 w16se w16cid w16 w16cex w16sdtdh wp14">
   <w:endnote w:type="separator" w:id="-1">
     <w:p>
       <w:r>
@@ -11656,7 +11897,7 @@
 </file>
 
 <file path=word/footnotes.xml><?xml version="1.0" encoding="utf-8"?>
-<w:footnotes xmlns:wpc="http://schemas.microsoft.com/office/word/2010/wordprocessingCanvas" xmlns:cx="http://schemas.microsoft.com/office/drawing/2014/chartex" xmlns:cx1="http://schemas.microsoft.com/office/drawing/2015/9/8/chartex" xmlns:cx2="http://schemas.microsoft.com/office/drawing/2015/10/21/chartex" xmlns:cx3="http://schemas.microsoft.com/office/drawing/2016/5/9/chartex" xmlns:cx4="http://schemas.microsoft.com/office/drawing/2016/5/10/chartex" xmlns:cx5="http://schemas.microsoft.com/office/drawing/2016/5/11/chartex" xmlns:cx6="http://schemas.microsoft.com/office/drawing/2016/5/12/chartex" xmlns:cx7="http://schemas.microsoft.com/office/drawing/2016/5/13/chartex" xmlns:cx8="http://schemas.microsoft.com/office/drawing/2016/5/14/chartex" xmlns:mc="http://schemas.openxmlformats.org/markup-compatibility/2006" xmlns:aink="http://schemas.microsoft.com/office/drawing/2016/ink" xmlns:am3d="http://schemas.microsoft.com/office/drawing/2017/model3d" xmlns:o="urn:schemas-microsoft-com:office:office" xmlns:oel="http://schemas.microsoft.com/office/2019/extlst" xmlns:r="http://schemas.openxmlformats.org/officeDocument/2006/relationships" xmlns:m="http://schemas.openxmlformats.org/officeDocument/2006/math" xmlns:v="urn:schemas-microsoft-com:vml" xmlns:wp14="http://schemas.microsoft.com/office/word/2010/wordprocessingDrawing" xmlns:wp="http://schemas.openxmlformats.org/drawingml/2006/wordprocessingDrawing" xmlns:w10="urn:schemas-microsoft-com:office:word" xmlns:w="http://schemas.openxmlformats.org/wordprocessingml/2006/main" xmlns:w14="http://schemas.microsoft.com/office/word/2010/wordml" xmlns:w15="http://schemas.microsoft.com/office/word/2012/wordml" xmlns:w16cex="http://schemas.microsoft.com/office/word/2018/wordml/cex" xmlns:w16cid="http://schemas.microsoft.com/office/word/2016/wordml/cid" xmlns:w16="http://schemas.microsoft.com/office/word/2018/wordml" xmlns:w16du="http://schemas.microsoft.com/office/word/2023/wordml/word16du" xmlns:w16sdtdh="http://schemas.microsoft.com/office/word/2020/wordml/sdtdatahash" xmlns:w16sdtfl="http://schemas.microsoft.com/office/word/2024/wordml/sdtformatlock" xmlns:w16se="http://schemas.microsoft.com/office/word/2015/wordml/symex" xmlns:wpg="http://schemas.microsoft.com/office/word/2010/wordprocessingGroup" xmlns:wpi="http://schemas.microsoft.com/office/word/2010/wordprocessingInk" xmlns:wne="http://schemas.microsoft.com/office/word/2006/wordml" xmlns:wps="http://schemas.microsoft.com/office/word/2010/wordprocessingShape" mc:Ignorable="w14 w15 w16se w16cid w16 w16cex w16sdtdh w16sdtfl w16du wp14">
+<w:footnotes xmlns:wpc="http://schemas.microsoft.com/office/word/2010/wordprocessingCanvas" xmlns:cx="http://schemas.microsoft.com/office/drawing/2014/chartex" xmlns:cx1="http://schemas.microsoft.com/office/drawing/2015/9/8/chartex" xmlns:cx2="http://schemas.microsoft.com/office/drawing/2015/10/21/chartex" xmlns:cx3="http://schemas.microsoft.com/office/drawing/2016/5/9/chartex" xmlns:cx4="http://schemas.microsoft.com/office/drawing/2016/5/10/chartex" xmlns:cx5="http://schemas.microsoft.com/office/drawing/2016/5/11/chartex" xmlns:cx6="http://schemas.microsoft.com/office/drawing/2016/5/12/chartex" xmlns:cx7="http://schemas.microsoft.com/office/drawing/2016/5/13/chartex" xmlns:cx8="http://schemas.microsoft.com/office/drawing/2016/5/14/chartex" xmlns:mc="http://schemas.openxmlformats.org/markup-compatibility/2006" xmlns:aink="http://schemas.microsoft.com/office/drawing/2016/ink" xmlns:am3d="http://schemas.microsoft.com/office/drawing/2017/model3d" xmlns:o="urn:schemas-microsoft-com:office:office" xmlns:r="http://schemas.openxmlformats.org/officeDocument/2006/relationships" xmlns:m="http://schemas.openxmlformats.org/officeDocument/2006/math" xmlns:v="urn:schemas-microsoft-com:vml" xmlns:wp14="http://schemas.microsoft.com/office/word/2010/wordprocessingDrawing" xmlns:wp="http://schemas.openxmlformats.org/drawingml/2006/wordprocessingDrawing" xmlns:w10="urn:schemas-microsoft-com:office:word" xmlns:w="http://schemas.openxmlformats.org/wordprocessingml/2006/main" xmlns:w14="http://schemas.microsoft.com/office/word/2010/wordml" xmlns:w15="http://schemas.microsoft.com/office/word/2012/wordml" xmlns:w16cex="http://schemas.microsoft.com/office/word/2018/wordml/cex" xmlns:w16cid="http://schemas.microsoft.com/office/word/2016/wordml/cid" xmlns:w16="http://schemas.microsoft.com/office/word/2018/wordml" xmlns:w16sdtdh="http://schemas.microsoft.com/office/word/2020/wordml/sdtdatahash" xmlns:w16se="http://schemas.microsoft.com/office/word/2015/wordml/symex" xmlns:wpg="http://schemas.microsoft.com/office/word/2010/wordprocessingGroup" xmlns:wpi="http://schemas.microsoft.com/office/word/2010/wordprocessingInk" xmlns:wne="http://schemas.microsoft.com/office/word/2006/wordml" xmlns:wps="http://schemas.microsoft.com/office/word/2010/wordprocessingShape" mc:Ignorable="w14 w15 w16se w16cid w16 w16cex w16sdtdh wp14">
   <w:footnote w:type="separator" w:id="-1">
     <w:p>
       <w:r>
@@ -11675,7 +11916,7 @@
 </file>
 
 <file path=word/header1.xml><?xml version="1.0" encoding="utf-8"?>
-<w:hdr xmlns:wpc="http://schemas.microsoft.com/office/word/2010/wordprocessingCanvas" xmlns:cx="http://schemas.microsoft.com/office/drawing/2014/chartex" xmlns:cx1="http://schemas.microsoft.com/office/drawing/2015/9/8/chartex" xmlns:cx2="http://schemas.microsoft.com/office/drawing/2015/10/21/chartex" xmlns:cx3="http://schemas.microsoft.com/office/drawing/2016/5/9/chartex" xmlns:cx4="http://schemas.microsoft.com/office/drawing/2016/5/10/chartex" xmlns:cx5="http://schemas.microsoft.com/office/drawing/2016/5/11/chartex" xmlns:cx6="http://schemas.microsoft.com/office/drawing/2016/5/12/chartex" xmlns:cx7="http://schemas.microsoft.com/office/drawing/2016/5/13/chartex" xmlns:cx8="http://schemas.microsoft.com/office/drawing/2016/5/14/chartex" xmlns:mc="http://schemas.openxmlformats.org/markup-compatibility/2006" xmlns:aink="http://schemas.microsoft.com/office/drawing/2016/ink" xmlns:am3d="http://schemas.microsoft.com/office/drawing/2017/model3d" xmlns:o="urn:schemas-microsoft-com:office:office" xmlns:oel="http://schemas.microsoft.com/office/2019/extlst" xmlns:r="http://schemas.openxmlformats.org/officeDocument/2006/relationships" xmlns:m="http://schemas.openxmlformats.org/officeDocument/2006/math" xmlns:v="urn:schemas-microsoft-com:vml" xmlns:wp14="http://schemas.microsoft.com/office/word/2010/wordprocessingDrawing" xmlns:wp="http://schemas.openxmlformats.org/drawingml/2006/wordprocessingDrawing" xmlns:w10="urn:schemas-microsoft-com:office:word" xmlns:w="http://schemas.openxmlformats.org/wordprocessingml/2006/main" xmlns:w14="http://schemas.microsoft.com/office/word/2010/wordml" xmlns:w15="http://schemas.microsoft.com/office/word/2012/wordml" xmlns:w16cex="http://schemas.microsoft.com/office/word/2018/wordml/cex" xmlns:w16cid="http://schemas.microsoft.com/office/word/2016/wordml/cid" xmlns:w16="http://schemas.microsoft.com/office/word/2018/wordml" xmlns:w16du="http://schemas.microsoft.com/office/word/2023/wordml/word16du" xmlns:w16sdtdh="http://schemas.microsoft.com/office/word/2020/wordml/sdtdatahash" xmlns:w16sdtfl="http://schemas.microsoft.com/office/word/2024/wordml/sdtformatlock" xmlns:w16se="http://schemas.microsoft.com/office/word/2015/wordml/symex" xmlns:wpg="http://schemas.microsoft.com/office/word/2010/wordprocessingGroup" xmlns:wpi="http://schemas.microsoft.com/office/word/2010/wordprocessingInk" xmlns:wne="http://schemas.microsoft.com/office/word/2006/wordml" xmlns:wps="http://schemas.microsoft.com/office/word/2010/wordprocessingShape" mc:Ignorable="w14 w15 w16se w16cid w16 w16cex w16sdtdh w16sdtfl w16du wp14">
+<w:hdr xmlns:wpc="http://schemas.microsoft.com/office/word/2010/wordprocessingCanvas" xmlns:cx="http://schemas.microsoft.com/office/drawing/2014/chartex" xmlns:cx1="http://schemas.microsoft.com/office/drawing/2015/9/8/chartex" xmlns:cx2="http://schemas.microsoft.com/office/drawing/2015/10/21/chartex" xmlns:cx3="http://schemas.microsoft.com/office/drawing/2016/5/9/chartex" xmlns:cx4="http://schemas.microsoft.com/office/drawing/2016/5/10/chartex" xmlns:cx5="http://schemas.microsoft.com/office/drawing/2016/5/11/chartex" xmlns:cx6="http://schemas.microsoft.com/office/drawing/2016/5/12/chartex" xmlns:cx7="http://schemas.microsoft.com/office/drawing/2016/5/13/chartex" xmlns:cx8="http://schemas.microsoft.com/office/drawing/2016/5/14/chartex" xmlns:mc="http://schemas.openxmlformats.org/markup-compatibility/2006" xmlns:aink="http://schemas.microsoft.com/office/drawing/2016/ink" xmlns:am3d="http://schemas.microsoft.com/office/drawing/2017/model3d" xmlns:o="urn:schemas-microsoft-com:office:office" xmlns:r="http://schemas.openxmlformats.org/officeDocument/2006/relationships" xmlns:m="http://schemas.openxmlformats.org/officeDocument/2006/math" xmlns:v="urn:schemas-microsoft-com:vml" xmlns:wp14="http://schemas.microsoft.com/office/word/2010/wordprocessingDrawing" xmlns:wp="http://schemas.openxmlformats.org/drawingml/2006/wordprocessingDrawing" xmlns:w10="urn:schemas-microsoft-com:office:word" xmlns:w="http://schemas.openxmlformats.org/wordprocessingml/2006/main" xmlns:w14="http://schemas.microsoft.com/office/word/2010/wordml" xmlns:w15="http://schemas.microsoft.com/office/word/2012/wordml" xmlns:w16cex="http://schemas.microsoft.com/office/word/2018/wordml/cex" xmlns:w16cid="http://schemas.microsoft.com/office/word/2016/wordml/cid" xmlns:w16="http://schemas.microsoft.com/office/word/2018/wordml" xmlns:w16sdtdh="http://schemas.microsoft.com/office/word/2020/wordml/sdtdatahash" xmlns:w16se="http://schemas.microsoft.com/office/word/2015/wordml/symex" xmlns:wpg="http://schemas.microsoft.com/office/word/2010/wordprocessingGroup" xmlns:wpi="http://schemas.microsoft.com/office/word/2010/wordprocessingInk" xmlns:wne="http://schemas.microsoft.com/office/word/2006/wordml" xmlns:wps="http://schemas.microsoft.com/office/word/2010/wordprocessingShape" mc:Ignorable="w14 w15 w16se w16cid w16 w16cex w16sdtdh wp14">
   <w:p>
     <w:pPr>
       <w:pStyle w:val="Cabealho"/>
@@ -11828,7 +12069,7 @@
 </file>
 
 <file path=word/numbering.xml><?xml version="1.0" encoding="utf-8"?>
-<w:numbering xmlns:wpc="http://schemas.microsoft.com/office/word/2010/wordprocessingCanvas" xmlns:cx="http://schemas.microsoft.com/office/drawing/2014/chartex" xmlns:cx1="http://schemas.microsoft.com/office/drawing/2015/9/8/chartex" xmlns:cx2="http://schemas.microsoft.com/office/drawing/2015/10/21/chartex" xmlns:cx3="http://schemas.microsoft.com/office/drawing/2016/5/9/chartex" xmlns:cx4="http://schemas.microsoft.com/office/drawing/2016/5/10/chartex" xmlns:cx5="http://schemas.microsoft.com/office/drawing/2016/5/11/chartex" xmlns:cx6="http://schemas.microsoft.com/office/drawing/2016/5/12/chartex" xmlns:cx7="http://schemas.microsoft.com/office/drawing/2016/5/13/chartex" xmlns:cx8="http://schemas.microsoft.com/office/drawing/2016/5/14/chartex" xmlns:mc="http://schemas.openxmlformats.org/markup-compatibility/2006" xmlns:aink="http://schemas.microsoft.com/office/drawing/2016/ink" xmlns:am3d="http://schemas.microsoft.com/office/drawing/2017/model3d" xmlns:o="urn:schemas-microsoft-com:office:office" xmlns:oel="http://schemas.microsoft.com/office/2019/extlst" xmlns:r="http://schemas.openxmlformats.org/officeDocument/2006/relationships" xmlns:m="http://schemas.openxmlformats.org/officeDocument/2006/math" xmlns:v="urn:schemas-microsoft-com:vml" xmlns:wp14="http://schemas.microsoft.com/office/word/2010/wordprocessingDrawing" xmlns:wp="http://schemas.openxmlformats.org/drawingml/2006/wordprocessingDrawing" xmlns:w10="urn:schemas-microsoft-com:office:word" xmlns:w="http://schemas.openxmlformats.org/wordprocessingml/2006/main" xmlns:w14="http://schemas.microsoft.com/office/word/2010/wordml" xmlns:w15="http://schemas.microsoft.com/office/word/2012/wordml" xmlns:w16cex="http://schemas.microsoft.com/office/word/2018/wordml/cex" xmlns:w16cid="http://schemas.microsoft.com/office/word/2016/wordml/cid" xmlns:w16="http://schemas.microsoft.com/office/word/2018/wordml" xmlns:w16du="http://schemas.microsoft.com/office/word/2023/wordml/word16du" xmlns:w16sdtdh="http://schemas.microsoft.com/office/word/2020/wordml/sdtdatahash" xmlns:w16sdtfl="http://schemas.microsoft.com/office/word/2024/wordml/sdtformatlock" xmlns:w16se="http://schemas.microsoft.com/office/word/2015/wordml/symex" xmlns:wpg="http://schemas.microsoft.com/office/word/2010/wordprocessingGroup" xmlns:wpi="http://schemas.microsoft.com/office/word/2010/wordprocessingInk" xmlns:wne="http://schemas.microsoft.com/office/word/2006/wordml" xmlns:wps="http://schemas.microsoft.com/office/word/2010/wordprocessingShape" mc:Ignorable="w14 w15 w16se w16cid w16 w16cex w16sdtdh w16sdtfl w16du wp14">
+<w:numbering xmlns:wpc="http://schemas.microsoft.com/office/word/2010/wordprocessingCanvas" xmlns:cx="http://schemas.microsoft.com/office/drawing/2014/chartex" xmlns:cx1="http://schemas.microsoft.com/office/drawing/2015/9/8/chartex" xmlns:cx2="http://schemas.microsoft.com/office/drawing/2015/10/21/chartex" xmlns:cx3="http://schemas.microsoft.com/office/drawing/2016/5/9/chartex" xmlns:cx4="http://schemas.microsoft.com/office/drawing/2016/5/10/chartex" xmlns:cx5="http://schemas.microsoft.com/office/drawing/2016/5/11/chartex" xmlns:cx6="http://schemas.microsoft.com/office/drawing/2016/5/12/chartex" xmlns:cx7="http://schemas.microsoft.com/office/drawing/2016/5/13/chartex" xmlns:cx8="http://schemas.microsoft.com/office/drawing/2016/5/14/chartex" xmlns:mc="http://schemas.openxmlformats.org/markup-compatibility/2006" xmlns:aink="http://schemas.microsoft.com/office/drawing/2016/ink" xmlns:am3d="http://schemas.microsoft.com/office/drawing/2017/model3d" xmlns:o="urn:schemas-microsoft-com:office:office" xmlns:r="http://schemas.openxmlformats.org/officeDocument/2006/relationships" xmlns:m="http://schemas.openxmlformats.org/officeDocument/2006/math" xmlns:v="urn:schemas-microsoft-com:vml" xmlns:wp14="http://schemas.microsoft.com/office/word/2010/wordprocessingDrawing" xmlns:wp="http://schemas.openxmlformats.org/drawingml/2006/wordprocessingDrawing" xmlns:w10="urn:schemas-microsoft-com:office:word" xmlns:w="http://schemas.openxmlformats.org/wordprocessingml/2006/main" xmlns:w14="http://schemas.microsoft.com/office/word/2010/wordml" xmlns:w15="http://schemas.microsoft.com/office/word/2012/wordml" xmlns:w16cex="http://schemas.microsoft.com/office/word/2018/wordml/cex" xmlns:w16cid="http://schemas.microsoft.com/office/word/2016/wordml/cid" xmlns:w16="http://schemas.microsoft.com/office/word/2018/wordml" xmlns:w16sdtdh="http://schemas.microsoft.com/office/word/2020/wordml/sdtdatahash" xmlns:w16se="http://schemas.microsoft.com/office/word/2015/wordml/symex" xmlns:wpg="http://schemas.microsoft.com/office/word/2010/wordprocessingGroup" xmlns:wpi="http://schemas.microsoft.com/office/word/2010/wordprocessingInk" xmlns:wne="http://schemas.microsoft.com/office/word/2006/wordml" xmlns:wps="http://schemas.microsoft.com/office/word/2010/wordprocessingShape" mc:Ignorable="w14 w15 w16se w16cid w16 w16cex w16sdtdh wp14">
   <w:abstractNum w:abstractNumId="0" w15:restartNumberingAfterBreak="0">
     <w:nsid w:val="06D00245"/>
     <w:multiLevelType w:val="multilevel"/>
@@ -15489,22 +15730,22 @@
       </w:pPr>
     </w:lvl>
   </w:abstractNum>
-  <w:num w:numId="1" w16cid:durableId="103690372">
+  <w:num w:numId="1">
     <w:abstractNumId w:val="28"/>
   </w:num>
-  <w:num w:numId="2" w16cid:durableId="296878587">
+  <w:num w:numId="2">
     <w:abstractNumId w:val="6"/>
   </w:num>
-  <w:num w:numId="3" w16cid:durableId="963847709">
+  <w:num w:numId="3">
     <w:abstractNumId w:val="10"/>
   </w:num>
-  <w:num w:numId="4" w16cid:durableId="805467572">
+  <w:num w:numId="4">
     <w:abstractNumId w:val="27"/>
   </w:num>
-  <w:num w:numId="5" w16cid:durableId="1141312920">
+  <w:num w:numId="5">
     <w:abstractNumId w:val="9"/>
   </w:num>
-  <w:num w:numId="6" w16cid:durableId="1222516869">
+  <w:num w:numId="6">
     <w:abstractNumId w:val="9"/>
     <w:lvlOverride w:ilvl="0">
       <w:startOverride w:val="2"/>
@@ -15513,7 +15754,7 @@
       <w:startOverride w:val="3"/>
     </w:lvlOverride>
   </w:num>
-  <w:num w:numId="7" w16cid:durableId="1544633853">
+  <w:num w:numId="7">
     <w:abstractNumId w:val="9"/>
     <w:lvlOverride w:ilvl="0">
       <w:startOverride w:val="3"/>
@@ -15522,95 +15763,95 @@
       <w:startOverride w:val="3"/>
     </w:lvlOverride>
   </w:num>
-  <w:num w:numId="8" w16cid:durableId="109126230">
+  <w:num w:numId="8">
     <w:abstractNumId w:val="13"/>
   </w:num>
-  <w:num w:numId="9" w16cid:durableId="1928225704">
+  <w:num w:numId="9">
     <w:abstractNumId w:val="13"/>
   </w:num>
-  <w:num w:numId="10" w16cid:durableId="57897127">
+  <w:num w:numId="10">
     <w:abstractNumId w:val="18"/>
   </w:num>
-  <w:num w:numId="11" w16cid:durableId="1477531802">
+  <w:num w:numId="11">
     <w:abstractNumId w:val="26"/>
   </w:num>
-  <w:num w:numId="12" w16cid:durableId="1689715548">
+  <w:num w:numId="12">
     <w:abstractNumId w:val="29"/>
   </w:num>
-  <w:num w:numId="13" w16cid:durableId="1234311003">
+  <w:num w:numId="13">
     <w:abstractNumId w:val="4"/>
   </w:num>
-  <w:num w:numId="14" w16cid:durableId="1426924953">
+  <w:num w:numId="14">
     <w:abstractNumId w:val="12"/>
   </w:num>
-  <w:num w:numId="15" w16cid:durableId="1617978114">
+  <w:num w:numId="15">
     <w:abstractNumId w:val="0"/>
   </w:num>
-  <w:num w:numId="16" w16cid:durableId="970017299">
+  <w:num w:numId="16">
     <w:abstractNumId w:val="2"/>
   </w:num>
-  <w:num w:numId="17" w16cid:durableId="1799759057">
+  <w:num w:numId="17">
     <w:abstractNumId w:val="30"/>
   </w:num>
-  <w:num w:numId="18" w16cid:durableId="1238369590">
+  <w:num w:numId="18">
     <w:abstractNumId w:val="1"/>
   </w:num>
-  <w:num w:numId="19" w16cid:durableId="1166556132">
+  <w:num w:numId="19">
     <w:abstractNumId w:val="3"/>
   </w:num>
-  <w:num w:numId="20" w16cid:durableId="1731270333">
+  <w:num w:numId="20">
     <w:abstractNumId w:val="16"/>
   </w:num>
-  <w:num w:numId="21" w16cid:durableId="1598169044">
+  <w:num w:numId="21">
     <w:abstractNumId w:val="15"/>
   </w:num>
-  <w:num w:numId="22" w16cid:durableId="683702682">
+  <w:num w:numId="22">
     <w:abstractNumId w:val="23"/>
   </w:num>
-  <w:num w:numId="23" w16cid:durableId="1910380804">
+  <w:num w:numId="23">
     <w:abstractNumId w:val="31"/>
   </w:num>
-  <w:num w:numId="24" w16cid:durableId="348920293">
+  <w:num w:numId="24">
     <w:abstractNumId w:val="22"/>
   </w:num>
-  <w:num w:numId="25" w16cid:durableId="663433353">
+  <w:num w:numId="25">
     <w:abstractNumId w:val="24"/>
   </w:num>
-  <w:num w:numId="26" w16cid:durableId="1399397429">
+  <w:num w:numId="26">
     <w:abstractNumId w:val="21"/>
   </w:num>
-  <w:num w:numId="27" w16cid:durableId="124861492">
+  <w:num w:numId="27">
     <w:abstractNumId w:val="11"/>
   </w:num>
-  <w:num w:numId="28" w16cid:durableId="374694130">
+  <w:num w:numId="28">
     <w:abstractNumId w:val="20"/>
   </w:num>
-  <w:num w:numId="29" w16cid:durableId="856581974">
+  <w:num w:numId="29">
     <w:abstractNumId w:val="5"/>
   </w:num>
-  <w:num w:numId="30" w16cid:durableId="1659462206">
+  <w:num w:numId="30">
     <w:abstractNumId w:val="14"/>
   </w:num>
-  <w:num w:numId="31" w16cid:durableId="1222715076">
+  <w:num w:numId="31">
     <w:abstractNumId w:val="19"/>
   </w:num>
-  <w:num w:numId="32" w16cid:durableId="519396156">
+  <w:num w:numId="32">
     <w:abstractNumId w:val="8"/>
   </w:num>
-  <w:num w:numId="33" w16cid:durableId="1165822006">
+  <w:num w:numId="33">
     <w:abstractNumId w:val="25"/>
   </w:num>
-  <w:num w:numId="34" w16cid:durableId="1486819742">
+  <w:num w:numId="34">
     <w:abstractNumId w:val="17"/>
   </w:num>
-  <w:num w:numId="35" w16cid:durableId="363556369">
+  <w:num w:numId="35">
     <w:abstractNumId w:val="7"/>
   </w:num>
 </w:numbering>
 </file>
 
 <file path=word/styles.xml><?xml version="1.0" encoding="utf-8"?>
-<w:styles xmlns:mc="http://schemas.openxmlformats.org/markup-compatibility/2006" xmlns:r="http://schemas.openxmlformats.org/officeDocument/2006/relationships" xmlns:w="http://schemas.openxmlformats.org/wordprocessingml/2006/main" xmlns:w14="http://schemas.microsoft.com/office/word/2010/wordml" xmlns:w15="http://schemas.microsoft.com/office/word/2012/wordml" xmlns:w16cex="http://schemas.microsoft.com/office/word/2018/wordml/cex" xmlns:w16cid="http://schemas.microsoft.com/office/word/2016/wordml/cid" xmlns:w16="http://schemas.microsoft.com/office/word/2018/wordml" xmlns:w16du="http://schemas.microsoft.com/office/word/2023/wordml/word16du" xmlns:w16sdtdh="http://schemas.microsoft.com/office/word/2020/wordml/sdtdatahash" xmlns:w16sdtfl="http://schemas.microsoft.com/office/word/2024/wordml/sdtformatlock" xmlns:w16se="http://schemas.microsoft.com/office/word/2015/wordml/symex" mc:Ignorable="w14 w15 w16se w16cid w16 w16cex w16sdtdh w16sdtfl w16du">
+<w:styles xmlns:mc="http://schemas.openxmlformats.org/markup-compatibility/2006" xmlns:r="http://schemas.openxmlformats.org/officeDocument/2006/relationships" xmlns:w="http://schemas.openxmlformats.org/wordprocessingml/2006/main" xmlns:w14="http://schemas.microsoft.com/office/word/2010/wordml" xmlns:w15="http://schemas.microsoft.com/office/word/2012/wordml" xmlns:w16cex="http://schemas.microsoft.com/office/word/2018/wordml/cex" xmlns:w16cid="http://schemas.microsoft.com/office/word/2016/wordml/cid" xmlns:w16="http://schemas.microsoft.com/office/word/2018/wordml" xmlns:w16sdtdh="http://schemas.microsoft.com/office/word/2020/wordml/sdtdatahash" xmlns:w16se="http://schemas.microsoft.com/office/word/2015/wordml/symex" mc:Ignorable="w14 w15 w16se w16cid w16 w16cex w16sdtdh">
   <w:docDefaults>
     <w:rPrDefault>
       <w:rPr>
@@ -16665,7 +16906,7 @@
 </file>
 
 <file path=word/glossary/document.xml><?xml version="1.0" encoding="utf-8"?>
-<w:glossaryDocument xmlns:wpc="http://schemas.microsoft.com/office/word/2010/wordprocessingCanvas" xmlns:cx="http://schemas.microsoft.com/office/drawing/2014/chartex" xmlns:cx1="http://schemas.microsoft.com/office/drawing/2015/9/8/chartex" xmlns:cx2="http://schemas.microsoft.com/office/drawing/2015/10/21/chartex" xmlns:cx3="http://schemas.microsoft.com/office/drawing/2016/5/9/chartex" xmlns:cx4="http://schemas.microsoft.com/office/drawing/2016/5/10/chartex" xmlns:cx5="http://schemas.microsoft.com/office/drawing/2016/5/11/chartex" xmlns:cx6="http://schemas.microsoft.com/office/drawing/2016/5/12/chartex" xmlns:cx7="http://schemas.microsoft.com/office/drawing/2016/5/13/chartex" xmlns:cx8="http://schemas.microsoft.com/office/drawing/2016/5/14/chartex" xmlns:mc="http://schemas.openxmlformats.org/markup-compatibility/2006" xmlns:aink="http://schemas.microsoft.com/office/drawing/2016/ink" xmlns:am3d="http://schemas.microsoft.com/office/drawing/2017/model3d" xmlns:o="urn:schemas-microsoft-com:office:office" xmlns:oel="http://schemas.microsoft.com/office/2019/extlst" xmlns:r="http://schemas.openxmlformats.org/officeDocument/2006/relationships" xmlns:m="http://schemas.openxmlformats.org/officeDocument/2006/math" xmlns:v="urn:schemas-microsoft-com:vml" xmlns:wp14="http://schemas.microsoft.com/office/word/2010/wordprocessingDrawing" xmlns:wp="http://schemas.openxmlformats.org/drawingml/2006/wordprocessingDrawing" xmlns:w10="urn:schemas-microsoft-com:office:word" xmlns:w="http://schemas.openxmlformats.org/wordprocessingml/2006/main" xmlns:w14="http://schemas.microsoft.com/office/word/2010/wordml" xmlns:w15="http://schemas.microsoft.com/office/word/2012/wordml" xmlns:w16cex="http://schemas.microsoft.com/office/word/2018/wordml/cex" xmlns:w16cid="http://schemas.microsoft.com/office/word/2016/wordml/cid" xmlns:w16="http://schemas.microsoft.com/office/word/2018/wordml" xmlns:w16du="http://schemas.microsoft.com/office/word/2023/wordml/word16du" xmlns:w16sdtdh="http://schemas.microsoft.com/office/word/2020/wordml/sdtdatahash" xmlns:w16sdtfl="http://schemas.microsoft.com/office/word/2024/wordml/sdtformatlock" xmlns:w16se="http://schemas.microsoft.com/office/word/2015/wordml/symex" xmlns:wpg="http://schemas.microsoft.com/office/word/2010/wordprocessingGroup" xmlns:wpi="http://schemas.microsoft.com/office/word/2010/wordprocessingInk" xmlns:wne="http://schemas.microsoft.com/office/word/2006/wordml" xmlns:wps="http://schemas.microsoft.com/office/word/2010/wordprocessingShape" mc:Ignorable="w14 w15 w16se w16cid w16 w16cex w16sdtdh w16sdtfl w16du wp14">
+<w:glossaryDocument xmlns:wpc="http://schemas.microsoft.com/office/word/2010/wordprocessingCanvas" xmlns:cx="http://schemas.microsoft.com/office/drawing/2014/chartex" xmlns:cx1="http://schemas.microsoft.com/office/drawing/2015/9/8/chartex" xmlns:cx2="http://schemas.microsoft.com/office/drawing/2015/10/21/chartex" xmlns:cx3="http://schemas.microsoft.com/office/drawing/2016/5/9/chartex" xmlns:cx4="http://schemas.microsoft.com/office/drawing/2016/5/10/chartex" xmlns:cx5="http://schemas.microsoft.com/office/drawing/2016/5/11/chartex" xmlns:cx6="http://schemas.microsoft.com/office/drawing/2016/5/12/chartex" xmlns:cx7="http://schemas.microsoft.com/office/drawing/2016/5/13/chartex" xmlns:cx8="http://schemas.microsoft.com/office/drawing/2016/5/14/chartex" xmlns:mc="http://schemas.openxmlformats.org/markup-compatibility/2006" xmlns:aink="http://schemas.microsoft.com/office/drawing/2016/ink" xmlns:am3d="http://schemas.microsoft.com/office/drawing/2017/model3d" xmlns:o="urn:schemas-microsoft-com:office:office" xmlns:r="http://schemas.openxmlformats.org/officeDocument/2006/relationships" xmlns:m="http://schemas.openxmlformats.org/officeDocument/2006/math" xmlns:v="urn:schemas-microsoft-com:vml" xmlns:wp14="http://schemas.microsoft.com/office/word/2010/wordprocessingDrawing" xmlns:wp="http://schemas.openxmlformats.org/drawingml/2006/wordprocessingDrawing" xmlns:w10="urn:schemas-microsoft-com:office:word" xmlns:w="http://schemas.openxmlformats.org/wordprocessingml/2006/main" xmlns:w14="http://schemas.microsoft.com/office/word/2010/wordml" xmlns:w15="http://schemas.microsoft.com/office/word/2012/wordml" xmlns:w16cex="http://schemas.microsoft.com/office/word/2018/wordml/cex" xmlns:w16cid="http://schemas.microsoft.com/office/word/2016/wordml/cid" xmlns:w16="http://schemas.microsoft.com/office/word/2018/wordml" xmlns:w16sdtdh="http://schemas.microsoft.com/office/word/2020/wordml/sdtdatahash" xmlns:w16se="http://schemas.microsoft.com/office/word/2015/wordml/symex" xmlns:wpg="http://schemas.microsoft.com/office/word/2010/wordprocessingGroup" xmlns:wpi="http://schemas.microsoft.com/office/word/2010/wordprocessingInk" xmlns:wne="http://schemas.microsoft.com/office/word/2006/wordml" xmlns:wps="http://schemas.microsoft.com/office/word/2010/wordprocessingShape" mc:Ignorable="w14 w15 w16se w16cid w16 w16cex w16sdtdh wp14">
   <w:docParts>
     <w:docPart>
       <w:docPartPr>
@@ -16904,7 +17145,7 @@
 </file>
 
 <file path=word/glossary/fontTable.xml><?xml version="1.0" encoding="utf-8"?>
-<w:fonts xmlns:mc="http://schemas.openxmlformats.org/markup-compatibility/2006" xmlns:r="http://schemas.openxmlformats.org/officeDocument/2006/relationships" xmlns:w="http://schemas.openxmlformats.org/wordprocessingml/2006/main" xmlns:w14="http://schemas.microsoft.com/office/word/2010/wordml" xmlns:w15="http://schemas.microsoft.com/office/word/2012/wordml" xmlns:w16cex="http://schemas.microsoft.com/office/word/2018/wordml/cex" xmlns:w16cid="http://schemas.microsoft.com/office/word/2016/wordml/cid" xmlns:w16="http://schemas.microsoft.com/office/word/2018/wordml" xmlns:w16du="http://schemas.microsoft.com/office/word/2023/wordml/word16du" xmlns:w16sdtdh="http://schemas.microsoft.com/office/word/2020/wordml/sdtdatahash" xmlns:w16sdtfl="http://schemas.microsoft.com/office/word/2024/wordml/sdtformatlock" xmlns:w16se="http://schemas.microsoft.com/office/word/2015/wordml/symex" mc:Ignorable="w14 w15 w16se w16cid w16 w16cex w16sdtdh w16sdtfl w16du">
+<w:fonts xmlns:mc="http://schemas.openxmlformats.org/markup-compatibility/2006" xmlns:r="http://schemas.openxmlformats.org/officeDocument/2006/relationships" xmlns:w="http://schemas.openxmlformats.org/wordprocessingml/2006/main" xmlns:w14="http://schemas.microsoft.com/office/word/2010/wordml" xmlns:w15="http://schemas.microsoft.com/office/word/2012/wordml" xmlns:w16cex="http://schemas.microsoft.com/office/word/2018/wordml/cex" xmlns:w16cid="http://schemas.microsoft.com/office/word/2016/wordml/cid" xmlns:w16="http://schemas.microsoft.com/office/word/2018/wordml" xmlns:w16sdtdh="http://schemas.microsoft.com/office/word/2020/wordml/sdtdatahash" xmlns:w16se="http://schemas.microsoft.com/office/word/2015/wordml/symex" mc:Ignorable="w14 w15 w16se w16cid w16 w16cex w16sdtdh">
   <w:font w:name="Symbol">
     <w:panose1 w:val="05050102010706020507"/>
     <w:charset w:val="02"/>
@@ -16979,7 +17220,7 @@
 </file>
 
 <file path=word/glossary/settings.xml><?xml version="1.0" encoding="utf-8"?>
-<w:settings xmlns:mc="http://schemas.openxmlformats.org/markup-compatibility/2006" xmlns:o="urn:schemas-microsoft-com:office:office" xmlns:r="http://schemas.openxmlformats.org/officeDocument/2006/relationships" xmlns:m="http://schemas.openxmlformats.org/officeDocument/2006/math" xmlns:v="urn:schemas-microsoft-com:vml" xmlns:w10="urn:schemas-microsoft-com:office:word" xmlns:w="http://schemas.openxmlformats.org/wordprocessingml/2006/main" xmlns:w14="http://schemas.microsoft.com/office/word/2010/wordml" xmlns:w15="http://schemas.microsoft.com/office/word/2012/wordml" xmlns:w16cex="http://schemas.microsoft.com/office/word/2018/wordml/cex" xmlns:w16cid="http://schemas.microsoft.com/office/word/2016/wordml/cid" xmlns:w16="http://schemas.microsoft.com/office/word/2018/wordml" xmlns:w16du="http://schemas.microsoft.com/office/word/2023/wordml/word16du" xmlns:w16sdtdh="http://schemas.microsoft.com/office/word/2020/wordml/sdtdatahash" xmlns:w16sdtfl="http://schemas.microsoft.com/office/word/2024/wordml/sdtformatlock" xmlns:w16se="http://schemas.microsoft.com/office/word/2015/wordml/symex" xmlns:sl="http://schemas.openxmlformats.org/schemaLibrary/2006/main" mc:Ignorable="w14 w15 w16se w16cid w16 w16cex w16sdtdh w16sdtfl w16du">
+<w:settings xmlns:mc="http://schemas.openxmlformats.org/markup-compatibility/2006" xmlns:o="urn:schemas-microsoft-com:office:office" xmlns:r="http://schemas.openxmlformats.org/officeDocument/2006/relationships" xmlns:m="http://schemas.openxmlformats.org/officeDocument/2006/math" xmlns:v="urn:schemas-microsoft-com:vml" xmlns:w10="urn:schemas-microsoft-com:office:word" xmlns:w="http://schemas.openxmlformats.org/wordprocessingml/2006/main" xmlns:w14="http://schemas.microsoft.com/office/word/2010/wordml" xmlns:w15="http://schemas.microsoft.com/office/word/2012/wordml" xmlns:w16cex="http://schemas.microsoft.com/office/word/2018/wordml/cex" xmlns:w16cid="http://schemas.microsoft.com/office/word/2016/wordml/cid" xmlns:w16="http://schemas.microsoft.com/office/word/2018/wordml" xmlns:w16sdtdh="http://schemas.microsoft.com/office/word/2020/wordml/sdtdatahash" xmlns:w16se="http://schemas.microsoft.com/office/word/2015/wordml/symex" xmlns:sl="http://schemas.openxmlformats.org/schemaLibrary/2006/main" mc:Ignorable="w14 w15 w16se w16cid w16 w16cex w16sdtdh">
   <w:view w:val="normal"/>
   <w:defaultTabStop w:val="708"/>
   <w:hyphenationZone w:val="425"/>
@@ -17029,6 +17270,7 @@
     <w:rsid w:val="00EA756E"/>
     <w:rsid w:val="00ED4B33"/>
     <w:rsid w:val="00F23227"/>
+    <w:rsid w:val="00F95363"/>
   </w:rsids>
   <m:mathPr>
     <m:mathFont m:val="Cambria Math"/>
@@ -17052,7 +17294,7 @@
 </file>
 
 <file path=word/glossary/styles.xml><?xml version="1.0" encoding="utf-8"?>
-<w:styles xmlns:mc="http://schemas.openxmlformats.org/markup-compatibility/2006" xmlns:r="http://schemas.openxmlformats.org/officeDocument/2006/relationships" xmlns:w="http://schemas.openxmlformats.org/wordprocessingml/2006/main" xmlns:w14="http://schemas.microsoft.com/office/word/2010/wordml" xmlns:w15="http://schemas.microsoft.com/office/word/2012/wordml" xmlns:w16cex="http://schemas.microsoft.com/office/word/2018/wordml/cex" xmlns:w16cid="http://schemas.microsoft.com/office/word/2016/wordml/cid" xmlns:w16="http://schemas.microsoft.com/office/word/2018/wordml" xmlns:w16du="http://schemas.microsoft.com/office/word/2023/wordml/word16du" xmlns:w16sdtdh="http://schemas.microsoft.com/office/word/2020/wordml/sdtdatahash" xmlns:w16sdtfl="http://schemas.microsoft.com/office/word/2024/wordml/sdtformatlock" xmlns:w16se="http://schemas.microsoft.com/office/word/2015/wordml/symex" mc:Ignorable="w14 w15 w16se w16cid w16 w16cex w16sdtdh w16sdtfl w16du">
+<w:styles xmlns:mc="http://schemas.openxmlformats.org/markup-compatibility/2006" xmlns:r="http://schemas.openxmlformats.org/officeDocument/2006/relationships" xmlns:w="http://schemas.openxmlformats.org/wordprocessingml/2006/main" xmlns:w14="http://schemas.microsoft.com/office/word/2010/wordml" xmlns:w15="http://schemas.microsoft.com/office/word/2012/wordml" xmlns:w16cex="http://schemas.microsoft.com/office/word/2018/wordml/cex" xmlns:w16cid="http://schemas.microsoft.com/office/word/2016/wordml/cid" xmlns:w16="http://schemas.microsoft.com/office/word/2018/wordml" xmlns:w16sdtdh="http://schemas.microsoft.com/office/word/2020/wordml/sdtdatahash" xmlns:w16se="http://schemas.microsoft.com/office/word/2015/wordml/symex" mc:Ignorable="w14 w15 w16se w16cid w16 w16cex w16sdtdh">
   <w:docDefaults>
     <w:rPrDefault>
       <w:rPr>
@@ -17536,7 +17778,7 @@
 </file>
 
 <file path=word/glossary/webSettings.xml><?xml version="1.0" encoding="utf-8"?>
-<w:webSettings xmlns:mc="http://schemas.openxmlformats.org/markup-compatibility/2006" xmlns:r="http://schemas.openxmlformats.org/officeDocument/2006/relationships" xmlns:w="http://schemas.openxmlformats.org/wordprocessingml/2006/main" xmlns:w14="http://schemas.microsoft.com/office/word/2010/wordml" xmlns:w15="http://schemas.microsoft.com/office/word/2012/wordml" xmlns:w16cex="http://schemas.microsoft.com/office/word/2018/wordml/cex" xmlns:w16cid="http://schemas.microsoft.com/office/word/2016/wordml/cid" xmlns:w16="http://schemas.microsoft.com/office/word/2018/wordml" xmlns:w16du="http://schemas.microsoft.com/office/word/2023/wordml/word16du" xmlns:w16sdtdh="http://schemas.microsoft.com/office/word/2020/wordml/sdtdatahash" xmlns:w16sdtfl="http://schemas.microsoft.com/office/word/2024/wordml/sdtformatlock" xmlns:w16se="http://schemas.microsoft.com/office/word/2015/wordml/symex" mc:Ignorable="w14 w15 w16se w16cid w16 w16cex w16sdtdh w16sdtfl w16du">
+<w:webSettings xmlns:mc="http://schemas.openxmlformats.org/markup-compatibility/2006" xmlns:r="http://schemas.openxmlformats.org/officeDocument/2006/relationships" xmlns:w="http://schemas.openxmlformats.org/wordprocessingml/2006/main" xmlns:w14="http://schemas.microsoft.com/office/word/2010/wordml" xmlns:w15="http://schemas.microsoft.com/office/word/2012/wordml" xmlns:w16cex="http://schemas.microsoft.com/office/word/2018/wordml/cex" xmlns:w16cid="http://schemas.microsoft.com/office/word/2016/wordml/cid" xmlns:w16="http://schemas.microsoft.com/office/word/2018/wordml" xmlns:w16sdtdh="http://schemas.microsoft.com/office/word/2020/wordml/sdtdatahash" xmlns:w16se="http://schemas.microsoft.com/office/word/2015/wordml/symex" mc:Ignorable="w14 w15 w16se w16cid w16 w16cex w16sdtdh">
   <w:optimizeForBrowser/>
   <w:allowPNG/>
 </w:webSettings>
@@ -17863,15 +18105,6 @@
 </file>
 
 <file path=customXml/item1.xml><?xml version="1.0" encoding="utf-8"?>
-<?mso-contentType ?>
-<FormTemplates xmlns="http://schemas.microsoft.com/sharepoint/v3/contenttype/forms">
-  <Display>DocumentLibraryForm</Display>
-  <Edit>DocumentLibraryForm</Edit>
-  <New>DocumentLibraryForm</New>
-</FormTemplates>
-</file>
-
-<file path=customXml/item2.xml><?xml version="1.0" encoding="utf-8"?>
 <ct:contentTypeSchema xmlns:ct="http://schemas.microsoft.com/office/2006/metadata/contentType" xmlns:ma="http://schemas.microsoft.com/office/2006/metadata/properties/metaAttributes" ct:_="" ma:_="" ma:contentTypeName="Documento" ma:contentTypeID="0x010100FD3ED64B2A16E444B34B77E0DD18A1D7" ma:contentTypeVersion="11" ma:contentTypeDescription="Crie um novo documento." ma:contentTypeScope="" ma:versionID="d34fd7e85eb9589aa089d32653aa0c75">
   <xsd:schema xmlns:xsd="http://www.w3.org/2001/XMLSchema" xmlns:xs="http://www.w3.org/2001/XMLSchema" xmlns:p="http://schemas.microsoft.com/office/2006/metadata/properties" xmlns:ns2="ec659b26-6293-4928-bb11-856a03e4a8d7" xmlns:ns3="1c3b4928-cda6-46fa-98a6-08670120ff06" targetNamespace="http://schemas.microsoft.com/office/2006/metadata/properties" ma:root="true" ma:fieldsID="f58956c859b15edf5255d02a684a7956" ns2:_="" ns3:_="">
     <xsd:import namespace="ec659b26-6293-4928-bb11-856a03e4a8d7"/>
@@ -18066,11 +18299,16 @@
 </ct:contentTypeSchema>
 </file>
 
-<file path=customXml/item3.xml><?xml version="1.0" encoding="utf-8"?>
-<b:Sources xmlns:b="http://schemas.openxmlformats.org/officeDocument/2006/bibliography" xmlns="http://schemas.openxmlformats.org/officeDocument/2006/bibliography" SelectedStyle="\APASixthEditionOfficeOnline.xsl" StyleName="APA" Version="6"/>
+<file path=customXml/item2.xml><?xml version="1.0" encoding="utf-8"?>
+<?mso-contentType ?>
+<FormTemplates xmlns="http://schemas.microsoft.com/sharepoint/v3/contenttype/forms">
+  <Display>DocumentLibraryForm</Display>
+  <Edit>DocumentLibraryForm</Edit>
+  <New>DocumentLibraryForm</New>
+</FormTemplates>
 </file>
 
-<file path=customXml/item4.xml><?xml version="1.0" encoding="utf-8"?>
+<file path=customXml/item3.xml><?xml version="1.0" encoding="utf-8"?>
 <p:properties xmlns:p="http://schemas.microsoft.com/office/2006/metadata/properties" xmlns:xsi="http://www.w3.org/2001/XMLSchema-instance" xmlns:pc="http://schemas.microsoft.com/office/infopath/2007/PartnerControls">
   <documentManagement>
     <ReferenceId xmlns="ec659b26-6293-4928-bb11-856a03e4a8d7" xsi:nil="true"/>
@@ -18082,15 +18320,11 @@
 </p:properties>
 </file>
 
-<file path=customXml/itemProps1.xml><?xml version="1.0" encoding="utf-8"?>
-<ds:datastoreItem xmlns:ds="http://schemas.openxmlformats.org/officeDocument/2006/customXml" ds:itemID="{558DF978-370F-4130-B353-970A7B1128E5}">
-  <ds:schemaRefs>
-    <ds:schemaRef ds:uri="http://schemas.microsoft.com/sharepoint/v3/contenttype/forms"/>
-  </ds:schemaRefs>
-</ds:datastoreItem>
+<file path=customXml/item4.xml><?xml version="1.0" encoding="utf-8"?>
+<b:Sources xmlns:b="http://schemas.openxmlformats.org/officeDocument/2006/bibliography" xmlns="http://schemas.openxmlformats.org/officeDocument/2006/bibliography" SelectedStyle="\APASixthEditionOfficeOnline.xsl" StyleName="APA" Version="6"/>
 </file>
 
-<file path=customXml/itemProps2.xml><?xml version="1.0" encoding="utf-8"?>
+<file path=customXml/itemProps1.xml><?xml version="1.0" encoding="utf-8"?>
 <ds:datastoreItem xmlns:ds="http://schemas.openxmlformats.org/officeDocument/2006/customXml" ds:itemID="{8D85B28B-F328-4F9E-B446-F420632E7491}">
   <ds:schemaRefs>
     <ds:schemaRef ds:uri="http://schemas.microsoft.com/office/2006/metadata/contentType"/>
@@ -18109,15 +18343,15 @@
 </ds:datastoreItem>
 </file>
 
-<file path=customXml/itemProps3.xml><?xml version="1.0" encoding="utf-8"?>
-<ds:datastoreItem xmlns:ds="http://schemas.openxmlformats.org/officeDocument/2006/customXml" ds:itemID="{15DF76DF-682B-44E3-96D3-646C38595113}">
+<file path=customXml/itemProps2.xml><?xml version="1.0" encoding="utf-8"?>
+<ds:datastoreItem xmlns:ds="http://schemas.openxmlformats.org/officeDocument/2006/customXml" ds:itemID="{558DF978-370F-4130-B353-970A7B1128E5}">
   <ds:schemaRefs>
-    <ds:schemaRef ds:uri="http://schemas.openxmlformats.org/officeDocument/2006/bibliography"/>
+    <ds:schemaRef ds:uri="http://schemas.microsoft.com/sharepoint/v3/contenttype/forms"/>
   </ds:schemaRefs>
 </ds:datastoreItem>
 </file>
 
-<file path=customXml/itemProps4.xml><?xml version="1.0" encoding="utf-8"?>
+<file path=customXml/itemProps3.xml><?xml version="1.0" encoding="utf-8"?>
 <ds:datastoreItem xmlns:ds="http://schemas.openxmlformats.org/officeDocument/2006/customXml" ds:itemID="{9FA691A9-2AEB-4252-B291-BFEA86886B09}">
   <ds:schemaRefs>
     <ds:schemaRef ds:uri="http://schemas.microsoft.com/office/2006/metadata/properties"/>
@@ -18126,4 +18360,12 @@
     <ds:schemaRef ds:uri="1c3b4928-cda6-46fa-98a6-08670120ff06"/>
   </ds:schemaRefs>
 </ds:datastoreItem>
+</file>
+
+<file path=customXml/itemProps4.xml><?xml version="1.0" encoding="utf-8"?>
+<ds:datastoreItem xmlns:ds="http://schemas.openxmlformats.org/officeDocument/2006/customXml" ds:itemID="{15DF76DF-682B-44E3-96D3-646C38595113}">
+  <ds:schemaRefs>
+    <ds:schemaRef ds:uri="http://schemas.openxmlformats.org/officeDocument/2006/bibliography"/>
+  </ds:schemaRefs>
+</ds:datastoreItem>
 </file>
</xml_diff>

<commit_message>
mais alguns protótipos adicionados
</commit_message>
<xml_diff>
--- a/Documentação/Documentação Mainteer.docx
+++ b/Documentação/Documentação Mainteer.docx
@@ -10992,6 +10992,9 @@
     </w:p>
     <w:p>
       <w:r>
+        <w:rPr>
+          <w:noProof/>
+        </w:rPr>
         <w:drawing>
           <wp:inline distT="0" distB="0" distL="0" distR="0" wp14:anchorId="643D3EDB" wp14:editId="7F92645C">
             <wp:extent cx="5733415" cy="4072255"/>
@@ -11068,6 +11071,9 @@
     </w:p>
     <w:p>
       <w:r>
+        <w:rPr>
+          <w:noProof/>
+        </w:rPr>
         <w:lastRenderedPageBreak/>
         <w:drawing>
           <wp:inline distT="0" distB="0" distL="0" distR="0" wp14:anchorId="0E524B87" wp14:editId="38894815">
@@ -11107,7 +11113,7 @@
       </w:r>
     </w:p>
     <w:p>
-      <w:r>
+      <w:pPr>
         <w:rPr>
           <w:b/>
           <w14:textOutline w14:w="12700" w14:cap="flat" w14:cmpd="sng" w14:algn="ctr">
@@ -11140,17 +11146,116 @@
             </w14:gradFill>
           </w14:textFill>
         </w:rPr>
-        <w:t>Clientes</w:t>
-      </w:r>
-    </w:p>
-    <w:p>
-      <w:r>
+      </w:pPr>
+      <w:r>
+        <w:rPr>
+          <w:b/>
+          <w14:textOutline w14:w="12700" w14:cap="flat" w14:cmpd="sng" w14:algn="ctr">
+            <w14:solidFill>
+              <w14:schemeClr w14:val="accent4"/>
+            </w14:solidFill>
+            <w14:prstDash w14:val="solid"/>
+            <w14:round/>
+          </w14:textOutline>
+          <w14:textFill>
+            <w14:gradFill>
+              <w14:gsLst>
+                <w14:gs w14:pos="0">
+                  <w14:schemeClr w14:val="accent4"/>
+                </w14:gs>
+                <w14:gs w14:pos="4000">
+                  <w14:schemeClr w14:val="accent4">
+                    <w14:lumMod w14:val="60000"/>
+                    <w14:lumOff w14:val="40000"/>
+                  </w14:schemeClr>
+                </w14:gs>
+                <w14:gs w14:pos="87000">
+                  <w14:schemeClr w14:val="accent4">
+                    <w14:lumMod w14:val="20000"/>
+                    <w14:lumOff w14:val="80000"/>
+                  </w14:schemeClr>
+                </w14:gs>
+              </w14:gsLst>
+              <w14:lin w14:ang="5400000" w14:scaled="0"/>
+            </w14:gradFill>
+          </w14:textFill>
+        </w:rPr>
         <w:lastRenderedPageBreak/>
+        <w:t>Home</w:t>
+      </w:r>
+      <w:r>
+        <w:rPr>
+          <w:b/>
+          <w14:textOutline w14:w="12700" w14:cap="flat" w14:cmpd="sng" w14:algn="ctr">
+            <w14:solidFill>
+              <w14:schemeClr w14:val="accent4"/>
+            </w14:solidFill>
+            <w14:prstDash w14:val="solid"/>
+            <w14:round/>
+          </w14:textOutline>
+          <w14:textFill>
+            <w14:gradFill>
+              <w14:gsLst>
+                <w14:gs w14:pos="0">
+                  <w14:schemeClr w14:val="accent4"/>
+                </w14:gs>
+                <w14:gs w14:pos="4000">
+                  <w14:schemeClr w14:val="accent4">
+                    <w14:lumMod w14:val="60000"/>
+                    <w14:lumOff w14:val="40000"/>
+                  </w14:schemeClr>
+                </w14:gs>
+                <w14:gs w14:pos="87000">
+                  <w14:schemeClr w14:val="accent4">
+                    <w14:lumMod w14:val="20000"/>
+                    <w14:lumOff w14:val="80000"/>
+                  </w14:schemeClr>
+                </w14:gs>
+              </w14:gsLst>
+              <w14:lin w14:ang="5400000" w14:scaled="0"/>
+            </w14:gradFill>
+          </w14:textFill>
+        </w:rPr>
+        <w:br/>
+      </w:r>
+      <w:r>
+        <w:rPr>
+          <w:b/>
+          <w14:textOutline w14:w="12700" w14:cap="flat" w14:cmpd="sng" w14:algn="ctr">
+            <w14:solidFill>
+              <w14:schemeClr w14:val="accent4"/>
+            </w14:solidFill>
+            <w14:prstDash w14:val="solid"/>
+            <w14:round/>
+          </w14:textOutline>
+          <w14:textFill>
+            <w14:gradFill>
+              <w14:gsLst>
+                <w14:gs w14:pos="0">
+                  <w14:schemeClr w14:val="accent4"/>
+                </w14:gs>
+                <w14:gs w14:pos="4000">
+                  <w14:schemeClr w14:val="accent4">
+                    <w14:lumMod w14:val="60000"/>
+                    <w14:lumOff w14:val="40000"/>
+                  </w14:schemeClr>
+                </w14:gs>
+                <w14:gs w14:pos="87000">
+                  <w14:schemeClr w14:val="accent4">
+                    <w14:lumMod w14:val="20000"/>
+                    <w14:lumOff w14:val="80000"/>
+                  </w14:schemeClr>
+                </w14:gs>
+              </w14:gsLst>
+              <w14:lin w14:ang="5400000" w14:scaled="0"/>
+            </w14:gradFill>
+          </w14:textFill>
+        </w:rPr>
         <w:drawing>
-          <wp:inline distT="0" distB="0" distL="0" distR="0" wp14:anchorId="4F9EF10F" wp14:editId="534A1675">
-            <wp:extent cx="5733415" cy="4087495"/>
-            <wp:effectExtent l="0" t="0" r="635" b="8255"/>
-            <wp:docPr id="8" name="Imagem 8"/>
+          <wp:inline distT="0" distB="0" distL="0" distR="0" wp14:anchorId="4789FD64" wp14:editId="66E7221C">
+            <wp:extent cx="5733415" cy="4081780"/>
+            <wp:effectExtent l="0" t="0" r="635" b="0"/>
+            <wp:docPr id="10" name="Imagem 10"/>
             <wp:cNvGraphicFramePr>
               <a:graphicFrameLocks xmlns:a="http://schemas.openxmlformats.org/drawingml/2006/main" noChangeAspect="1"/>
             </wp:cNvGraphicFramePr>
@@ -11170,6 +11275,334 @@
                   <pic:spPr>
                     <a:xfrm>
                       <a:off x="0" y="0"/>
+                      <a:ext cx="5733415" cy="4081780"/>
+                    </a:xfrm>
+                    <a:prstGeom prst="rect">
+                      <a:avLst/>
+                    </a:prstGeom>
+                  </pic:spPr>
+                </pic:pic>
+              </a:graphicData>
+            </a:graphic>
+          </wp:inline>
+        </w:drawing>
+      </w:r>
+    </w:p>
+    <w:p>
+      <w:pPr>
+        <w:rPr>
+          <w:b/>
+          <w14:textOutline w14:w="12700" w14:cap="flat" w14:cmpd="sng" w14:algn="ctr">
+            <w14:solidFill>
+              <w14:schemeClr w14:val="accent4"/>
+            </w14:solidFill>
+            <w14:prstDash w14:val="solid"/>
+            <w14:round/>
+          </w14:textOutline>
+          <w14:textFill>
+            <w14:gradFill>
+              <w14:gsLst>
+                <w14:gs w14:pos="0">
+                  <w14:schemeClr w14:val="accent4"/>
+                </w14:gs>
+                <w14:gs w14:pos="4000">
+                  <w14:schemeClr w14:val="accent4">
+                    <w14:lumMod w14:val="60000"/>
+                    <w14:lumOff w14:val="40000"/>
+                  </w14:schemeClr>
+                </w14:gs>
+                <w14:gs w14:pos="87000">
+                  <w14:schemeClr w14:val="accent4">
+                    <w14:lumMod w14:val="20000"/>
+                    <w14:lumOff w14:val="80000"/>
+                  </w14:schemeClr>
+                </w14:gs>
+              </w14:gsLst>
+              <w14:lin w14:ang="5400000" w14:scaled="0"/>
+            </w14:gradFill>
+          </w14:textFill>
+        </w:rPr>
+      </w:pPr>
+    </w:p>
+    <w:p>
+      <w:pPr>
+        <w:rPr>
+          <w:b/>
+          <w14:textOutline w14:w="12700" w14:cap="flat" w14:cmpd="sng" w14:algn="ctr">
+            <w14:solidFill>
+              <w14:schemeClr w14:val="accent4"/>
+            </w14:solidFill>
+            <w14:prstDash w14:val="solid"/>
+            <w14:round/>
+          </w14:textOutline>
+          <w14:textFill>
+            <w14:gradFill>
+              <w14:gsLst>
+                <w14:gs w14:pos="0">
+                  <w14:schemeClr w14:val="accent4"/>
+                </w14:gs>
+                <w14:gs w14:pos="4000">
+                  <w14:schemeClr w14:val="accent4">
+                    <w14:lumMod w14:val="60000"/>
+                    <w14:lumOff w14:val="40000"/>
+                  </w14:schemeClr>
+                </w14:gs>
+                <w14:gs w14:pos="87000">
+                  <w14:schemeClr w14:val="accent4">
+                    <w14:lumMod w14:val="20000"/>
+                    <w14:lumOff w14:val="80000"/>
+                  </w14:schemeClr>
+                </w14:gs>
+              </w14:gsLst>
+              <w14:lin w14:ang="5400000" w14:scaled="0"/>
+            </w14:gradFill>
+          </w14:textFill>
+        </w:rPr>
+      </w:pPr>
+      <w:r>
+        <w:rPr>
+          <w:b/>
+          <w14:textOutline w14:w="12700" w14:cap="flat" w14:cmpd="sng" w14:algn="ctr">
+            <w14:solidFill>
+              <w14:schemeClr w14:val="accent4"/>
+            </w14:solidFill>
+            <w14:prstDash w14:val="solid"/>
+            <w14:round/>
+          </w14:textOutline>
+          <w14:textFill>
+            <w14:gradFill>
+              <w14:gsLst>
+                <w14:gs w14:pos="0">
+                  <w14:schemeClr w14:val="accent4"/>
+                </w14:gs>
+                <w14:gs w14:pos="4000">
+                  <w14:schemeClr w14:val="accent4">
+                    <w14:lumMod w14:val="60000"/>
+                    <w14:lumOff w14:val="40000"/>
+                  </w14:schemeClr>
+                </w14:gs>
+                <w14:gs w14:pos="87000">
+                  <w14:schemeClr w14:val="accent4">
+                    <w14:lumMod w14:val="20000"/>
+                    <w14:lumOff w14:val="80000"/>
+                  </w14:schemeClr>
+                </w14:gs>
+              </w14:gsLst>
+              <w14:lin w14:ang="5400000" w14:scaled="0"/>
+            </w14:gradFill>
+          </w14:textFill>
+        </w:rPr>
+        <w:lastRenderedPageBreak/>
+        <w:t>Home2</w:t>
+      </w:r>
+      <w:r>
+        <w:rPr>
+          <w:b/>
+          <w14:textOutline w14:w="12700" w14:cap="flat" w14:cmpd="sng" w14:algn="ctr">
+            <w14:solidFill>
+              <w14:schemeClr w14:val="accent4"/>
+            </w14:solidFill>
+            <w14:prstDash w14:val="solid"/>
+            <w14:round/>
+          </w14:textOutline>
+          <w14:textFill>
+            <w14:gradFill>
+              <w14:gsLst>
+                <w14:gs w14:pos="0">
+                  <w14:schemeClr w14:val="accent4"/>
+                </w14:gs>
+                <w14:gs w14:pos="4000">
+                  <w14:schemeClr w14:val="accent4">
+                    <w14:lumMod w14:val="60000"/>
+                    <w14:lumOff w14:val="40000"/>
+                  </w14:schemeClr>
+                </w14:gs>
+                <w14:gs w14:pos="87000">
+                  <w14:schemeClr w14:val="accent4">
+                    <w14:lumMod w14:val="20000"/>
+                    <w14:lumOff w14:val="80000"/>
+                  </w14:schemeClr>
+                </w14:gs>
+              </w14:gsLst>
+              <w14:lin w14:ang="5400000" w14:scaled="0"/>
+            </w14:gradFill>
+          </w14:textFill>
+        </w:rPr>
+        <w:br/>
+      </w:r>
+      <w:r>
+        <w:rPr>
+          <w:b/>
+          <w14:textOutline w14:w="12700" w14:cap="flat" w14:cmpd="sng" w14:algn="ctr">
+            <w14:solidFill>
+              <w14:schemeClr w14:val="accent4"/>
+            </w14:solidFill>
+            <w14:prstDash w14:val="solid"/>
+            <w14:round/>
+          </w14:textOutline>
+          <w14:textFill>
+            <w14:gradFill>
+              <w14:gsLst>
+                <w14:gs w14:pos="0">
+                  <w14:schemeClr w14:val="accent4"/>
+                </w14:gs>
+                <w14:gs w14:pos="4000">
+                  <w14:schemeClr w14:val="accent4">
+                    <w14:lumMod w14:val="60000"/>
+                    <w14:lumOff w14:val="40000"/>
+                  </w14:schemeClr>
+                </w14:gs>
+                <w14:gs w14:pos="87000">
+                  <w14:schemeClr w14:val="accent4">
+                    <w14:lumMod w14:val="20000"/>
+                    <w14:lumOff w14:val="80000"/>
+                  </w14:schemeClr>
+                </w14:gs>
+              </w14:gsLst>
+              <w14:lin w14:ang="5400000" w14:scaled="0"/>
+            </w14:gradFill>
+          </w14:textFill>
+        </w:rPr>
+        <w:drawing>
+          <wp:inline distT="0" distB="0" distL="0" distR="0" wp14:anchorId="71D88AE7" wp14:editId="2CE5F0A4">
+            <wp:extent cx="5733415" cy="4081780"/>
+            <wp:effectExtent l="0" t="0" r="635" b="0"/>
+            <wp:docPr id="11" name="Imagem 11"/>
+            <wp:cNvGraphicFramePr>
+              <a:graphicFrameLocks xmlns:a="http://schemas.openxmlformats.org/drawingml/2006/main" noChangeAspect="1"/>
+            </wp:cNvGraphicFramePr>
+            <a:graphic xmlns:a="http://schemas.openxmlformats.org/drawingml/2006/main">
+              <a:graphicData uri="http://schemas.openxmlformats.org/drawingml/2006/picture">
+                <pic:pic xmlns:pic="http://schemas.openxmlformats.org/drawingml/2006/picture">
+                  <pic:nvPicPr>
+                    <pic:cNvPr id="1" name=""/>
+                    <pic:cNvPicPr/>
+                  </pic:nvPicPr>
+                  <pic:blipFill>
+                    <a:blip r:embed="rId21"/>
+                    <a:stretch>
+                      <a:fillRect/>
+                    </a:stretch>
+                  </pic:blipFill>
+                  <pic:spPr>
+                    <a:xfrm>
+                      <a:off x="0" y="0"/>
+                      <a:ext cx="5733415" cy="4081780"/>
+                    </a:xfrm>
+                    <a:prstGeom prst="rect">
+                      <a:avLst/>
+                    </a:prstGeom>
+                  </pic:spPr>
+                </pic:pic>
+              </a:graphicData>
+            </a:graphic>
+          </wp:inline>
+        </w:drawing>
+      </w:r>
+    </w:p>
+    <w:p>
+      <w:pPr>
+        <w:rPr>
+          <w:b/>
+          <w14:textOutline w14:w="12700" w14:cap="flat" w14:cmpd="sng" w14:algn="ctr">
+            <w14:solidFill>
+              <w14:schemeClr w14:val="accent4"/>
+            </w14:solidFill>
+            <w14:prstDash w14:val="solid"/>
+            <w14:round/>
+          </w14:textOutline>
+          <w14:textFill>
+            <w14:gradFill>
+              <w14:gsLst>
+                <w14:gs w14:pos="0">
+                  <w14:schemeClr w14:val="accent4"/>
+                </w14:gs>
+                <w14:gs w14:pos="4000">
+                  <w14:schemeClr w14:val="accent4">
+                    <w14:lumMod w14:val="60000"/>
+                    <w14:lumOff w14:val="40000"/>
+                  </w14:schemeClr>
+                </w14:gs>
+                <w14:gs w14:pos="87000">
+                  <w14:schemeClr w14:val="accent4">
+                    <w14:lumMod w14:val="20000"/>
+                    <w14:lumOff w14:val="80000"/>
+                  </w14:schemeClr>
+                </w14:gs>
+              </w14:gsLst>
+              <w14:lin w14:ang="5400000" w14:scaled="0"/>
+            </w14:gradFill>
+          </w14:textFill>
+        </w:rPr>
+      </w:pPr>
+    </w:p>
+    <w:p>
+      <w:r>
+        <w:rPr>
+          <w:b/>
+          <w14:textOutline w14:w="12700" w14:cap="flat" w14:cmpd="sng" w14:algn="ctr">
+            <w14:solidFill>
+              <w14:schemeClr w14:val="accent4"/>
+            </w14:solidFill>
+            <w14:prstDash w14:val="solid"/>
+            <w14:round/>
+          </w14:textOutline>
+          <w14:textFill>
+            <w14:gradFill>
+              <w14:gsLst>
+                <w14:gs w14:pos="0">
+                  <w14:schemeClr w14:val="accent4"/>
+                </w14:gs>
+                <w14:gs w14:pos="4000">
+                  <w14:schemeClr w14:val="accent4">
+                    <w14:lumMod w14:val="60000"/>
+                    <w14:lumOff w14:val="40000"/>
+                  </w14:schemeClr>
+                </w14:gs>
+                <w14:gs w14:pos="87000">
+                  <w14:schemeClr w14:val="accent4">
+                    <w14:lumMod w14:val="20000"/>
+                    <w14:lumOff w14:val="80000"/>
+                  </w14:schemeClr>
+                </w14:gs>
+              </w14:gsLst>
+              <w14:lin w14:ang="5400000" w14:scaled="0"/>
+            </w14:gradFill>
+          </w14:textFill>
+        </w:rPr>
+        <w:t>Clientes</w:t>
+      </w:r>
+    </w:p>
+    <w:p>
+      <w:r>
+        <w:rPr>
+          <w:noProof/>
+        </w:rPr>
+        <w:lastRenderedPageBreak/>
+        <w:drawing>
+          <wp:inline distT="0" distB="0" distL="0" distR="0" wp14:anchorId="4F9EF10F" wp14:editId="534A1675">
+            <wp:extent cx="5733415" cy="4087495"/>
+            <wp:effectExtent l="0" t="0" r="635" b="8255"/>
+            <wp:docPr id="8" name="Imagem 8"/>
+            <wp:cNvGraphicFramePr>
+              <a:graphicFrameLocks xmlns:a="http://schemas.openxmlformats.org/drawingml/2006/main" noChangeAspect="1"/>
+            </wp:cNvGraphicFramePr>
+            <a:graphic xmlns:a="http://schemas.openxmlformats.org/drawingml/2006/main">
+              <a:graphicData uri="http://schemas.openxmlformats.org/drawingml/2006/picture">
+                <pic:pic xmlns:pic="http://schemas.openxmlformats.org/drawingml/2006/picture">
+                  <pic:nvPicPr>
+                    <pic:cNvPr id="1" name=""/>
+                    <pic:cNvPicPr/>
+                  </pic:nvPicPr>
+                  <pic:blipFill>
+                    <a:blip r:embed="rId22"/>
+                    <a:stretch>
+                      <a:fillRect/>
+                    </a:stretch>
+                  </pic:blipFill>
+                  <pic:spPr>
+                    <a:xfrm>
+                      <a:off x="0" y="0"/>
                       <a:ext cx="5733415" cy="4087495"/>
                     </a:xfrm>
                     <a:prstGeom prst="rect">
@@ -11182,6 +11615,157 @@
           </wp:inline>
         </w:drawing>
       </w:r>
+    </w:p>
+    <w:p>
+      <w:pPr>
+        <w:rPr>
+          <w:b/>
+          <w14:textOutline w14:w="12700" w14:cap="flat" w14:cmpd="sng" w14:algn="ctr">
+            <w14:solidFill>
+              <w14:schemeClr w14:val="accent4"/>
+            </w14:solidFill>
+            <w14:prstDash w14:val="solid"/>
+            <w14:round/>
+          </w14:textOutline>
+          <w14:textFill>
+            <w14:gradFill>
+              <w14:gsLst>
+                <w14:gs w14:pos="0">
+                  <w14:schemeClr w14:val="accent4"/>
+                </w14:gs>
+                <w14:gs w14:pos="4000">
+                  <w14:schemeClr w14:val="accent4">
+                    <w14:lumMod w14:val="60000"/>
+                    <w14:lumOff w14:val="40000"/>
+                  </w14:schemeClr>
+                </w14:gs>
+                <w14:gs w14:pos="87000">
+                  <w14:schemeClr w14:val="accent4">
+                    <w14:lumMod w14:val="20000"/>
+                    <w14:lumOff w14:val="80000"/>
+                  </w14:schemeClr>
+                </w14:gs>
+              </w14:gsLst>
+              <w14:lin w14:ang="5400000" w14:scaled="0"/>
+            </w14:gradFill>
+          </w14:textFill>
+        </w:rPr>
+      </w:pPr>
+      <w:proofErr w:type="spellStart"/>
+      <w:r>
+        <w:rPr>
+          <w:b/>
+          <w14:textOutline w14:w="12700" w14:cap="flat" w14:cmpd="sng" w14:algn="ctr">
+            <w14:solidFill>
+              <w14:schemeClr w14:val="accent4"/>
+            </w14:solidFill>
+            <w14:prstDash w14:val="solid"/>
+            <w14:round/>
+          </w14:textOutline>
+          <w14:textFill>
+            <w14:gradFill>
+              <w14:gsLst>
+                <w14:gs w14:pos="0">
+                  <w14:schemeClr w14:val="accent4"/>
+                </w14:gs>
+                <w14:gs w14:pos="4000">
+                  <w14:schemeClr w14:val="accent4">
+                    <w14:lumMod w14:val="60000"/>
+                    <w14:lumOff w14:val="40000"/>
+                  </w14:schemeClr>
+                </w14:gs>
+                <w14:gs w14:pos="87000">
+                  <w14:schemeClr w14:val="accent4">
+                    <w14:lumMod w14:val="20000"/>
+                    <w14:lumOff w14:val="80000"/>
+                  </w14:schemeClr>
+                </w14:gs>
+              </w14:gsLst>
+              <w14:lin w14:ang="5400000" w14:scaled="0"/>
+            </w14:gradFill>
+          </w14:textFill>
+        </w:rPr>
+        <w:lastRenderedPageBreak/>
+        <w:t>Cadas</w:t>
+      </w:r>
+      <w:r>
+        <w:rPr>
+          <w:b/>
+          <w14:textOutline w14:w="12700" w14:cap="flat" w14:cmpd="sng" w14:algn="ctr">
+            <w14:solidFill>
+              <w14:schemeClr w14:val="accent4"/>
+            </w14:solidFill>
+            <w14:prstDash w14:val="solid"/>
+            <w14:round/>
+          </w14:textOutline>
+          <w14:textFill>
+            <w14:gradFill>
+              <w14:gsLst>
+                <w14:gs w14:pos="0">
+                  <w14:schemeClr w14:val="accent4"/>
+                </w14:gs>
+                <w14:gs w14:pos="4000">
+                  <w14:schemeClr w14:val="accent4">
+                    <w14:lumMod w14:val="60000"/>
+                    <w14:lumOff w14:val="40000"/>
+                  </w14:schemeClr>
+                </w14:gs>
+                <w14:gs w14:pos="87000">
+                  <w14:schemeClr w14:val="accent4">
+                    <w14:lumMod w14:val="20000"/>
+                    <w14:lumOff w14:val="80000"/>
+                  </w14:schemeClr>
+                </w14:gs>
+              </w14:gsLst>
+              <w14:lin w14:ang="5400000" w14:scaled="0"/>
+            </w14:gradFill>
+          </w14:textFill>
+        </w:rPr>
+        <w:t>t.Cliente</w:t>
+      </w:r>
+      <w:proofErr w:type="spellEnd"/>
+      <w:r>
+        <w:br/>
+      </w:r>
+      <w:r>
+        <w:drawing>
+          <wp:inline distT="0" distB="0" distL="0" distR="0" wp14:anchorId="07FADD7A" wp14:editId="271B8981">
+            <wp:extent cx="5733415" cy="4083050"/>
+            <wp:effectExtent l="0" t="0" r="635" b="0"/>
+            <wp:docPr id="9" name="Imagem 9"/>
+            <wp:cNvGraphicFramePr>
+              <a:graphicFrameLocks xmlns:a="http://schemas.openxmlformats.org/drawingml/2006/main" noChangeAspect="1"/>
+            </wp:cNvGraphicFramePr>
+            <a:graphic xmlns:a="http://schemas.openxmlformats.org/drawingml/2006/main">
+              <a:graphicData uri="http://schemas.openxmlformats.org/drawingml/2006/picture">
+                <pic:pic xmlns:pic="http://schemas.openxmlformats.org/drawingml/2006/picture">
+                  <pic:nvPicPr>
+                    <pic:cNvPr id="1" name=""/>
+                    <pic:cNvPicPr/>
+                  </pic:nvPicPr>
+                  <pic:blipFill>
+                    <a:blip r:embed="rId23"/>
+                    <a:stretch>
+                      <a:fillRect/>
+                    </a:stretch>
+                  </pic:blipFill>
+                  <pic:spPr>
+                    <a:xfrm>
+                      <a:off x="0" y="0"/>
+                      <a:ext cx="5733415" cy="4083050"/>
+                    </a:xfrm>
+                    <a:prstGeom prst="rect">
+                      <a:avLst/>
+                    </a:prstGeom>
+                  </pic:spPr>
+                </pic:pic>
+              </a:graphicData>
+            </a:graphic>
+          </wp:inline>
+        </w:drawing>
+      </w:r>
+    </w:p>
+    <w:p>
       <w:r>
         <w:br w:type="page"/>
       </w:r>
@@ -11867,7 +12451,7 @@
       </w:r>
     </w:p>
     <w:sectPr>
-      <w:headerReference w:type="default" r:id="rId21"/>
+      <w:headerReference w:type="default" r:id="rId24"/>
       <w:pgSz w:w="11909" w:h="16834"/>
       <w:pgMar w:top="1440" w:right="1440" w:bottom="1440" w:left="1440" w:header="720" w:footer="720" w:gutter="0"/>
       <w:pgNumType w:start="1"/>
@@ -17256,6 +17840,7 @@
     <w:rsid w:val="0077126D"/>
     <w:rsid w:val="00800B2F"/>
     <w:rsid w:val="00846ED9"/>
+    <w:rsid w:val="008F50BC"/>
     <w:rsid w:val="00916B0D"/>
     <w:rsid w:val="009640BF"/>
     <w:rsid w:val="009C592D"/>
@@ -18105,6 +18690,31 @@
 </file>
 
 <file path=customXml/item1.xml><?xml version="1.0" encoding="utf-8"?>
+<b:Sources xmlns:b="http://schemas.openxmlformats.org/officeDocument/2006/bibliography" xmlns="http://schemas.openxmlformats.org/officeDocument/2006/bibliography" SelectedStyle="\APASixthEditionOfficeOnline.xsl" StyleName="APA" Version="6"/>
+</file>
+
+<file path=customXml/item2.xml><?xml version="1.0" encoding="utf-8"?>
+<p:properties xmlns:p="http://schemas.microsoft.com/office/2006/metadata/properties" xmlns:xsi="http://www.w3.org/2001/XMLSchema-instance" xmlns:pc="http://schemas.microsoft.com/office/infopath/2007/PartnerControls">
+  <documentManagement>
+    <ReferenceId xmlns="ec659b26-6293-4928-bb11-856a03e4a8d7" xsi:nil="true"/>
+    <TaxCatchAll xmlns="1c3b4928-cda6-46fa-98a6-08670120ff06" xsi:nil="true"/>
+    <lcf76f155ced4ddcb4097134ff3c332f xmlns="ec659b26-6293-4928-bb11-856a03e4a8d7">
+      <Terms xmlns="http://schemas.microsoft.com/office/infopath/2007/PartnerControls"/>
+    </lcf76f155ced4ddcb4097134ff3c332f>
+  </documentManagement>
+</p:properties>
+</file>
+
+<file path=customXml/item3.xml><?xml version="1.0" encoding="utf-8"?>
+<?mso-contentType ?>
+<FormTemplates xmlns="http://schemas.microsoft.com/sharepoint/v3/contenttype/forms">
+  <Display>DocumentLibraryForm</Display>
+  <Edit>DocumentLibraryForm</Edit>
+  <New>DocumentLibraryForm</New>
+</FormTemplates>
+</file>
+
+<file path=customXml/item4.xml><?xml version="1.0" encoding="utf-8"?>
 <ct:contentTypeSchema xmlns:ct="http://schemas.microsoft.com/office/2006/metadata/contentType" xmlns:ma="http://schemas.microsoft.com/office/2006/metadata/properties/metaAttributes" ct:_="" ma:_="" ma:contentTypeName="Documento" ma:contentTypeID="0x010100FD3ED64B2A16E444B34B77E0DD18A1D7" ma:contentTypeVersion="11" ma:contentTypeDescription="Crie um novo documento." ma:contentTypeScope="" ma:versionID="d34fd7e85eb9589aa089d32653aa0c75">
   <xsd:schema xmlns:xsd="http://www.w3.org/2001/XMLSchema" xmlns:xs="http://www.w3.org/2001/XMLSchema" xmlns:p="http://schemas.microsoft.com/office/2006/metadata/properties" xmlns:ns2="ec659b26-6293-4928-bb11-856a03e4a8d7" xmlns:ns3="1c3b4928-cda6-46fa-98a6-08670120ff06" targetNamespace="http://schemas.microsoft.com/office/2006/metadata/properties" ma:root="true" ma:fieldsID="f58956c859b15edf5255d02a684a7956" ns2:_="" ns3:_="">
     <xsd:import namespace="ec659b26-6293-4928-bb11-856a03e4a8d7"/>
@@ -18299,32 +18909,34 @@
 </ct:contentTypeSchema>
 </file>
 
-<file path=customXml/item2.xml><?xml version="1.0" encoding="utf-8"?>
-<?mso-contentType ?>
-<FormTemplates xmlns="http://schemas.microsoft.com/sharepoint/v3/contenttype/forms">
-  <Display>DocumentLibraryForm</Display>
-  <Edit>DocumentLibraryForm</Edit>
-  <New>DocumentLibraryForm</New>
-</FormTemplates>
+<file path=customXml/itemProps1.xml><?xml version="1.0" encoding="utf-8"?>
+<ds:datastoreItem xmlns:ds="http://schemas.openxmlformats.org/officeDocument/2006/customXml" ds:itemID="{15DF76DF-682B-44E3-96D3-646C38595113}">
+  <ds:schemaRefs>
+    <ds:schemaRef ds:uri="http://schemas.openxmlformats.org/officeDocument/2006/bibliography"/>
+  </ds:schemaRefs>
+</ds:datastoreItem>
 </file>
 
-<file path=customXml/item3.xml><?xml version="1.0" encoding="utf-8"?>
-<p:properties xmlns:p="http://schemas.microsoft.com/office/2006/metadata/properties" xmlns:xsi="http://www.w3.org/2001/XMLSchema-instance" xmlns:pc="http://schemas.microsoft.com/office/infopath/2007/PartnerControls">
-  <documentManagement>
-    <ReferenceId xmlns="ec659b26-6293-4928-bb11-856a03e4a8d7" xsi:nil="true"/>
-    <TaxCatchAll xmlns="1c3b4928-cda6-46fa-98a6-08670120ff06" xsi:nil="true"/>
-    <lcf76f155ced4ddcb4097134ff3c332f xmlns="ec659b26-6293-4928-bb11-856a03e4a8d7">
-      <Terms xmlns="http://schemas.microsoft.com/office/infopath/2007/PartnerControls"/>
-    </lcf76f155ced4ddcb4097134ff3c332f>
-  </documentManagement>
-</p:properties>
+<file path=customXml/itemProps2.xml><?xml version="1.0" encoding="utf-8"?>
+<ds:datastoreItem xmlns:ds="http://schemas.openxmlformats.org/officeDocument/2006/customXml" ds:itemID="{9FA691A9-2AEB-4252-B291-BFEA86886B09}">
+  <ds:schemaRefs>
+    <ds:schemaRef ds:uri="http://schemas.microsoft.com/office/2006/metadata/properties"/>
+    <ds:schemaRef ds:uri="http://schemas.microsoft.com/office/infopath/2007/PartnerControls"/>
+    <ds:schemaRef ds:uri="ec659b26-6293-4928-bb11-856a03e4a8d7"/>
+    <ds:schemaRef ds:uri="1c3b4928-cda6-46fa-98a6-08670120ff06"/>
+  </ds:schemaRefs>
+</ds:datastoreItem>
 </file>
 
-<file path=customXml/item4.xml><?xml version="1.0" encoding="utf-8"?>
-<b:Sources xmlns:b="http://schemas.openxmlformats.org/officeDocument/2006/bibliography" xmlns="http://schemas.openxmlformats.org/officeDocument/2006/bibliography" SelectedStyle="\APASixthEditionOfficeOnline.xsl" StyleName="APA" Version="6"/>
+<file path=customXml/itemProps3.xml><?xml version="1.0" encoding="utf-8"?>
+<ds:datastoreItem xmlns:ds="http://schemas.openxmlformats.org/officeDocument/2006/customXml" ds:itemID="{558DF978-370F-4130-B353-970A7B1128E5}">
+  <ds:schemaRefs>
+    <ds:schemaRef ds:uri="http://schemas.microsoft.com/sharepoint/v3/contenttype/forms"/>
+  </ds:schemaRefs>
+</ds:datastoreItem>
 </file>
 
-<file path=customXml/itemProps1.xml><?xml version="1.0" encoding="utf-8"?>
+<file path=customXml/itemProps4.xml><?xml version="1.0" encoding="utf-8"?>
 <ds:datastoreItem xmlns:ds="http://schemas.openxmlformats.org/officeDocument/2006/customXml" ds:itemID="{8D85B28B-F328-4F9E-B446-F420632E7491}">
   <ds:schemaRefs>
     <ds:schemaRef ds:uri="http://schemas.microsoft.com/office/2006/metadata/contentType"/>
@@ -18341,31 +18953,4 @@
     <ds:schemaRef ds:uri="http://schemas.microsoft.com/internal/obd"/>
   </ds:schemaRefs>
 </ds:datastoreItem>
-</file>
-
-<file path=customXml/itemProps2.xml><?xml version="1.0" encoding="utf-8"?>
-<ds:datastoreItem xmlns:ds="http://schemas.openxmlformats.org/officeDocument/2006/customXml" ds:itemID="{558DF978-370F-4130-B353-970A7B1128E5}">
-  <ds:schemaRefs>
-    <ds:schemaRef ds:uri="http://schemas.microsoft.com/sharepoint/v3/contenttype/forms"/>
-  </ds:schemaRefs>
-</ds:datastoreItem>
-</file>
-
-<file path=customXml/itemProps3.xml><?xml version="1.0" encoding="utf-8"?>
-<ds:datastoreItem xmlns:ds="http://schemas.openxmlformats.org/officeDocument/2006/customXml" ds:itemID="{9FA691A9-2AEB-4252-B291-BFEA86886B09}">
-  <ds:schemaRefs>
-    <ds:schemaRef ds:uri="http://schemas.microsoft.com/office/2006/metadata/properties"/>
-    <ds:schemaRef ds:uri="http://schemas.microsoft.com/office/infopath/2007/PartnerControls"/>
-    <ds:schemaRef ds:uri="ec659b26-6293-4928-bb11-856a03e4a8d7"/>
-    <ds:schemaRef ds:uri="1c3b4928-cda6-46fa-98a6-08670120ff06"/>
-  </ds:schemaRefs>
-</ds:datastoreItem>
-</file>
-
-<file path=customXml/itemProps4.xml><?xml version="1.0" encoding="utf-8"?>
-<ds:datastoreItem xmlns:ds="http://schemas.openxmlformats.org/officeDocument/2006/customXml" ds:itemID="{15DF76DF-682B-44E3-96D3-646C38595113}">
-  <ds:schemaRefs>
-    <ds:schemaRef ds:uri="http://schemas.openxmlformats.org/officeDocument/2006/bibliography"/>
-  </ds:schemaRefs>
-</ds:datastoreItem>
 </file>
</xml_diff>

<commit_message>
Incluindo mais protótipos na documentação
</commit_message>
<xml_diff>
--- a/Documentação/Documentação Mainteer.docx
+++ b/Documentação/Documentação Mainteer.docx
@@ -1,6 +1,6 @@
 
 <file path=word/document.xml><?xml version="1.0" encoding="utf-8"?>
-<w:document xmlns:wpc="http://schemas.microsoft.com/office/word/2010/wordprocessingCanvas" xmlns:mc="http://schemas.openxmlformats.org/markup-compatibility/2006" xmlns:o="urn:schemas-microsoft-com:office:office" xmlns:r="http://schemas.openxmlformats.org/officeDocument/2006/relationships" xmlns:m="http://schemas.openxmlformats.org/officeDocument/2006/math" xmlns:v="urn:schemas-microsoft-com:vml" xmlns:wp14="http://schemas.microsoft.com/office/word/2010/wordprocessingDrawing" xmlns:wp="http://schemas.openxmlformats.org/drawingml/2006/wordprocessingDrawing" xmlns:w10="urn:schemas-microsoft-com:office:word" xmlns:w="http://schemas.openxmlformats.org/wordprocessingml/2006/main" xmlns:w14="http://schemas.microsoft.com/office/word/2010/wordml" xmlns:w15="http://schemas.microsoft.com/office/word/2012/wordml" xmlns:wpg="http://schemas.microsoft.com/office/word/2010/wordprocessingGroup" xmlns:wpi="http://schemas.microsoft.com/office/word/2010/wordprocessingInk" xmlns:wne="http://schemas.microsoft.com/office/word/2006/wordml" xmlns:wps="http://schemas.microsoft.com/office/word/2010/wordprocessingShape" mc:Ignorable="w14 w15 wp14">
+<w:document xmlns:wpc="http://schemas.microsoft.com/office/word/2010/wordprocessingCanvas" xmlns:cx="http://schemas.microsoft.com/office/drawing/2014/chartex" xmlns:cx1="http://schemas.microsoft.com/office/drawing/2015/9/8/chartex" xmlns:cx2="http://schemas.microsoft.com/office/drawing/2015/10/21/chartex" xmlns:cx3="http://schemas.microsoft.com/office/drawing/2016/5/9/chartex" xmlns:cx4="http://schemas.microsoft.com/office/drawing/2016/5/10/chartex" xmlns:cx5="http://schemas.microsoft.com/office/drawing/2016/5/11/chartex" xmlns:cx6="http://schemas.microsoft.com/office/drawing/2016/5/12/chartex" xmlns:cx7="http://schemas.microsoft.com/office/drawing/2016/5/13/chartex" xmlns:cx8="http://schemas.microsoft.com/office/drawing/2016/5/14/chartex" xmlns:mc="http://schemas.openxmlformats.org/markup-compatibility/2006" xmlns:aink="http://schemas.microsoft.com/office/drawing/2016/ink" xmlns:am3d="http://schemas.microsoft.com/office/drawing/2017/model3d" xmlns:o="urn:schemas-microsoft-com:office:office" xmlns:r="http://schemas.openxmlformats.org/officeDocument/2006/relationships" xmlns:m="http://schemas.openxmlformats.org/officeDocument/2006/math" xmlns:v="urn:schemas-microsoft-com:vml" xmlns:wp14="http://schemas.microsoft.com/office/word/2010/wordprocessingDrawing" xmlns:wp="http://schemas.openxmlformats.org/drawingml/2006/wordprocessingDrawing" xmlns:w10="urn:schemas-microsoft-com:office:word" xmlns:w="http://schemas.openxmlformats.org/wordprocessingml/2006/main" xmlns:w14="http://schemas.microsoft.com/office/word/2010/wordml" xmlns:w15="http://schemas.microsoft.com/office/word/2012/wordml" xmlns:w16cex="http://schemas.microsoft.com/office/word/2018/wordml/cex" xmlns:w16cid="http://schemas.microsoft.com/office/word/2016/wordml/cid" xmlns:w16="http://schemas.microsoft.com/office/word/2018/wordml" xmlns:w16sdtdh="http://schemas.microsoft.com/office/word/2020/wordml/sdtdatahash" xmlns:w16se="http://schemas.microsoft.com/office/word/2015/wordml/symex" xmlns:wpg="http://schemas.microsoft.com/office/word/2010/wordprocessingGroup" xmlns:wpi="http://schemas.microsoft.com/office/word/2010/wordprocessingInk" xmlns:wne="http://schemas.microsoft.com/office/word/2006/wordml" xmlns:wps="http://schemas.microsoft.com/office/word/2010/wordprocessingShape" mc:Ignorable="w14 w15 w16se w16cid w16 w16cex w16sdtdh wp14">
   <w:body>
     <w:p/>
     <w:p>
@@ -236,7 +236,6 @@
           <w:bCs/>
         </w:rPr>
       </w:pPr>
-      <w:proofErr w:type="gramStart"/>
       <w:r>
         <w:rPr>
           <w:b/>
@@ -265,7 +264,6 @@
         </w:rPr>
         <w:t>6</w:t>
       </w:r>
-      <w:proofErr w:type="gramEnd"/>
       <w:r>
         <w:rPr>
           <w:b/>
@@ -10412,8 +10410,6 @@
           <w:szCs w:val="24"/>
         </w:rPr>
       </w:pPr>
-      <w:bookmarkStart w:id="29" w:name="_GoBack"/>
-      <w:bookmarkEnd w:id="29"/>
     </w:p>
     <w:p>
       <w:pPr>
@@ -10424,12 +10420,12 @@
         </w:numPr>
         <w:ind w:left="142" w:hanging="12"/>
       </w:pPr>
-      <w:bookmarkStart w:id="30" w:name="_Toc208341108"/>
+      <w:bookmarkStart w:id="29" w:name="_Toc208341108"/>
       <w:r>
         <w:lastRenderedPageBreak/>
         <w:t>Modelagem de Banco de dados</w:t>
       </w:r>
-      <w:bookmarkEnd w:id="30"/>
+      <w:bookmarkEnd w:id="29"/>
     </w:p>
     <w:p/>
     <w:p>
@@ -11125,6 +11121,7 @@
                 <w:rFonts w:ascii="Arial" w:hAnsi="Arial" w:cs="Arial"/>
                 <w:sz w:val="18"/>
                 <w:szCs w:val="18"/>
+                <w:lang w:val="pt-BR"/>
               </w:rPr>
             </w:pPr>
             <w:r>
@@ -11133,6 +11130,7 @@
                 <w:b/>
                 <w:sz w:val="18"/>
                 <w:szCs w:val="18"/>
+                <w:lang w:val="pt-BR"/>
               </w:rPr>
               <w:t>Restrições de Domínio(PK, FK, NOT NULL, AUTO_INCREMENT)</w:t>
             </w:r>
@@ -11940,13 +11938,15 @@
                 <w:rFonts w:ascii="Arial" w:hAnsi="Arial" w:cs="Arial"/>
                 <w:sz w:val="18"/>
                 <w:szCs w:val="18"/>
-              </w:rPr>
-            </w:pPr>
-            <w:r>
-              <w:rPr>
-                <w:rFonts w:ascii="Arial" w:hAnsi="Arial" w:cs="Arial"/>
-                <w:sz w:val="18"/>
-                <w:szCs w:val="18"/>
+                <w:lang w:val="pt-BR"/>
+              </w:rPr>
+            </w:pPr>
+            <w:r>
+              <w:rPr>
+                <w:rFonts w:ascii="Arial" w:hAnsi="Arial" w:cs="Arial"/>
+                <w:sz w:val="18"/>
+                <w:szCs w:val="18"/>
+                <w:lang w:val="pt-BR"/>
               </w:rPr>
               <w:t>Numero da casa do Cliente</w:t>
             </w:r>
@@ -12549,13 +12549,15 @@
                 <w:rFonts w:ascii="Arial" w:hAnsi="Arial" w:cs="Arial"/>
                 <w:sz w:val="18"/>
                 <w:szCs w:val="18"/>
-              </w:rPr>
-            </w:pPr>
-            <w:r>
-              <w:rPr>
-                <w:rFonts w:ascii="Arial" w:hAnsi="Arial" w:cs="Arial"/>
-                <w:sz w:val="18"/>
-                <w:szCs w:val="18"/>
+                <w:lang w:val="pt-BR"/>
+              </w:rPr>
+            </w:pPr>
+            <w:r>
+              <w:rPr>
+                <w:rFonts w:ascii="Arial" w:hAnsi="Arial" w:cs="Arial"/>
+                <w:sz w:val="18"/>
+                <w:szCs w:val="18"/>
+                <w:lang w:val="pt-BR"/>
               </w:rPr>
               <w:t>Data do cadastro do Cliente</w:t>
             </w:r>
@@ -13125,13 +13127,15 @@
                 <w:rFonts w:ascii="Arial" w:hAnsi="Arial" w:cs="Arial"/>
                 <w:sz w:val="18"/>
                 <w:szCs w:val="18"/>
-              </w:rPr>
-            </w:pPr>
-            <w:r>
-              <w:rPr>
-                <w:rFonts w:ascii="Arial" w:hAnsi="Arial" w:cs="Arial"/>
-                <w:sz w:val="18"/>
-                <w:szCs w:val="18"/>
+                <w:lang w:val="pt-BR"/>
+              </w:rPr>
+            </w:pPr>
+            <w:r>
+              <w:rPr>
+                <w:rFonts w:ascii="Arial" w:hAnsi="Arial" w:cs="Arial"/>
+                <w:sz w:val="18"/>
+                <w:szCs w:val="18"/>
+                <w:lang w:val="pt-BR"/>
               </w:rPr>
               <w:t>Armazenará informações das Motos dos Clientes</w:t>
             </w:r>
@@ -13211,13 +13215,15 @@
                 <w:rFonts w:ascii="Arial" w:hAnsi="Arial" w:cs="Arial"/>
                 <w:sz w:val="18"/>
                 <w:szCs w:val="18"/>
-              </w:rPr>
-            </w:pPr>
-            <w:r>
-              <w:rPr>
-                <w:rFonts w:ascii="Arial" w:hAnsi="Arial" w:cs="Arial"/>
-                <w:sz w:val="18"/>
-                <w:szCs w:val="18"/>
+                <w:lang w:val="pt-BR"/>
+              </w:rPr>
+            </w:pPr>
+            <w:r>
+              <w:rPr>
+                <w:rFonts w:ascii="Arial" w:hAnsi="Arial" w:cs="Arial"/>
+                <w:sz w:val="18"/>
+                <w:szCs w:val="18"/>
+                <w:lang w:val="pt-BR"/>
               </w:rPr>
               <w:t>Irá conter FK Marca, Cor e Cliente</w:t>
             </w:r>
@@ -13246,6 +13252,7 @@
                 <w:rFonts w:ascii="Arial" w:hAnsi="Arial" w:cs="Arial"/>
                 <w:sz w:val="18"/>
                 <w:szCs w:val="18"/>
+                <w:lang w:val="pt-BR"/>
               </w:rPr>
             </w:pPr>
           </w:p>
@@ -13430,6 +13437,7 @@
                 <w:rFonts w:ascii="Arial" w:hAnsi="Arial" w:cs="Arial"/>
                 <w:sz w:val="18"/>
                 <w:szCs w:val="18"/>
+                <w:lang w:val="pt-BR"/>
               </w:rPr>
             </w:pPr>
             <w:r>
@@ -13438,6 +13446,7 @@
                 <w:b/>
                 <w:sz w:val="18"/>
                 <w:szCs w:val="18"/>
+                <w:lang w:val="pt-BR"/>
               </w:rPr>
               <w:t>Restrições de Domínio(PK, FK, NOT NULL,  AUTO_INCREMENT)</w:t>
             </w:r>
@@ -14234,13 +14243,15 @@
                 <w:rFonts w:ascii="Arial" w:hAnsi="Arial" w:cs="Arial"/>
                 <w:sz w:val="18"/>
                 <w:szCs w:val="18"/>
-              </w:rPr>
-            </w:pPr>
-            <w:r>
-              <w:rPr>
-                <w:rFonts w:ascii="Arial" w:hAnsi="Arial" w:cs="Arial"/>
-                <w:sz w:val="18"/>
-                <w:szCs w:val="18"/>
+                <w:lang w:val="pt-BR"/>
+              </w:rPr>
+            </w:pPr>
+            <w:r>
+              <w:rPr>
+                <w:rFonts w:ascii="Arial" w:hAnsi="Arial" w:cs="Arial"/>
+                <w:sz w:val="18"/>
+                <w:szCs w:val="18"/>
+                <w:lang w:val="pt-BR"/>
               </w:rPr>
               <w:t>Chave estrangeira referenciando o código da tabela de Cliente</w:t>
             </w:r>
@@ -14382,13 +14393,15 @@
                 <w:rFonts w:ascii="Arial" w:hAnsi="Arial" w:cs="Arial"/>
                 <w:sz w:val="18"/>
                 <w:szCs w:val="18"/>
-              </w:rPr>
-            </w:pPr>
-            <w:r>
-              <w:rPr>
-                <w:rFonts w:ascii="Arial" w:hAnsi="Arial" w:cs="Arial"/>
-                <w:sz w:val="18"/>
-                <w:szCs w:val="18"/>
+                <w:lang w:val="pt-BR"/>
+              </w:rPr>
+            </w:pPr>
+            <w:r>
+              <w:rPr>
+                <w:rFonts w:ascii="Arial" w:hAnsi="Arial" w:cs="Arial"/>
+                <w:sz w:val="18"/>
+                <w:szCs w:val="18"/>
+                <w:lang w:val="pt-BR"/>
               </w:rPr>
               <w:t>Chave estrangeira referenciando o código da tabela de Modelo</w:t>
             </w:r>
@@ -14530,13 +14543,15 @@
                 <w:rFonts w:ascii="Arial" w:hAnsi="Arial" w:cs="Arial"/>
                 <w:sz w:val="18"/>
                 <w:szCs w:val="18"/>
-              </w:rPr>
-            </w:pPr>
-            <w:r>
-              <w:rPr>
-                <w:rFonts w:ascii="Arial" w:hAnsi="Arial" w:cs="Arial"/>
-                <w:sz w:val="18"/>
-                <w:szCs w:val="18"/>
+                <w:lang w:val="pt-BR"/>
+              </w:rPr>
+            </w:pPr>
+            <w:r>
+              <w:rPr>
+                <w:rFonts w:ascii="Arial" w:hAnsi="Arial" w:cs="Arial"/>
+                <w:sz w:val="18"/>
+                <w:szCs w:val="18"/>
+                <w:lang w:val="pt-BR"/>
               </w:rPr>
               <w:t>Chave estrangeira referenciando o código da tabela de Cor</w:t>
             </w:r>
@@ -14631,7 +14646,7 @@
       <w:pPr>
         <w:pStyle w:val="Ttulo2"/>
       </w:pPr>
-      <w:bookmarkStart w:id="31" w:name="_Toc208341109"/>
+      <w:bookmarkStart w:id="30" w:name="_Toc208341109"/>
     </w:p>
     <w:tbl>
       <w:tblPr>
@@ -15083,6 +15098,7 @@
               <w:jc w:val="center"/>
               <w:rPr>
                 <w:rFonts w:ascii="Arial" w:hAnsi="Arial" w:cs="Arial"/>
+                <w:lang w:val="pt-BR"/>
               </w:rPr>
             </w:pPr>
             <w:r>
@@ -15090,6 +15106,7 @@
                 <w:rFonts w:ascii="Arial" w:hAnsi="Arial" w:cs="Arial"/>
                 <w:b/>
                 <w:sz w:val="18"/>
+                <w:lang w:val="pt-BR"/>
               </w:rPr>
               <w:t>Restrições de Domínio(PK, FK, NOT NULL, AUTO_INCREMENT)</w:t>
             </w:r>
@@ -15807,6 +15824,7 @@
               <w:jc w:val="center"/>
               <w:rPr>
                 <w:rFonts w:ascii="Arial" w:hAnsi="Arial" w:cs="Arial"/>
+                <w:lang w:val="pt-BR"/>
               </w:rPr>
             </w:pPr>
             <w:r>
@@ -15814,6 +15832,7 @@
                 <w:rFonts w:ascii="Arial" w:hAnsi="Arial" w:cs="Arial"/>
                 <w:b/>
                 <w:sz w:val="18"/>
+                <w:lang w:val="pt-BR"/>
               </w:rPr>
               <w:t>Restrições de Domínio(PK, FK, NOT NULL, AUTO_INCREMENT)</w:t>
             </w:r>
@@ -16329,12 +16348,14 @@
               <w:ind w:left="1507"/>
               <w:rPr>
                 <w:rFonts w:ascii="Arial" w:hAnsi="Arial" w:cs="Arial"/>
-              </w:rPr>
-            </w:pPr>
-            <w:r>
-              <w:rPr>
-                <w:rFonts w:ascii="Arial" w:hAnsi="Arial" w:cs="Arial"/>
-                <w:sz w:val="18"/>
+                <w:lang w:val="pt-BR"/>
+              </w:rPr>
+            </w:pPr>
+            <w:r>
+              <w:rPr>
+                <w:rFonts w:ascii="Arial" w:hAnsi="Arial" w:cs="Arial"/>
+                <w:sz w:val="18"/>
+                <w:lang w:val="pt-BR"/>
               </w:rPr>
               <w:t>Possui FK da tabela Marca</w:t>
             </w:r>
@@ -16360,6 +16381,7 @@
             <w:pPr>
               <w:rPr>
                 <w:rFonts w:ascii="Arial" w:hAnsi="Arial" w:cs="Arial"/>
+                <w:lang w:val="pt-BR"/>
               </w:rPr>
             </w:pPr>
           </w:p>
@@ -16379,6 +16401,7 @@
             <w:pPr>
               <w:rPr>
                 <w:rFonts w:ascii="Arial" w:hAnsi="Arial" w:cs="Arial"/>
+                <w:lang w:val="pt-BR"/>
               </w:rPr>
             </w:pPr>
           </w:p>
@@ -16547,6 +16570,7 @@
               <w:jc w:val="center"/>
               <w:rPr>
                 <w:rFonts w:ascii="Arial" w:hAnsi="Arial" w:cs="Arial"/>
+                <w:lang w:val="pt-BR"/>
               </w:rPr>
             </w:pPr>
             <w:r>
@@ -16554,6 +16578,7 @@
                 <w:rFonts w:ascii="Arial" w:hAnsi="Arial" w:cs="Arial"/>
                 <w:b/>
                 <w:sz w:val="18"/>
+                <w:lang w:val="pt-BR"/>
               </w:rPr>
               <w:t>Restrições de Domínio(PK, FK, NOT NULL, AUTO_INCREMENT)</w:t>
             </w:r>
@@ -16869,12 +16894,14 @@
               <w:jc w:val="center"/>
               <w:rPr>
                 <w:rFonts w:ascii="Arial" w:hAnsi="Arial" w:cs="Arial"/>
-              </w:rPr>
-            </w:pPr>
-            <w:r>
-              <w:rPr>
-                <w:rFonts w:ascii="Arial" w:hAnsi="Arial" w:cs="Arial"/>
-                <w:sz w:val="18"/>
+                <w:lang w:val="pt-BR"/>
+              </w:rPr>
+            </w:pPr>
+            <w:r>
+              <w:rPr>
+                <w:rFonts w:ascii="Arial" w:hAnsi="Arial" w:cs="Arial"/>
+                <w:sz w:val="18"/>
+                <w:lang w:val="pt-BR"/>
               </w:rPr>
               <w:t>Chave estrangeira referenciando o código da tabela de Marca</w:t>
             </w:r>
@@ -17148,13 +17175,15 @@
                 <w:rFonts w:ascii="Arial" w:hAnsi="Arial" w:cs="Arial"/>
                 <w:sz w:val="18"/>
                 <w:szCs w:val="18"/>
-              </w:rPr>
-            </w:pPr>
-            <w:r>
-              <w:rPr>
-                <w:rFonts w:ascii="Arial" w:hAnsi="Arial" w:cs="Arial"/>
-                <w:sz w:val="18"/>
-                <w:szCs w:val="18"/>
+                <w:lang w:val="pt-BR"/>
+              </w:rPr>
+            </w:pPr>
+            <w:r>
+              <w:rPr>
+                <w:rFonts w:ascii="Arial" w:hAnsi="Arial" w:cs="Arial"/>
+                <w:sz w:val="18"/>
+                <w:szCs w:val="18"/>
+                <w:lang w:val="pt-BR"/>
               </w:rPr>
               <w:t>Armazenará os dados dos Funcionários</w:t>
             </w:r>
@@ -17444,6 +17473,7 @@
                 <w:rFonts w:ascii="Arial" w:hAnsi="Arial" w:cs="Arial"/>
                 <w:sz w:val="18"/>
                 <w:szCs w:val="18"/>
+                <w:lang w:val="pt-BR"/>
               </w:rPr>
             </w:pPr>
             <w:r>
@@ -17452,6 +17482,7 @@
                 <w:b/>
                 <w:sz w:val="18"/>
                 <w:szCs w:val="18"/>
+                <w:lang w:val="pt-BR"/>
               </w:rPr>
               <w:t>Restrições de Domínio(PK, FK, NOT NULL, AUTO_INCREMENT)</w:t>
             </w:r>
@@ -18400,13 +18431,15 @@
                 <w:rFonts w:ascii="Arial" w:hAnsi="Arial" w:cs="Arial"/>
                 <w:sz w:val="18"/>
                 <w:szCs w:val="18"/>
-              </w:rPr>
-            </w:pPr>
-            <w:r>
-              <w:rPr>
-                <w:rFonts w:ascii="Arial" w:hAnsi="Arial" w:cs="Arial"/>
-                <w:sz w:val="18"/>
-                <w:szCs w:val="18"/>
+                <w:lang w:val="pt-BR"/>
+              </w:rPr>
+            </w:pPr>
+            <w:r>
+              <w:rPr>
+                <w:rFonts w:ascii="Arial" w:hAnsi="Arial" w:cs="Arial"/>
+                <w:sz w:val="18"/>
+                <w:szCs w:val="18"/>
+                <w:lang w:val="pt-BR"/>
               </w:rPr>
               <w:t>User necessário para acessar no sistema</w:t>
             </w:r>
@@ -18711,13 +18744,15 @@
                 <w:rFonts w:ascii="Arial" w:hAnsi="Arial" w:cs="Arial"/>
                 <w:sz w:val="18"/>
                 <w:szCs w:val="18"/>
-              </w:rPr>
-            </w:pPr>
-            <w:r>
-              <w:rPr>
-                <w:rFonts w:ascii="Arial" w:hAnsi="Arial" w:cs="Arial"/>
-                <w:sz w:val="18"/>
-                <w:szCs w:val="18"/>
+                <w:lang w:val="pt-BR"/>
+              </w:rPr>
+            </w:pPr>
+            <w:r>
+              <w:rPr>
+                <w:rFonts w:ascii="Arial" w:hAnsi="Arial" w:cs="Arial"/>
+                <w:sz w:val="18"/>
+                <w:szCs w:val="18"/>
+                <w:lang w:val="pt-BR"/>
               </w:rPr>
               <w:t>Senha necessário para acessar o sistema</w:t>
             </w:r>
@@ -18956,13 +18991,15 @@
                 <w:rFonts w:ascii="Arial" w:hAnsi="Arial" w:cs="Arial"/>
                 <w:sz w:val="18"/>
                 <w:szCs w:val="18"/>
-              </w:rPr>
-            </w:pPr>
-            <w:r>
-              <w:rPr>
-                <w:rFonts w:ascii="Arial" w:hAnsi="Arial" w:cs="Arial"/>
-                <w:sz w:val="18"/>
-                <w:szCs w:val="18"/>
+                <w:lang w:val="pt-BR"/>
+              </w:rPr>
+            </w:pPr>
+            <w:r>
+              <w:rPr>
+                <w:rFonts w:ascii="Arial" w:hAnsi="Arial" w:cs="Arial"/>
+                <w:sz w:val="18"/>
+                <w:szCs w:val="18"/>
+                <w:lang w:val="pt-BR"/>
               </w:rPr>
               <w:t>Armazenará informações dos agendamentos de Serviço</w:t>
             </w:r>
@@ -19022,13 +19059,15 @@
                 <w:rFonts w:ascii="Arial" w:hAnsi="Arial" w:cs="Arial"/>
                 <w:sz w:val="18"/>
                 <w:szCs w:val="18"/>
-              </w:rPr>
-            </w:pPr>
-            <w:r>
-              <w:rPr>
-                <w:rFonts w:ascii="Arial" w:hAnsi="Arial" w:cs="Arial"/>
-                <w:sz w:val="18"/>
-                <w:szCs w:val="18"/>
+                <w:lang w:val="pt-BR"/>
+              </w:rPr>
+            </w:pPr>
+            <w:r>
+              <w:rPr>
+                <w:rFonts w:ascii="Arial" w:hAnsi="Arial" w:cs="Arial"/>
+                <w:sz w:val="18"/>
+                <w:szCs w:val="18"/>
+                <w:lang w:val="pt-BR"/>
               </w:rPr>
               <w:t>Possui FK do Funcionário e Moto</w:t>
             </w:r>
@@ -19223,6 +19262,7 @@
                 <w:rFonts w:ascii="Arial" w:hAnsi="Arial" w:cs="Arial"/>
                 <w:sz w:val="18"/>
                 <w:szCs w:val="18"/>
+                <w:lang w:val="pt-BR"/>
               </w:rPr>
             </w:pPr>
             <w:r>
@@ -19231,6 +19271,7 @@
                 <w:b/>
                 <w:sz w:val="18"/>
                 <w:szCs w:val="18"/>
+                <w:lang w:val="pt-BR"/>
               </w:rPr>
               <w:t>Restrições de Domínio(PK, FK, NOT NULL, AUTO_INCREMENT)</w:t>
             </w:r>
@@ -19726,13 +19767,15 @@
                 <w:rFonts w:ascii="Arial" w:hAnsi="Arial" w:cs="Arial"/>
                 <w:sz w:val="18"/>
                 <w:szCs w:val="18"/>
-              </w:rPr>
-            </w:pPr>
-            <w:r>
-              <w:rPr>
-                <w:rFonts w:ascii="Arial" w:hAnsi="Arial" w:cs="Arial"/>
-                <w:sz w:val="18"/>
-                <w:szCs w:val="18"/>
+                <w:lang w:val="pt-BR"/>
+              </w:rPr>
+            </w:pPr>
+            <w:r>
+              <w:rPr>
+                <w:rFonts w:ascii="Arial" w:hAnsi="Arial" w:cs="Arial"/>
+                <w:sz w:val="18"/>
+                <w:szCs w:val="18"/>
+                <w:lang w:val="pt-BR"/>
               </w:rPr>
               <w:t>Status do Agendamento(Agendado, Cancelado, Finalizado)</w:t>
             </w:r>
@@ -19869,13 +19912,15 @@
                 <w:rFonts w:ascii="Arial" w:hAnsi="Arial" w:cs="Arial"/>
                 <w:sz w:val="18"/>
                 <w:szCs w:val="18"/>
-              </w:rPr>
-            </w:pPr>
-            <w:r>
-              <w:rPr>
-                <w:rFonts w:ascii="Arial" w:hAnsi="Arial" w:cs="Arial"/>
-                <w:sz w:val="18"/>
-                <w:szCs w:val="18"/>
+                <w:lang w:val="pt-BR"/>
+              </w:rPr>
+            </w:pPr>
+            <w:r>
+              <w:rPr>
+                <w:rFonts w:ascii="Arial" w:hAnsi="Arial" w:cs="Arial"/>
+                <w:sz w:val="18"/>
+                <w:szCs w:val="18"/>
+                <w:lang w:val="pt-BR"/>
               </w:rPr>
               <w:t>Chave estrangeira referenciando o código da tabela de Funcionário</w:t>
             </w:r>
@@ -20015,13 +20060,15 @@
                 <w:rFonts w:ascii="Arial" w:hAnsi="Arial" w:cs="Arial"/>
                 <w:sz w:val="18"/>
                 <w:szCs w:val="18"/>
-              </w:rPr>
-            </w:pPr>
-            <w:r>
-              <w:rPr>
-                <w:rFonts w:ascii="Arial" w:hAnsi="Arial" w:cs="Arial"/>
-                <w:sz w:val="18"/>
-                <w:szCs w:val="18"/>
+                <w:lang w:val="pt-BR"/>
+              </w:rPr>
+            </w:pPr>
+            <w:r>
+              <w:rPr>
+                <w:rFonts w:ascii="Arial" w:hAnsi="Arial" w:cs="Arial"/>
+                <w:sz w:val="18"/>
+                <w:szCs w:val="18"/>
+                <w:lang w:val="pt-BR"/>
               </w:rPr>
               <w:t>Chave estrangeira referenciando o código da tabela de Moto</w:t>
             </w:r>
@@ -20277,13 +20324,15 @@
                 <w:rFonts w:ascii="Arial" w:hAnsi="Arial" w:cs="Arial"/>
                 <w:sz w:val="18"/>
                 <w:szCs w:val="18"/>
-              </w:rPr>
-            </w:pPr>
-            <w:r>
-              <w:rPr>
-                <w:rFonts w:ascii="Arial" w:hAnsi="Arial" w:cs="Arial"/>
-                <w:sz w:val="18"/>
-                <w:szCs w:val="18"/>
+                <w:lang w:val="pt-BR"/>
+              </w:rPr>
+            </w:pPr>
+            <w:r>
+              <w:rPr>
+                <w:rFonts w:ascii="Arial" w:hAnsi="Arial" w:cs="Arial"/>
+                <w:sz w:val="18"/>
+                <w:szCs w:val="18"/>
+                <w:lang w:val="pt-BR"/>
               </w:rPr>
               <w:t>Armazenará informações das ordens de serviço</w:t>
             </w:r>
@@ -20344,13 +20393,15 @@
                 <w:rFonts w:ascii="Arial" w:hAnsi="Arial" w:cs="Arial"/>
                 <w:sz w:val="18"/>
                 <w:szCs w:val="18"/>
-              </w:rPr>
-            </w:pPr>
-            <w:r>
-              <w:rPr>
-                <w:rFonts w:ascii="Arial" w:hAnsi="Arial" w:cs="Arial"/>
-                <w:sz w:val="18"/>
-                <w:szCs w:val="18"/>
+                <w:lang w:val="pt-BR"/>
+              </w:rPr>
+            </w:pPr>
+            <w:r>
+              <w:rPr>
+                <w:rFonts w:ascii="Arial" w:hAnsi="Arial" w:cs="Arial"/>
+                <w:sz w:val="18"/>
+                <w:szCs w:val="18"/>
+                <w:lang w:val="pt-BR"/>
               </w:rPr>
               <w:t>Possui FK Funcionario e Moto</w:t>
             </w:r>
@@ -20543,6 +20594,7 @@
                 <w:rFonts w:ascii="Arial" w:hAnsi="Arial" w:cs="Arial"/>
                 <w:sz w:val="18"/>
                 <w:szCs w:val="18"/>
+                <w:lang w:val="pt-BR"/>
               </w:rPr>
             </w:pPr>
             <w:r>
@@ -20551,6 +20603,7 @@
                 <w:b/>
                 <w:sz w:val="18"/>
                 <w:szCs w:val="18"/>
+                <w:lang w:val="pt-BR"/>
               </w:rPr>
               <w:t>Restrições de Domínio(PK, FK, NOT NULL, AUTO_INCREMENT)</w:t>
             </w:r>
@@ -20753,13 +20806,15 @@
                 <w:rFonts w:ascii="Arial" w:hAnsi="Arial" w:cs="Arial"/>
                 <w:sz w:val="18"/>
                 <w:szCs w:val="18"/>
-              </w:rPr>
-            </w:pPr>
-            <w:r>
-              <w:rPr>
-                <w:rFonts w:ascii="Arial" w:hAnsi="Arial" w:cs="Arial"/>
-                <w:sz w:val="18"/>
-                <w:szCs w:val="18"/>
+                <w:lang w:val="pt-BR"/>
+              </w:rPr>
+            </w:pPr>
+            <w:r>
+              <w:rPr>
+                <w:rFonts w:ascii="Arial" w:hAnsi="Arial" w:cs="Arial"/>
+                <w:sz w:val="18"/>
+                <w:szCs w:val="18"/>
+                <w:lang w:val="pt-BR"/>
               </w:rPr>
               <w:t>Data Abertura Ordem de Serviço</w:t>
             </w:r>
@@ -20897,13 +20952,15 @@
                 <w:rFonts w:ascii="Arial" w:hAnsi="Arial" w:cs="Arial"/>
                 <w:sz w:val="18"/>
                 <w:szCs w:val="18"/>
-              </w:rPr>
-            </w:pPr>
-            <w:r>
-              <w:rPr>
-                <w:rFonts w:ascii="Arial" w:hAnsi="Arial" w:cs="Arial"/>
-                <w:sz w:val="18"/>
-                <w:szCs w:val="18"/>
+                <w:lang w:val="pt-BR"/>
+              </w:rPr>
+            </w:pPr>
+            <w:r>
+              <w:rPr>
+                <w:rFonts w:ascii="Arial" w:hAnsi="Arial" w:cs="Arial"/>
+                <w:sz w:val="18"/>
+                <w:szCs w:val="18"/>
+                <w:lang w:val="pt-BR"/>
               </w:rPr>
               <w:t>Data Fechamento Ordem de Serviço</w:t>
             </w:r>
@@ -21031,13 +21088,15 @@
                 <w:rFonts w:ascii="Arial" w:hAnsi="Arial" w:cs="Arial"/>
                 <w:sz w:val="18"/>
                 <w:szCs w:val="18"/>
-              </w:rPr>
-            </w:pPr>
-            <w:r>
-              <w:rPr>
-                <w:rFonts w:ascii="Arial" w:hAnsi="Arial" w:cs="Arial"/>
-                <w:sz w:val="18"/>
-                <w:szCs w:val="18"/>
+                <w:lang w:val="pt-BR"/>
+              </w:rPr>
+            </w:pPr>
+            <w:r>
+              <w:rPr>
+                <w:rFonts w:ascii="Arial" w:hAnsi="Arial" w:cs="Arial"/>
+                <w:sz w:val="18"/>
+                <w:szCs w:val="18"/>
+                <w:lang w:val="pt-BR"/>
               </w:rPr>
               <w:t>Serviço realizado na ordem (Orçamento)</w:t>
             </w:r>
@@ -21322,13 +21381,15 @@
                 <w:rFonts w:ascii="Arial" w:hAnsi="Arial" w:cs="Arial"/>
                 <w:sz w:val="18"/>
                 <w:szCs w:val="18"/>
-              </w:rPr>
-            </w:pPr>
-            <w:r>
-              <w:rPr>
-                <w:rFonts w:ascii="Arial" w:hAnsi="Arial" w:cs="Arial"/>
-                <w:sz w:val="18"/>
-                <w:szCs w:val="18"/>
+                <w:lang w:val="pt-BR"/>
+              </w:rPr>
+            </w:pPr>
+            <w:r>
+              <w:rPr>
+                <w:rFonts w:ascii="Arial" w:hAnsi="Arial" w:cs="Arial"/>
+                <w:sz w:val="18"/>
+                <w:szCs w:val="18"/>
+                <w:lang w:val="pt-BR"/>
               </w:rPr>
               <w:t>Status da ordem (Andamento, Cancelada, Finalizada)</w:t>
             </w:r>
@@ -21613,13 +21674,15 @@
                 <w:rFonts w:ascii="Arial" w:hAnsi="Arial" w:cs="Arial"/>
                 <w:sz w:val="18"/>
                 <w:szCs w:val="18"/>
-              </w:rPr>
-            </w:pPr>
-            <w:r>
-              <w:rPr>
-                <w:rFonts w:ascii="Arial" w:hAnsi="Arial" w:cs="Arial"/>
-                <w:sz w:val="18"/>
-                <w:szCs w:val="18"/>
+                <w:lang w:val="pt-BR"/>
+              </w:rPr>
+            </w:pPr>
+            <w:r>
+              <w:rPr>
+                <w:rFonts w:ascii="Arial" w:hAnsi="Arial" w:cs="Arial"/>
+                <w:sz w:val="18"/>
+                <w:szCs w:val="18"/>
+                <w:lang w:val="pt-BR"/>
               </w:rPr>
               <w:t xml:space="preserve">Chave estrangeira referenciando o código da tabela de </w:t>
             </w:r>
@@ -21777,13 +21840,15 @@
                 <w:rFonts w:ascii="Arial" w:hAnsi="Arial" w:cs="Arial"/>
                 <w:sz w:val="18"/>
                 <w:szCs w:val="18"/>
-              </w:rPr>
-            </w:pPr>
-            <w:r>
-              <w:rPr>
-                <w:rFonts w:ascii="Arial" w:hAnsi="Arial" w:cs="Arial"/>
-                <w:sz w:val="18"/>
-                <w:szCs w:val="18"/>
+                <w:lang w:val="pt-BR"/>
+              </w:rPr>
+            </w:pPr>
+            <w:r>
+              <w:rPr>
+                <w:rFonts w:ascii="Arial" w:hAnsi="Arial" w:cs="Arial"/>
+                <w:sz w:val="18"/>
+                <w:szCs w:val="18"/>
+                <w:lang w:val="pt-BR"/>
               </w:rPr>
               <w:t xml:space="preserve">Chave estrangeira referenciando o código da tabela de </w:t>
             </w:r>
@@ -22075,13 +22140,15 @@
                 <w:rFonts w:ascii="Arial" w:hAnsi="Arial" w:cs="Arial"/>
                 <w:sz w:val="18"/>
                 <w:szCs w:val="18"/>
-              </w:rPr>
-            </w:pPr>
-            <w:r>
-              <w:rPr>
-                <w:rFonts w:ascii="Arial" w:hAnsi="Arial" w:cs="Arial"/>
-                <w:sz w:val="18"/>
-                <w:szCs w:val="18"/>
+                <w:lang w:val="pt-BR"/>
+              </w:rPr>
+            </w:pPr>
+            <w:r>
+              <w:rPr>
+                <w:rFonts w:ascii="Arial" w:hAnsi="Arial" w:cs="Arial"/>
+                <w:sz w:val="18"/>
+                <w:szCs w:val="18"/>
+                <w:lang w:val="pt-BR"/>
               </w:rPr>
               <w:t>Armazenará informações da tabela peças e ordem de serviço</w:t>
             </w:r>
@@ -22161,13 +22228,15 @@
                 <w:rFonts w:ascii="Arial" w:hAnsi="Arial" w:cs="Arial"/>
                 <w:sz w:val="18"/>
                 <w:szCs w:val="18"/>
-              </w:rPr>
-            </w:pPr>
-            <w:r>
-              <w:rPr>
-                <w:rFonts w:ascii="Arial" w:hAnsi="Arial" w:cs="Arial"/>
-                <w:sz w:val="18"/>
-                <w:szCs w:val="18"/>
+                <w:lang w:val="pt-BR"/>
+              </w:rPr>
+            </w:pPr>
+            <w:r>
+              <w:rPr>
+                <w:rFonts w:ascii="Arial" w:hAnsi="Arial" w:cs="Arial"/>
+                <w:sz w:val="18"/>
+                <w:szCs w:val="18"/>
+                <w:lang w:val="pt-BR"/>
               </w:rPr>
               <w:t>Possui FK da Peças e Ordem de Serviço</w:t>
             </w:r>
@@ -22196,6 +22265,7 @@
                 <w:rFonts w:ascii="Arial" w:hAnsi="Arial" w:cs="Arial"/>
                 <w:sz w:val="18"/>
                 <w:szCs w:val="18"/>
+                <w:lang w:val="pt-BR"/>
               </w:rPr>
             </w:pPr>
           </w:p>
@@ -22382,6 +22452,7 @@
                 <w:rFonts w:ascii="Arial" w:hAnsi="Arial" w:cs="Arial"/>
                 <w:sz w:val="18"/>
                 <w:szCs w:val="18"/>
+                <w:lang w:val="pt-BR"/>
               </w:rPr>
             </w:pPr>
             <w:r>
@@ -22390,6 +22461,7 @@
                 <w:b/>
                 <w:sz w:val="18"/>
                 <w:szCs w:val="18"/>
+                <w:lang w:val="pt-BR"/>
               </w:rPr>
               <w:t>Restrições de Domínio(PK, FK, NOT NULL, AUTO_INCREMENT)</w:t>
             </w:r>
@@ -22595,13 +22667,15 @@
                 <w:rFonts w:ascii="Arial" w:hAnsi="Arial" w:cs="Arial"/>
                 <w:sz w:val="18"/>
                 <w:szCs w:val="18"/>
-              </w:rPr>
-            </w:pPr>
-            <w:r>
-              <w:rPr>
-                <w:rFonts w:ascii="Arial" w:hAnsi="Arial" w:cs="Arial"/>
-                <w:sz w:val="18"/>
-                <w:szCs w:val="18"/>
+                <w:lang w:val="pt-BR"/>
+              </w:rPr>
+            </w:pPr>
+            <w:r>
+              <w:rPr>
+                <w:rFonts w:ascii="Arial" w:hAnsi="Arial" w:cs="Arial"/>
+                <w:sz w:val="18"/>
+                <w:szCs w:val="18"/>
+                <w:lang w:val="pt-BR"/>
               </w:rPr>
               <w:t>Valor Unitário para os produtos</w:t>
             </w:r>
@@ -22886,13 +22960,15 @@
                 <w:rFonts w:ascii="Arial" w:hAnsi="Arial" w:cs="Arial"/>
                 <w:sz w:val="18"/>
                 <w:szCs w:val="18"/>
-              </w:rPr>
-            </w:pPr>
-            <w:r>
-              <w:rPr>
-                <w:rFonts w:ascii="Arial" w:hAnsi="Arial" w:cs="Arial"/>
-                <w:sz w:val="18"/>
-                <w:szCs w:val="18"/>
+                <w:lang w:val="pt-BR"/>
+              </w:rPr>
+            </w:pPr>
+            <w:r>
+              <w:rPr>
+                <w:rFonts w:ascii="Arial" w:hAnsi="Arial" w:cs="Arial"/>
+                <w:sz w:val="18"/>
+                <w:szCs w:val="18"/>
+                <w:lang w:val="pt-BR"/>
               </w:rPr>
               <w:t>Chave estrangeira referenciando o código da tabela de Ordem de Serviço</w:t>
             </w:r>
@@ -23034,13 +23110,15 @@
                 <w:rFonts w:ascii="Arial" w:hAnsi="Arial" w:cs="Arial"/>
                 <w:sz w:val="18"/>
                 <w:szCs w:val="18"/>
-              </w:rPr>
-            </w:pPr>
-            <w:r>
-              <w:rPr>
-                <w:rFonts w:ascii="Arial" w:hAnsi="Arial" w:cs="Arial"/>
-                <w:sz w:val="18"/>
-                <w:szCs w:val="18"/>
+                <w:lang w:val="pt-BR"/>
+              </w:rPr>
+            </w:pPr>
+            <w:r>
+              <w:rPr>
+                <w:rFonts w:ascii="Arial" w:hAnsi="Arial" w:cs="Arial"/>
+                <w:sz w:val="18"/>
+                <w:szCs w:val="18"/>
+                <w:lang w:val="pt-BR"/>
               </w:rPr>
               <w:t>Chave estrangeira referenciando o código da tabela de Peças</w:t>
             </w:r>
@@ -23315,13 +23393,15 @@
                 <w:rFonts w:ascii="Arial" w:hAnsi="Arial" w:cs="Arial"/>
                 <w:sz w:val="18"/>
                 <w:szCs w:val="18"/>
-              </w:rPr>
-            </w:pPr>
-            <w:r>
-              <w:rPr>
-                <w:rFonts w:ascii="Arial" w:hAnsi="Arial" w:cs="Arial"/>
-                <w:sz w:val="18"/>
-                <w:szCs w:val="18"/>
+                <w:lang w:val="pt-BR"/>
+              </w:rPr>
+            </w:pPr>
+            <w:r>
+              <w:rPr>
+                <w:rFonts w:ascii="Arial" w:hAnsi="Arial" w:cs="Arial"/>
+                <w:sz w:val="18"/>
+                <w:szCs w:val="18"/>
+                <w:lang w:val="pt-BR"/>
               </w:rPr>
               <w:t>Armazenará informação da Peças/Serviço</w:t>
             </w:r>
@@ -23611,6 +23691,7 @@
                 <w:rFonts w:ascii="Arial" w:hAnsi="Arial" w:cs="Arial"/>
                 <w:sz w:val="18"/>
                 <w:szCs w:val="18"/>
+                <w:lang w:val="pt-BR"/>
               </w:rPr>
             </w:pPr>
             <w:r>
@@ -23619,6 +23700,7 @@
                 <w:b/>
                 <w:sz w:val="18"/>
                 <w:szCs w:val="18"/>
+                <w:lang w:val="pt-BR"/>
               </w:rPr>
               <w:t>Restrições de Domínio(PK, FK, NOT NULL, AUTO_INCREMENT)</w:t>
             </w:r>
@@ -23821,13 +23903,15 @@
                 <w:rFonts w:ascii="Arial" w:hAnsi="Arial" w:cs="Arial"/>
                 <w:sz w:val="18"/>
                 <w:szCs w:val="18"/>
-              </w:rPr>
-            </w:pPr>
-            <w:r>
-              <w:rPr>
-                <w:rFonts w:ascii="Arial" w:hAnsi="Arial" w:cs="Arial"/>
-                <w:sz w:val="18"/>
-                <w:szCs w:val="18"/>
+                <w:lang w:val="pt-BR"/>
+              </w:rPr>
+            </w:pPr>
+            <w:r>
+              <w:rPr>
+                <w:rFonts w:ascii="Arial" w:hAnsi="Arial" w:cs="Arial"/>
+                <w:sz w:val="18"/>
+                <w:szCs w:val="18"/>
+                <w:lang w:val="pt-BR"/>
               </w:rPr>
               <w:t>Categoria (verificar se seria um produto ou um serviço)</w:t>
             </w:r>
@@ -24416,13 +24500,15 @@
                 <w:rFonts w:ascii="Arial" w:hAnsi="Arial" w:cs="Arial"/>
                 <w:sz w:val="18"/>
                 <w:szCs w:val="18"/>
-              </w:rPr>
-            </w:pPr>
-            <w:r>
-              <w:rPr>
-                <w:rFonts w:ascii="Arial" w:hAnsi="Arial" w:cs="Arial"/>
-                <w:sz w:val="18"/>
-                <w:szCs w:val="18"/>
+                <w:lang w:val="pt-BR"/>
+              </w:rPr>
+            </w:pPr>
+            <w:r>
+              <w:rPr>
+                <w:rFonts w:ascii="Arial" w:hAnsi="Arial" w:cs="Arial"/>
+                <w:sz w:val="18"/>
+                <w:szCs w:val="18"/>
+                <w:lang w:val="pt-BR"/>
               </w:rPr>
               <w:t>Valor Unitário para os produtos</w:t>
             </w:r>
@@ -24551,13 +24637,15 @@
                 <w:rFonts w:ascii="Arial" w:hAnsi="Arial" w:cs="Arial"/>
                 <w:sz w:val="18"/>
                 <w:szCs w:val="18"/>
-              </w:rPr>
-            </w:pPr>
-            <w:r>
-              <w:rPr>
-                <w:rFonts w:ascii="Arial" w:hAnsi="Arial" w:cs="Arial"/>
-                <w:sz w:val="18"/>
-                <w:szCs w:val="18"/>
+                <w:lang w:val="pt-BR"/>
+              </w:rPr>
+            </w:pPr>
+            <w:r>
+              <w:rPr>
+                <w:rFonts w:ascii="Arial" w:hAnsi="Arial" w:cs="Arial"/>
+                <w:sz w:val="18"/>
+                <w:szCs w:val="18"/>
+                <w:lang w:val="pt-BR"/>
               </w:rPr>
               <w:t>Valor Unitário para os produtos</w:t>
             </w:r>
@@ -24695,13 +24783,15 @@
                 <w:rFonts w:ascii="Arial" w:hAnsi="Arial" w:cs="Arial"/>
                 <w:sz w:val="18"/>
                 <w:szCs w:val="18"/>
-              </w:rPr>
-            </w:pPr>
-            <w:r>
-              <w:rPr>
-                <w:rFonts w:ascii="Arial" w:hAnsi="Arial" w:cs="Arial"/>
-                <w:sz w:val="18"/>
-                <w:szCs w:val="18"/>
+                <w:lang w:val="pt-BR"/>
+              </w:rPr>
+            </w:pPr>
+            <w:r>
+              <w:rPr>
+                <w:rFonts w:ascii="Arial" w:hAnsi="Arial" w:cs="Arial"/>
+                <w:sz w:val="18"/>
+                <w:szCs w:val="18"/>
+                <w:lang w:val="pt-BR"/>
               </w:rPr>
               <w:t>Margem de lucro dos preços</w:t>
             </w:r>
@@ -24807,7 +24897,7 @@
       <w:r>
         <w:t>Recursos e ferramentas</w:t>
       </w:r>
-      <w:bookmarkEnd w:id="31"/>
+      <w:bookmarkEnd w:id="30"/>
     </w:p>
     <w:p>
       <w:pPr>
@@ -24817,7 +24907,7 @@
           <w:numId w:val="10"/>
         </w:numPr>
       </w:pPr>
-      <w:bookmarkStart w:id="32" w:name="_Toc208341110"/>
+      <w:bookmarkStart w:id="31" w:name="_Toc208341110"/>
       <w:r>
         <w:t>Linguagens e Tecnologias:</w:t>
       </w:r>
@@ -25009,7 +25099,7 @@
       <w:r>
         <w:t>Funcionalidades implementadas</w:t>
       </w:r>
-      <w:bookmarkEnd w:id="32"/>
+      <w:bookmarkEnd w:id="31"/>
     </w:p>
     <w:p>
       <w:r>
@@ -25158,14 +25248,14 @@
       <w:pPr>
         <w:pStyle w:val="Ttulo2"/>
       </w:pPr>
-      <w:bookmarkStart w:id="33" w:name="_Toc208341111"/>
+      <w:bookmarkStart w:id="32" w:name="_Toc208341111"/>
       <w:r>
         <w:t xml:space="preserve">3.8 </w:t>
       </w:r>
       <w:r>
         <w:t>Interface do usuário</w:t>
       </w:r>
-      <w:bookmarkEnd w:id="33"/>
+      <w:bookmarkEnd w:id="32"/>
     </w:p>
     <w:p>
       <w:r>
@@ -25915,8 +26005,41 @@
         <w:t>Cadastro Usuário</w:t>
       </w:r>
     </w:p>
-    <w:p/>
-    <w:p>
+    <w:p>
+      <w:pPr>
+        <w:rPr>
+          <w:b/>
+          <w14:textOutline w14:w="12700" w14:cap="flat" w14:cmpd="sng" w14:algn="ctr">
+            <w14:solidFill>
+              <w14:schemeClr w14:val="accent4"/>
+            </w14:solidFill>
+            <w14:prstDash w14:val="solid"/>
+            <w14:round/>
+          </w14:textOutline>
+          <w14:textFill>
+            <w14:gradFill>
+              <w14:gsLst>
+                <w14:gs w14:pos="0">
+                  <w14:schemeClr w14:val="accent4"/>
+                </w14:gs>
+                <w14:gs w14:pos="4000">
+                  <w14:schemeClr w14:val="accent4">
+                    <w14:lumMod w14:val="60000"/>
+                    <w14:lumOff w14:val="40000"/>
+                  </w14:schemeClr>
+                </w14:gs>
+                <w14:gs w14:pos="87000">
+                  <w14:schemeClr w14:val="accent4">
+                    <w14:lumMod w14:val="20000"/>
+                    <w14:lumOff w14:val="80000"/>
+                  </w14:schemeClr>
+                </w14:gs>
+              </w14:gsLst>
+              <w14:lin w14:ang="5400000" w14:scaled="0"/>
+            </w14:gradFill>
+          </w14:textFill>
+        </w:rPr>
+      </w:pPr>
       <w:r>
         <w:rPr>
           <w:noProof/>
@@ -26043,9 +26166,7 @@
           </w14:textFill>
         </w:rPr>
       </w:pPr>
-    </w:p>
-    <w:p>
-      <w:pPr>
+      <w:r>
         <w:rPr>
           <w:b/>
           <w14:textOutline w14:w="12700" w14:cap="flat" w14:cmpd="sng" w14:algn="ctr">
@@ -26078,7 +26199,8 @@
             </w14:gradFill>
           </w14:textFill>
         </w:rPr>
-      </w:pPr>
+        <w:t>Home</w:t>
+      </w:r>
     </w:p>
     <w:p>
       <w:pPr>
@@ -26115,9 +26237,7 @@
           </w14:textFill>
         </w:rPr>
       </w:pPr>
-    </w:p>
-    <w:p>
-      <w:pPr>
+      <w:r>
         <w:rPr>
           <w:b/>
           <w14:textOutline w14:w="12700" w14:cap="flat" w14:cmpd="sng" w14:algn="ctr">
@@ -26150,7 +26270,43 @@
             </w14:gradFill>
           </w14:textFill>
         </w:rPr>
-      </w:pPr>
+        <w:lastRenderedPageBreak/>
+        <w:drawing>
+          <wp:inline distT="0" distB="0" distL="0" distR="0" wp14:anchorId="4DF8877D" wp14:editId="68DC124E">
+            <wp:extent cx="5733415" cy="4097655"/>
+            <wp:effectExtent l="0" t="0" r="635" b="0"/>
+            <wp:docPr id="11" name="Imagem 11"/>
+            <wp:cNvGraphicFramePr>
+              <a:graphicFrameLocks xmlns:a="http://schemas.openxmlformats.org/drawingml/2006/main" noChangeAspect="1"/>
+            </wp:cNvGraphicFramePr>
+            <a:graphic xmlns:a="http://schemas.openxmlformats.org/drawingml/2006/main">
+              <a:graphicData uri="http://schemas.openxmlformats.org/drawingml/2006/picture">
+                <pic:pic xmlns:pic="http://schemas.openxmlformats.org/drawingml/2006/picture">
+                  <pic:nvPicPr>
+                    <pic:cNvPr id="1" name=""/>
+                    <pic:cNvPicPr/>
+                  </pic:nvPicPr>
+                  <pic:blipFill>
+                    <a:blip r:embed="rId22"/>
+                    <a:stretch>
+                      <a:fillRect/>
+                    </a:stretch>
+                  </pic:blipFill>
+                  <pic:spPr>
+                    <a:xfrm>
+                      <a:off x="0" y="0"/>
+                      <a:ext cx="5733415" cy="4097655"/>
+                    </a:xfrm>
+                    <a:prstGeom prst="rect">
+                      <a:avLst/>
+                    </a:prstGeom>
+                  </pic:spPr>
+                </pic:pic>
+              </a:graphicData>
+            </a:graphic>
+          </wp:inline>
+        </w:drawing>
+      </w:r>
     </w:p>
     <w:p>
       <w:pPr>
@@ -26331,9 +26487,7 @@
           </w14:textFill>
         </w:rPr>
       </w:pPr>
-    </w:p>
-    <w:p>
-      <w:pPr>
+      <w:r>
         <w:rPr>
           <w:b/>
           <w14:textOutline w14:w="12700" w14:cap="flat" w14:cmpd="sng" w14:algn="ctr">
@@ -26366,10 +26520,10 @@
             </w14:gradFill>
           </w14:textFill>
         </w:rPr>
-      </w:pPr>
-    </w:p>
-    <w:p>
-      <w:pPr>
+        <w:lastRenderedPageBreak/>
+        <w:t>Home2 2</w:t>
+      </w:r>
+      <w:r>
         <w:rPr>
           <w:b/>
           <w14:textOutline w14:w="12700" w14:cap="flat" w14:cmpd="sng" w14:algn="ctr">
@@ -26402,10 +26556,9 @@
             </w14:gradFill>
           </w14:textFill>
         </w:rPr>
-      </w:pPr>
-    </w:p>
-    <w:p>
-      <w:pPr>
+        <w:br/>
+      </w:r>
+      <w:r>
         <w:rPr>
           <w:b/>
           <w14:textOutline w14:w="12700" w14:cap="flat" w14:cmpd="sng" w14:algn="ctr">
@@ -26438,7 +26591,42 @@
             </w14:gradFill>
           </w14:textFill>
         </w:rPr>
-      </w:pPr>
+        <w:drawing>
+          <wp:inline distT="0" distB="0" distL="0" distR="0" wp14:anchorId="760602D7" wp14:editId="03AC49E5">
+            <wp:extent cx="5733415" cy="4094480"/>
+            <wp:effectExtent l="0" t="0" r="635" b="1270"/>
+            <wp:docPr id="14" name="Imagem 14"/>
+            <wp:cNvGraphicFramePr>
+              <a:graphicFrameLocks xmlns:a="http://schemas.openxmlformats.org/drawingml/2006/main" noChangeAspect="1"/>
+            </wp:cNvGraphicFramePr>
+            <a:graphic xmlns:a="http://schemas.openxmlformats.org/drawingml/2006/main">
+              <a:graphicData uri="http://schemas.openxmlformats.org/drawingml/2006/picture">
+                <pic:pic xmlns:pic="http://schemas.openxmlformats.org/drawingml/2006/picture">
+                  <pic:nvPicPr>
+                    <pic:cNvPr id="1" name=""/>
+                    <pic:cNvPicPr/>
+                  </pic:nvPicPr>
+                  <pic:blipFill>
+                    <a:blip r:embed="rId23"/>
+                    <a:stretch>
+                      <a:fillRect/>
+                    </a:stretch>
+                  </pic:blipFill>
+                  <pic:spPr>
+                    <a:xfrm>
+                      <a:off x="0" y="0"/>
+                      <a:ext cx="5733415" cy="4094480"/>
+                    </a:xfrm>
+                    <a:prstGeom prst="rect">
+                      <a:avLst/>
+                    </a:prstGeom>
+                  </pic:spPr>
+                </pic:pic>
+              </a:graphicData>
+            </a:graphic>
+          </wp:inline>
+        </w:drawing>
+      </w:r>
     </w:p>
     <w:p>
       <w:pPr>
@@ -26691,7 +26879,9 @@
           </w14:textFill>
         </w:rPr>
       </w:pPr>
-      <w:r>
+    </w:p>
+    <w:p>
+      <w:pPr>
         <w:rPr>
           <w:b/>
           <w14:textOutline w14:w="12700" w14:cap="flat" w14:cmpd="sng" w14:algn="ctr">
@@ -26724,6 +26914,184 @@
             </w14:gradFill>
           </w14:textFill>
         </w:rPr>
+      </w:pPr>
+    </w:p>
+    <w:p>
+      <w:pPr>
+        <w:rPr>
+          <w:b/>
+          <w14:textOutline w14:w="12700" w14:cap="flat" w14:cmpd="sng" w14:algn="ctr">
+            <w14:solidFill>
+              <w14:schemeClr w14:val="accent4"/>
+            </w14:solidFill>
+            <w14:prstDash w14:val="solid"/>
+            <w14:round/>
+          </w14:textOutline>
+          <w14:textFill>
+            <w14:gradFill>
+              <w14:gsLst>
+                <w14:gs w14:pos="0">
+                  <w14:schemeClr w14:val="accent4"/>
+                </w14:gs>
+                <w14:gs w14:pos="4000">
+                  <w14:schemeClr w14:val="accent4">
+                    <w14:lumMod w14:val="60000"/>
+                    <w14:lumOff w14:val="40000"/>
+                  </w14:schemeClr>
+                </w14:gs>
+                <w14:gs w14:pos="87000">
+                  <w14:schemeClr w14:val="accent4">
+                    <w14:lumMod w14:val="20000"/>
+                    <w14:lumOff w14:val="80000"/>
+                  </w14:schemeClr>
+                </w14:gs>
+              </w14:gsLst>
+              <w14:lin w14:ang="5400000" w14:scaled="0"/>
+            </w14:gradFill>
+          </w14:textFill>
+        </w:rPr>
+      </w:pPr>
+    </w:p>
+    <w:p>
+      <w:pPr>
+        <w:rPr>
+          <w:b/>
+          <w14:textOutline w14:w="12700" w14:cap="flat" w14:cmpd="sng" w14:algn="ctr">
+            <w14:solidFill>
+              <w14:schemeClr w14:val="accent4"/>
+            </w14:solidFill>
+            <w14:prstDash w14:val="solid"/>
+            <w14:round/>
+          </w14:textOutline>
+          <w14:textFill>
+            <w14:gradFill>
+              <w14:gsLst>
+                <w14:gs w14:pos="0">
+                  <w14:schemeClr w14:val="accent4"/>
+                </w14:gs>
+                <w14:gs w14:pos="4000">
+                  <w14:schemeClr w14:val="accent4">
+                    <w14:lumMod w14:val="60000"/>
+                    <w14:lumOff w14:val="40000"/>
+                  </w14:schemeClr>
+                </w14:gs>
+                <w14:gs w14:pos="87000">
+                  <w14:schemeClr w14:val="accent4">
+                    <w14:lumMod w14:val="20000"/>
+                    <w14:lumOff w14:val="80000"/>
+                  </w14:schemeClr>
+                </w14:gs>
+              </w14:gsLst>
+              <w14:lin w14:ang="5400000" w14:scaled="0"/>
+            </w14:gradFill>
+          </w14:textFill>
+        </w:rPr>
+      </w:pPr>
+    </w:p>
+    <w:p>
+      <w:pPr>
+        <w:rPr>
+          <w:b/>
+          <w14:textOutline w14:w="12700" w14:cap="flat" w14:cmpd="sng" w14:algn="ctr">
+            <w14:solidFill>
+              <w14:schemeClr w14:val="accent4"/>
+            </w14:solidFill>
+            <w14:prstDash w14:val="solid"/>
+            <w14:round/>
+          </w14:textOutline>
+          <w14:textFill>
+            <w14:gradFill>
+              <w14:gsLst>
+                <w14:gs w14:pos="0">
+                  <w14:schemeClr w14:val="accent4"/>
+                </w14:gs>
+                <w14:gs w14:pos="4000">
+                  <w14:schemeClr w14:val="accent4">
+                    <w14:lumMod w14:val="60000"/>
+                    <w14:lumOff w14:val="40000"/>
+                  </w14:schemeClr>
+                </w14:gs>
+                <w14:gs w14:pos="87000">
+                  <w14:schemeClr w14:val="accent4">
+                    <w14:lumMod w14:val="20000"/>
+                    <w14:lumOff w14:val="80000"/>
+                  </w14:schemeClr>
+                </w14:gs>
+              </w14:gsLst>
+              <w14:lin w14:ang="5400000" w14:scaled="0"/>
+            </w14:gradFill>
+          </w14:textFill>
+        </w:rPr>
+      </w:pPr>
+    </w:p>
+    <w:p>
+      <w:pPr>
+        <w:rPr>
+          <w:b/>
+          <w14:textOutline w14:w="12700" w14:cap="flat" w14:cmpd="sng" w14:algn="ctr">
+            <w14:solidFill>
+              <w14:schemeClr w14:val="accent4"/>
+            </w14:solidFill>
+            <w14:prstDash w14:val="solid"/>
+            <w14:round/>
+          </w14:textOutline>
+          <w14:textFill>
+            <w14:gradFill>
+              <w14:gsLst>
+                <w14:gs w14:pos="0">
+                  <w14:schemeClr w14:val="accent4"/>
+                </w14:gs>
+                <w14:gs w14:pos="4000">
+                  <w14:schemeClr w14:val="accent4">
+                    <w14:lumMod w14:val="60000"/>
+                    <w14:lumOff w14:val="40000"/>
+                  </w14:schemeClr>
+                </w14:gs>
+                <w14:gs w14:pos="87000">
+                  <w14:schemeClr w14:val="accent4">
+                    <w14:lumMod w14:val="20000"/>
+                    <w14:lumOff w14:val="80000"/>
+                  </w14:schemeClr>
+                </w14:gs>
+              </w14:gsLst>
+              <w14:lin w14:ang="5400000" w14:scaled="0"/>
+            </w14:gradFill>
+          </w14:textFill>
+        </w:rPr>
+      </w:pPr>
+      <w:r>
+        <w:rPr>
+          <w:b/>
+          <w14:textOutline w14:w="12700" w14:cap="flat" w14:cmpd="sng" w14:algn="ctr">
+            <w14:solidFill>
+              <w14:schemeClr w14:val="accent4"/>
+            </w14:solidFill>
+            <w14:prstDash w14:val="solid"/>
+            <w14:round/>
+          </w14:textOutline>
+          <w14:textFill>
+            <w14:gradFill>
+              <w14:gsLst>
+                <w14:gs w14:pos="0">
+                  <w14:schemeClr w14:val="accent4"/>
+                </w14:gs>
+                <w14:gs w14:pos="4000">
+                  <w14:schemeClr w14:val="accent4">
+                    <w14:lumMod w14:val="60000"/>
+                    <w14:lumOff w14:val="40000"/>
+                  </w14:schemeClr>
+                </w14:gs>
+                <w14:gs w14:pos="87000">
+                  <w14:schemeClr w14:val="accent4">
+                    <w14:lumMod w14:val="20000"/>
+                    <w14:lumOff w14:val="80000"/>
+                  </w14:schemeClr>
+                </w14:gs>
+              </w14:gsLst>
+              <w14:lin w14:ang="5400000" w14:scaled="0"/>
+            </w14:gradFill>
+          </w14:textFill>
+        </w:rPr>
         <w:t>Clientes</w:t>
       </w:r>
     </w:p>
@@ -26733,6 +27101,7 @@
         <w:rPr>
           <w:noProof/>
         </w:rPr>
+        <w:lastRenderedPageBreak/>
         <w:drawing>
           <wp:anchor distT="0" distB="0" distL="114300" distR="114300" simplePos="0" relativeHeight="251668480" behindDoc="0" locked="0" layoutInCell="1" allowOverlap="1" wp14:anchorId="7575FDBD" wp14:editId="36991E73">
             <wp:simplePos x="0" y="0"/>
@@ -26757,7 +27126,7 @@
                     <pic:cNvPicPr/>
                   </pic:nvPicPr>
                   <pic:blipFill>
-                    <a:blip r:embed="rId22">
+                    <a:blip r:embed="rId24">
                       <a:extLst>
                         <a:ext uri="{28A0092B-C50C-407E-A947-70E740481C1C}">
                           <a14:useLocalDpi xmlns:a14="http://schemas.microsoft.com/office/drawing/2010/main" val="0"/>
@@ -26786,6 +27155,114 @@
       <w:r>
         <w:br w:type="page"/>
       </w:r>
+      <w:r>
+        <w:rPr>
+          <w:b/>
+          <w14:textOutline w14:w="12700" w14:cap="flat" w14:cmpd="sng" w14:algn="ctr">
+            <w14:solidFill>
+              <w14:schemeClr w14:val="accent4"/>
+            </w14:solidFill>
+            <w14:prstDash w14:val="solid"/>
+            <w14:round/>
+          </w14:textOutline>
+          <w14:textFill>
+            <w14:gradFill>
+              <w14:gsLst>
+                <w14:gs w14:pos="0">
+                  <w14:schemeClr w14:val="accent4"/>
+                </w14:gs>
+                <w14:gs w14:pos="4000">
+                  <w14:schemeClr w14:val="accent4">
+                    <w14:lumMod w14:val="60000"/>
+                    <w14:lumOff w14:val="40000"/>
+                  </w14:schemeClr>
+                </w14:gs>
+                <w14:gs w14:pos="87000">
+                  <w14:schemeClr w14:val="accent4">
+                    <w14:lumMod w14:val="20000"/>
+                    <w14:lumOff w14:val="80000"/>
+                  </w14:schemeClr>
+                </w14:gs>
+              </w14:gsLst>
+              <w14:lin w14:ang="5400000" w14:scaled="0"/>
+            </w14:gradFill>
+          </w14:textFill>
+        </w:rPr>
+        <w:lastRenderedPageBreak/>
+        <w:t>ClienteCadastro</w:t>
+      </w:r>
+      <w:r>
+        <w:rPr>
+          <w:b/>
+          <w14:textOutline w14:w="12700" w14:cap="flat" w14:cmpd="sng" w14:algn="ctr">
+            <w14:solidFill>
+              <w14:schemeClr w14:val="accent4"/>
+            </w14:solidFill>
+            <w14:prstDash w14:val="solid"/>
+            <w14:round/>
+          </w14:textOutline>
+          <w14:textFill>
+            <w14:gradFill>
+              <w14:gsLst>
+                <w14:gs w14:pos="0">
+                  <w14:schemeClr w14:val="accent4"/>
+                </w14:gs>
+                <w14:gs w14:pos="4000">
+                  <w14:schemeClr w14:val="accent4">
+                    <w14:lumMod w14:val="60000"/>
+                    <w14:lumOff w14:val="40000"/>
+                  </w14:schemeClr>
+                </w14:gs>
+                <w14:gs w14:pos="87000">
+                  <w14:schemeClr w14:val="accent4">
+                    <w14:lumMod w14:val="20000"/>
+                    <w14:lumOff w14:val="80000"/>
+                  </w14:schemeClr>
+                </w14:gs>
+              </w14:gsLst>
+              <w14:lin w14:ang="5400000" w14:scaled="0"/>
+            </w14:gradFill>
+          </w14:textFill>
+        </w:rPr>
+        <w:br/>
+      </w:r>
+      <w:r>
+        <w:drawing>
+          <wp:inline distT="0" distB="0" distL="0" distR="0" wp14:anchorId="44D6DC95" wp14:editId="7CF8F346">
+            <wp:extent cx="5733415" cy="4077335"/>
+            <wp:effectExtent l="0" t="0" r="635" b="0"/>
+            <wp:docPr id="10" name="Imagem 10"/>
+            <wp:cNvGraphicFramePr>
+              <a:graphicFrameLocks xmlns:a="http://schemas.openxmlformats.org/drawingml/2006/main" noChangeAspect="1"/>
+            </wp:cNvGraphicFramePr>
+            <a:graphic xmlns:a="http://schemas.openxmlformats.org/drawingml/2006/main">
+              <a:graphicData uri="http://schemas.openxmlformats.org/drawingml/2006/picture">
+                <pic:pic xmlns:pic="http://schemas.openxmlformats.org/drawingml/2006/picture">
+                  <pic:nvPicPr>
+                    <pic:cNvPr id="1" name=""/>
+                    <pic:cNvPicPr/>
+                  </pic:nvPicPr>
+                  <pic:blipFill>
+                    <a:blip r:embed="rId25"/>
+                    <a:stretch>
+                      <a:fillRect/>
+                    </a:stretch>
+                  </pic:blipFill>
+                  <pic:spPr>
+                    <a:xfrm>
+                      <a:off x="0" y="0"/>
+                      <a:ext cx="5733415" cy="4077335"/>
+                    </a:xfrm>
+                    <a:prstGeom prst="rect">
+                      <a:avLst/>
+                    </a:prstGeom>
+                  </pic:spPr>
+                </pic:pic>
+              </a:graphicData>
+            </a:graphic>
+          </wp:inline>
+        </w:drawing>
+      </w:r>
     </w:p>
     <w:p>
       <w:pPr>
@@ -26796,26 +27273,21 @@
       <w:pPr>
         <w:pStyle w:val="Ttulo1"/>
       </w:pPr>
-      <w:bookmarkStart w:id="34" w:name="_Toc208341112"/>
+      <w:bookmarkStart w:id="33" w:name="_Toc208341112"/>
       <w:r>
         <w:t>Testes e Qualidade</w:t>
       </w:r>
+      <w:bookmarkEnd w:id="33"/>
+    </w:p>
+    <w:p>
+      <w:pPr>
+        <w:pStyle w:val="Ttulo2"/>
+      </w:pPr>
+      <w:bookmarkStart w:id="34" w:name="_Toc208341113"/>
+      <w:r>
+        <w:t>4.1 Estratégia de Testes: Descrever a estratégia de testes adotada</w:t>
+      </w:r>
       <w:bookmarkEnd w:id="34"/>
-    </w:p>
-    <w:p>
-      <w:pPr>
-        <w:pStyle w:val="Ttulo2"/>
-      </w:pPr>
-      <w:bookmarkStart w:id="35" w:name="_Toc208341113"/>
-      <w:proofErr w:type="gramStart"/>
-      <w:r>
-        <w:t>4.1 Estratégia</w:t>
-      </w:r>
-      <w:proofErr w:type="gramEnd"/>
-      <w:r>
-        <w:t xml:space="preserve"> de Testes: Descrever a estratégia de testes adotada</w:t>
-      </w:r>
-      <w:bookmarkEnd w:id="35"/>
     </w:p>
     <w:p>
       <w:pPr>
@@ -27023,6 +27495,7 @@
         <w:rPr>
           <w:rFonts w:ascii="Arial" w:hAnsi="Arial" w:cs="Arial"/>
         </w:rPr>
+        <w:lastRenderedPageBreak/>
         <w:t>Comportamento da interface</w:t>
       </w:r>
     </w:p>
@@ -27251,7 +27724,6 @@
           <w:sz w:val="24"/>
           <w:szCs w:val="24"/>
         </w:rPr>
-        <w:lastRenderedPageBreak/>
         <w:t>c) Testes de Segurança (SQL Injection e Manipulação de Entradas)</w:t>
       </w:r>
     </w:p>
@@ -27412,30 +27884,13 @@
           <w:sz w:val="24"/>
           <w:szCs w:val="24"/>
         </w:rPr>
-        <w:t>&amp;#</w:t>
-      </w:r>
-      <w:proofErr w:type="gramStart"/>
-      <w:r>
-        <w:rPr>
-          <w:rStyle w:val="CdigoHTML"/>
+        <w:t>&amp;#039;</w:t>
+      </w:r>
+      <w:r>
+        <w:rPr>
           <w:rFonts w:ascii="Arial" w:hAnsi="Arial" w:cs="Arial"/>
-          <w:sz w:val="24"/>
-          <w:szCs w:val="24"/>
-        </w:rPr>
-        <w:t>039;</w:t>
-      </w:r>
-      <w:r>
-        <w:rPr>
-          <w:rFonts w:ascii="Arial" w:hAnsi="Arial" w:cs="Arial"/>
-        </w:rPr>
-        <w:t>,</w:t>
-      </w:r>
-      <w:proofErr w:type="gramEnd"/>
-      <w:r>
-        <w:rPr>
-          <w:rFonts w:ascii="Arial" w:hAnsi="Arial" w:cs="Arial"/>
-        </w:rPr>
-        <w:t xml:space="preserve"> </w:t>
+        </w:rPr>
+        <w:t xml:space="preserve">, </w:t>
       </w:r>
       <w:r>
         <w:rPr>
@@ -27548,14 +28003,14 @@
       <w:pPr>
         <w:pStyle w:val="Ttulo2"/>
       </w:pPr>
-      <w:bookmarkStart w:id="36" w:name="_Toc208341114"/>
+      <w:bookmarkStart w:id="35" w:name="_Toc208341114"/>
       <w:r>
         <w:t>4</w:t>
       </w:r>
       <w:r>
         <w:t>.2 Resultados dos Testes: Apresentar os resultados dos testes realizados</w:t>
       </w:r>
-      <w:bookmarkEnd w:id="36"/>
+      <w:bookmarkEnd w:id="35"/>
     </w:p>
     <w:p>
       <w:pPr>
@@ -27626,6 +28081,7 @@
         <w:rPr>
           <w:rFonts w:ascii="Arial" w:hAnsi="Arial" w:cs="Arial"/>
         </w:rPr>
+        <w:lastRenderedPageBreak/>
         <w:t>Endereço</w:t>
       </w:r>
     </w:p>
@@ -27932,7 +28388,6 @@
           <w:rStyle w:val="Forte"/>
           <w:rFonts w:ascii="Arial" w:hAnsi="Arial" w:cs="Arial"/>
         </w:rPr>
-        <w:lastRenderedPageBreak/>
         <w:t>Resultado:</w:t>
       </w:r>
       <w:r>
@@ -28046,21 +28501,7 @@
         <w:rPr>
           <w:rFonts w:ascii="Arial" w:hAnsi="Arial" w:cs="Arial"/>
         </w:rPr>
-        <w:t xml:space="preserve"> mas no </w:t>
-      </w:r>
-      <w:proofErr w:type="gramStart"/>
-      <w:r>
-        <w:rPr>
-          <w:rFonts w:ascii="Arial" w:hAnsi="Arial" w:cs="Arial"/>
-        </w:rPr>
-        <w:t>backend,foi</w:t>
-      </w:r>
-      <w:proofErr w:type="gramEnd"/>
-      <w:r>
-        <w:rPr>
-          <w:rFonts w:ascii="Arial" w:hAnsi="Arial" w:cs="Arial"/>
-        </w:rPr>
-        <w:t xml:space="preserve"> realizado validações para não ocorrer campos vazios</w:t>
+        <w:t xml:space="preserve"> mas no backend,foi realizado validações para não ocorrer campos vazios</w:t>
       </w:r>
     </w:p>
     <w:p>
@@ -28084,19 +28525,14 @@
       <w:pPr>
         <w:pStyle w:val="Ttulo2"/>
       </w:pPr>
-      <w:proofErr w:type="gramStart"/>
       <w:r>
         <w:t xml:space="preserve">4.3 </w:t>
       </w:r>
-      <w:bookmarkStart w:id="37" w:name="_Toc208341115"/>
-      <w:r>
-        <w:t>Garantia</w:t>
-      </w:r>
-      <w:proofErr w:type="gramEnd"/>
-      <w:r>
-        <w:t xml:space="preserve"> da Qualidade: Descrever as práticas adotadas para garantia da qualidade</w:t>
-      </w:r>
-      <w:bookmarkEnd w:id="37"/>
+      <w:bookmarkStart w:id="36" w:name="_Toc208341115"/>
+      <w:r>
+        <w:t>Garantia da Qualidade: Descrever as práticas adotadas para garantia da qualidade</w:t>
+      </w:r>
+      <w:bookmarkEnd w:id="36"/>
     </w:p>
     <w:p>
       <w:pPr>
@@ -28167,6 +28603,7 @@
         <w:rPr>
           <w:rFonts w:ascii="Arial" w:hAnsi="Arial" w:cs="Arial"/>
         </w:rPr>
+        <w:lastRenderedPageBreak/>
         <w:t>Sistema protegido contra SQL Injection simples devido ao escape automático.</w:t>
       </w:r>
     </w:p>
@@ -28404,9 +28841,8 @@
       <w:pPr>
         <w:pStyle w:val="Ttulo2"/>
       </w:pPr>
-      <w:bookmarkStart w:id="38" w:name="_Toc208341116"/>
-      <w:r>
-        <w:lastRenderedPageBreak/>
+      <w:bookmarkStart w:id="37" w:name="_Toc208341116"/>
+      <w:r>
         <w:t>4</w:t>
       </w:r>
       <w:r>
@@ -28415,22 +28851,23 @@
       <w:r>
         <w:t>Requisitos mínimos de hardware e software para o sistema</w:t>
       </w:r>
+      <w:bookmarkEnd w:id="37"/>
+      <w:r>
+        <w:t xml:space="preserve"> </w:t>
+      </w:r>
+      <w:bookmarkStart w:id="38" w:name="_2zqrayimty9" w:colFirst="0" w:colLast="0"/>
+      <w:bookmarkStart w:id="39" w:name="_nn0nimgeko23" w:colFirst="0" w:colLast="0"/>
+      <w:bookmarkStart w:id="40" w:name="_6gn227md0o7x" w:colFirst="0" w:colLast="0"/>
+      <w:bookmarkStart w:id="41" w:name="_j12f6xsp0jfi" w:colFirst="0" w:colLast="0"/>
+      <w:bookmarkStart w:id="42" w:name="_6mad4wn9nuav" w:colFirst="0" w:colLast="0"/>
+      <w:bookmarkStart w:id="43" w:name="_3cwavtvg9zuo" w:colFirst="0" w:colLast="0"/>
+      <w:bookmarkStart w:id="44" w:name="_v4tufsg5tzi2" w:colFirst="0" w:colLast="0"/>
+      <w:bookmarkStart w:id="45" w:name="_c05mh8u26u55" w:colFirst="0" w:colLast="0"/>
+      <w:bookmarkStart w:id="46" w:name="_4silupz56pcl" w:colFirst="0" w:colLast="0"/>
+      <w:bookmarkStart w:id="47" w:name="_svvhujvzdaoc" w:colFirst="0" w:colLast="0"/>
+      <w:bookmarkStart w:id="48" w:name="_eys2dox2ksiz" w:colFirst="0" w:colLast="0"/>
+      <w:bookmarkStart w:id="49" w:name="_c416v7vsc6tu" w:colFirst="0" w:colLast="0"/>
       <w:bookmarkEnd w:id="38"/>
-      <w:r>
-        <w:t xml:space="preserve"> </w:t>
-      </w:r>
-      <w:bookmarkStart w:id="39" w:name="_2zqrayimty9" w:colFirst="0" w:colLast="0"/>
-      <w:bookmarkStart w:id="40" w:name="_nn0nimgeko23" w:colFirst="0" w:colLast="0"/>
-      <w:bookmarkStart w:id="41" w:name="_6gn227md0o7x" w:colFirst="0" w:colLast="0"/>
-      <w:bookmarkStart w:id="42" w:name="_j12f6xsp0jfi" w:colFirst="0" w:colLast="0"/>
-      <w:bookmarkStart w:id="43" w:name="_6mad4wn9nuav" w:colFirst="0" w:colLast="0"/>
-      <w:bookmarkStart w:id="44" w:name="_3cwavtvg9zuo" w:colFirst="0" w:colLast="0"/>
-      <w:bookmarkStart w:id="45" w:name="_v4tufsg5tzi2" w:colFirst="0" w:colLast="0"/>
-      <w:bookmarkStart w:id="46" w:name="_c05mh8u26u55" w:colFirst="0" w:colLast="0"/>
-      <w:bookmarkStart w:id="47" w:name="_4silupz56pcl" w:colFirst="0" w:colLast="0"/>
-      <w:bookmarkStart w:id="48" w:name="_svvhujvzdaoc" w:colFirst="0" w:colLast="0"/>
-      <w:bookmarkStart w:id="49" w:name="_eys2dox2ksiz" w:colFirst="0" w:colLast="0"/>
-      <w:bookmarkStart w:id="50" w:name="_c416v7vsc6tu" w:colFirst="0" w:colLast="0"/>
       <w:bookmarkEnd w:id="39"/>
       <w:bookmarkEnd w:id="40"/>
       <w:bookmarkEnd w:id="41"/>
@@ -28442,7 +28879,6 @@
       <w:bookmarkEnd w:id="47"/>
       <w:bookmarkEnd w:id="48"/>
       <w:bookmarkEnd w:id="49"/>
-      <w:bookmarkEnd w:id="50"/>
     </w:p>
     <w:p>
       <w:pPr>
@@ -28588,21 +29024,21 @@
       <w:pPr>
         <w:pStyle w:val="Ttulo2"/>
       </w:pPr>
-      <w:bookmarkStart w:id="51" w:name="_Toc208341117"/>
+      <w:bookmarkStart w:id="50" w:name="_Toc208341117"/>
       <w:r>
         <w:t>4</w:t>
       </w:r>
       <w:r>
         <w:t xml:space="preserve">.5 </w:t>
       </w:r>
-      <w:bookmarkStart w:id="52" w:name="_a2ztorr69us4" w:colFirst="0" w:colLast="0"/>
+      <w:bookmarkStart w:id="51" w:name="_a2ztorr69us4" w:colFirst="0" w:colLast="0"/>
+      <w:bookmarkEnd w:id="51"/>
+      <w:r>
+        <w:t>Contrato para desenvolvimento de software</w:t>
+      </w:r>
+      <w:bookmarkStart w:id="52" w:name="_jhlxoy2xhbg9" w:colFirst="0" w:colLast="0"/>
+      <w:bookmarkEnd w:id="50"/>
       <w:bookmarkEnd w:id="52"/>
-      <w:r>
-        <w:t>Contrato para desenvolvimento de software</w:t>
-      </w:r>
-      <w:bookmarkStart w:id="53" w:name="_jhlxoy2xhbg9" w:colFirst="0" w:colLast="0"/>
-      <w:bookmarkEnd w:id="51"/>
-      <w:bookmarkEnd w:id="53"/>
     </w:p>
     <w:p>
       <w:pPr>
@@ -28634,6 +29070,7 @@
         <w:rPr>
           <w:sz w:val="24"/>
         </w:rPr>
+        <w:lastRenderedPageBreak/>
         <w:t>CONTRATANTE:</w:t>
       </w:r>
       <w:r>
@@ -28760,14 +29197,7 @@
           <w:sz w:val="24"/>
         </w:rPr>
         <w:br/>
-        <w:t xml:space="preserve">- Realizar testes de usabilidade e correção de falhas identificadas durante o período </w:t>
-      </w:r>
-      <w:r>
-        <w:rPr>
-          <w:sz w:val="24"/>
-        </w:rPr>
-        <w:lastRenderedPageBreak/>
-        <w:t>de desenvolvimento;</w:t>
+        <w:t>- Realizar testes de usabilidade e correção de falhas identificadas durante o período de desenvolvimento;</w:t>
       </w:r>
       <w:r>
         <w:rPr>
@@ -28893,6 +29323,7 @@
         <w:rPr>
           <w:sz w:val="24"/>
         </w:rPr>
+        <w:lastRenderedPageBreak/>
         <w:t>6. GARANTIA E SUPORTE</w:t>
       </w:r>
       <w:r>
@@ -29014,12 +29445,11 @@
       <w:pPr>
         <w:pStyle w:val="Ttulo1"/>
       </w:pPr>
-      <w:bookmarkStart w:id="54" w:name="_Toc208341118"/>
-      <w:r>
-        <w:lastRenderedPageBreak/>
+      <w:bookmarkStart w:id="53" w:name="_Toc208341118"/>
+      <w:r>
         <w:t>Considerações Finais</w:t>
       </w:r>
-      <w:bookmarkEnd w:id="54"/>
+      <w:bookmarkEnd w:id="53"/>
     </w:p>
     <w:p/>
     <w:p>
@@ -29289,6 +29719,7 @@
           <w:sz w:val="24"/>
           <w:szCs w:val="24"/>
         </w:rPr>
+        <w:lastRenderedPageBreak/>
         <w:t>Paola Gabriele de Oliveira:</w:t>
       </w:r>
     </w:p>
@@ -29541,7 +29972,6 @@
         <w:rPr>
           <w:rFonts w:ascii="Arial" w:hAnsi="Arial" w:cs="Arial"/>
         </w:rPr>
-        <w:lastRenderedPageBreak/>
         <w:t xml:space="preserve">Participou da elaboração da </w:t>
       </w:r>
       <w:r>
@@ -29596,11 +30026,11 @@
       <w:pPr>
         <w:pStyle w:val="Ttulo1"/>
       </w:pPr>
-      <w:bookmarkStart w:id="55" w:name="_Toc208341119"/>
+      <w:bookmarkStart w:id="54" w:name="_Toc208341119"/>
       <w:r>
         <w:t>Referências</w:t>
       </w:r>
-      <w:bookmarkEnd w:id="55"/>
+      <w:bookmarkEnd w:id="54"/>
     </w:p>
     <w:p/>
     <w:p/>
@@ -29613,14 +30043,14 @@
         </w:numPr>
         <w:ind w:left="710"/>
       </w:pPr>
-      <w:bookmarkStart w:id="56" w:name="_Toc208341120"/>
+      <w:bookmarkStart w:id="55" w:name="_Toc208341120"/>
       <w:r>
         <w:t xml:space="preserve">Anexo I - </w:t>
       </w:r>
       <w:r>
         <w:t>Diário de bordo</w:t>
       </w:r>
-      <w:bookmarkEnd w:id="56"/>
+      <w:bookmarkEnd w:id="55"/>
     </w:p>
     <w:p>
       <w:r>
@@ -29689,11 +30119,11 @@
         </w:numPr>
         <w:ind w:left="720"/>
       </w:pPr>
-      <w:bookmarkStart w:id="57" w:name="_Toc208341121"/>
+      <w:bookmarkStart w:id="56" w:name="_Toc208341121"/>
       <w:r>
         <w:t>Anexo II – Cronograma efetivo</w:t>
       </w:r>
-      <w:bookmarkEnd w:id="57"/>
+      <w:bookmarkEnd w:id="56"/>
     </w:p>
     <w:p>
       <w:pPr>
@@ -29704,11 +30134,11 @@
         </w:numPr>
         <w:ind w:left="720"/>
       </w:pPr>
-      <w:bookmarkStart w:id="58" w:name="_Toc208341122"/>
+      <w:bookmarkStart w:id="57" w:name="_Toc208341122"/>
       <w:r>
         <w:t>Anexo III – Evidências</w:t>
       </w:r>
-      <w:bookmarkEnd w:id="58"/>
+      <w:bookmarkEnd w:id="57"/>
     </w:p>
     <w:p>
       <w:r>
@@ -29719,7 +30149,7 @@
       </w:r>
     </w:p>
     <w:sectPr>
-      <w:headerReference w:type="default" r:id="rId23"/>
+      <w:headerReference w:type="default" r:id="rId26"/>
       <w:pgSz w:w="11909" w:h="16834"/>
       <w:pgMar w:top="1440" w:right="1440" w:bottom="1440" w:left="1440" w:header="720" w:footer="720" w:gutter="0"/>
       <w:pgNumType w:start="1"/>
@@ -29730,7 +30160,7 @@
 </file>
 
 <file path=word/endnotes.xml><?xml version="1.0" encoding="utf-8"?>
-<w:endnotes xmlns:wpc="http://schemas.microsoft.com/office/word/2010/wordprocessingCanvas" xmlns:mc="http://schemas.openxmlformats.org/markup-compatibility/2006" xmlns:o="urn:schemas-microsoft-com:office:office" xmlns:r="http://schemas.openxmlformats.org/officeDocument/2006/relationships" xmlns:m="http://schemas.openxmlformats.org/officeDocument/2006/math" xmlns:v="urn:schemas-microsoft-com:vml" xmlns:wp14="http://schemas.microsoft.com/office/word/2010/wordprocessingDrawing" xmlns:wp="http://schemas.openxmlformats.org/drawingml/2006/wordprocessingDrawing" xmlns:w10="urn:schemas-microsoft-com:office:word" xmlns:w="http://schemas.openxmlformats.org/wordprocessingml/2006/main" xmlns:w14="http://schemas.microsoft.com/office/word/2010/wordml" xmlns:w15="http://schemas.microsoft.com/office/word/2012/wordml" xmlns:wpg="http://schemas.microsoft.com/office/word/2010/wordprocessingGroup" xmlns:wpi="http://schemas.microsoft.com/office/word/2010/wordprocessingInk" xmlns:wne="http://schemas.microsoft.com/office/word/2006/wordml" xmlns:wps="http://schemas.microsoft.com/office/word/2010/wordprocessingShape" mc:Ignorable="w14 w15 wp14">
+<w:endnotes xmlns:wpc="http://schemas.microsoft.com/office/word/2010/wordprocessingCanvas" xmlns:cx="http://schemas.microsoft.com/office/drawing/2014/chartex" xmlns:cx1="http://schemas.microsoft.com/office/drawing/2015/9/8/chartex" xmlns:cx2="http://schemas.microsoft.com/office/drawing/2015/10/21/chartex" xmlns:cx3="http://schemas.microsoft.com/office/drawing/2016/5/9/chartex" xmlns:cx4="http://schemas.microsoft.com/office/drawing/2016/5/10/chartex" xmlns:cx5="http://schemas.microsoft.com/office/drawing/2016/5/11/chartex" xmlns:cx6="http://schemas.microsoft.com/office/drawing/2016/5/12/chartex" xmlns:cx7="http://schemas.microsoft.com/office/drawing/2016/5/13/chartex" xmlns:cx8="http://schemas.microsoft.com/office/drawing/2016/5/14/chartex" xmlns:mc="http://schemas.openxmlformats.org/markup-compatibility/2006" xmlns:aink="http://schemas.microsoft.com/office/drawing/2016/ink" xmlns:am3d="http://schemas.microsoft.com/office/drawing/2017/model3d" xmlns:o="urn:schemas-microsoft-com:office:office" xmlns:r="http://schemas.openxmlformats.org/officeDocument/2006/relationships" xmlns:m="http://schemas.openxmlformats.org/officeDocument/2006/math" xmlns:v="urn:schemas-microsoft-com:vml" xmlns:wp14="http://schemas.microsoft.com/office/word/2010/wordprocessingDrawing" xmlns:wp="http://schemas.openxmlformats.org/drawingml/2006/wordprocessingDrawing" xmlns:w10="urn:schemas-microsoft-com:office:word" xmlns:w="http://schemas.openxmlformats.org/wordprocessingml/2006/main" xmlns:w14="http://schemas.microsoft.com/office/word/2010/wordml" xmlns:w15="http://schemas.microsoft.com/office/word/2012/wordml" xmlns:w16cex="http://schemas.microsoft.com/office/word/2018/wordml/cex" xmlns:w16cid="http://schemas.microsoft.com/office/word/2016/wordml/cid" xmlns:w16="http://schemas.microsoft.com/office/word/2018/wordml" xmlns:w16sdtdh="http://schemas.microsoft.com/office/word/2020/wordml/sdtdatahash" xmlns:w16se="http://schemas.microsoft.com/office/word/2015/wordml/symex" xmlns:wpg="http://schemas.microsoft.com/office/word/2010/wordprocessingGroup" xmlns:wpi="http://schemas.microsoft.com/office/word/2010/wordprocessingInk" xmlns:wne="http://schemas.microsoft.com/office/word/2006/wordml" xmlns:wps="http://schemas.microsoft.com/office/word/2010/wordprocessingShape" mc:Ignorable="w14 w15 w16se w16cid w16 w16cex w16sdtdh wp14">
   <w:endnote w:type="separator" w:id="-1">
     <w:p>
       <w:r>
@@ -29749,7 +30179,7 @@
 </file>
 
 <file path=word/footnotes.xml><?xml version="1.0" encoding="utf-8"?>
-<w:footnotes xmlns:wpc="http://schemas.microsoft.com/office/word/2010/wordprocessingCanvas" xmlns:mc="http://schemas.openxmlformats.org/markup-compatibility/2006" xmlns:o="urn:schemas-microsoft-com:office:office" xmlns:r="http://schemas.openxmlformats.org/officeDocument/2006/relationships" xmlns:m="http://schemas.openxmlformats.org/officeDocument/2006/math" xmlns:v="urn:schemas-microsoft-com:vml" xmlns:wp14="http://schemas.microsoft.com/office/word/2010/wordprocessingDrawing" xmlns:wp="http://schemas.openxmlformats.org/drawingml/2006/wordprocessingDrawing" xmlns:w10="urn:schemas-microsoft-com:office:word" xmlns:w="http://schemas.openxmlformats.org/wordprocessingml/2006/main" xmlns:w14="http://schemas.microsoft.com/office/word/2010/wordml" xmlns:w15="http://schemas.microsoft.com/office/word/2012/wordml" xmlns:wpg="http://schemas.microsoft.com/office/word/2010/wordprocessingGroup" xmlns:wpi="http://schemas.microsoft.com/office/word/2010/wordprocessingInk" xmlns:wne="http://schemas.microsoft.com/office/word/2006/wordml" xmlns:wps="http://schemas.microsoft.com/office/word/2010/wordprocessingShape" mc:Ignorable="w14 w15 wp14">
+<w:footnotes xmlns:wpc="http://schemas.microsoft.com/office/word/2010/wordprocessingCanvas" xmlns:cx="http://schemas.microsoft.com/office/drawing/2014/chartex" xmlns:cx1="http://schemas.microsoft.com/office/drawing/2015/9/8/chartex" xmlns:cx2="http://schemas.microsoft.com/office/drawing/2015/10/21/chartex" xmlns:cx3="http://schemas.microsoft.com/office/drawing/2016/5/9/chartex" xmlns:cx4="http://schemas.microsoft.com/office/drawing/2016/5/10/chartex" xmlns:cx5="http://schemas.microsoft.com/office/drawing/2016/5/11/chartex" xmlns:cx6="http://schemas.microsoft.com/office/drawing/2016/5/12/chartex" xmlns:cx7="http://schemas.microsoft.com/office/drawing/2016/5/13/chartex" xmlns:cx8="http://schemas.microsoft.com/office/drawing/2016/5/14/chartex" xmlns:mc="http://schemas.openxmlformats.org/markup-compatibility/2006" xmlns:aink="http://schemas.microsoft.com/office/drawing/2016/ink" xmlns:am3d="http://schemas.microsoft.com/office/drawing/2017/model3d" xmlns:o="urn:schemas-microsoft-com:office:office" xmlns:r="http://schemas.openxmlformats.org/officeDocument/2006/relationships" xmlns:m="http://schemas.openxmlformats.org/officeDocument/2006/math" xmlns:v="urn:schemas-microsoft-com:vml" xmlns:wp14="http://schemas.microsoft.com/office/word/2010/wordprocessingDrawing" xmlns:wp="http://schemas.openxmlformats.org/drawingml/2006/wordprocessingDrawing" xmlns:w10="urn:schemas-microsoft-com:office:word" xmlns:w="http://schemas.openxmlformats.org/wordprocessingml/2006/main" xmlns:w14="http://schemas.microsoft.com/office/word/2010/wordml" xmlns:w15="http://schemas.microsoft.com/office/word/2012/wordml" xmlns:w16cex="http://schemas.microsoft.com/office/word/2018/wordml/cex" xmlns:w16cid="http://schemas.microsoft.com/office/word/2016/wordml/cid" xmlns:w16="http://schemas.microsoft.com/office/word/2018/wordml" xmlns:w16sdtdh="http://schemas.microsoft.com/office/word/2020/wordml/sdtdatahash" xmlns:w16se="http://schemas.microsoft.com/office/word/2015/wordml/symex" xmlns:wpg="http://schemas.microsoft.com/office/word/2010/wordprocessingGroup" xmlns:wpi="http://schemas.microsoft.com/office/word/2010/wordprocessingInk" xmlns:wne="http://schemas.microsoft.com/office/word/2006/wordml" xmlns:wps="http://schemas.microsoft.com/office/word/2010/wordprocessingShape" mc:Ignorable="w14 w15 w16se w16cid w16 w16cex w16sdtdh wp14">
   <w:footnote w:type="separator" w:id="-1">
     <w:p>
       <w:r>
@@ -29768,7 +30198,7 @@
 </file>
 
 <file path=word/header1.xml><?xml version="1.0" encoding="utf-8"?>
-<w:hdr xmlns:wpc="http://schemas.microsoft.com/office/word/2010/wordprocessingCanvas" xmlns:mc="http://schemas.openxmlformats.org/markup-compatibility/2006" xmlns:o="urn:schemas-microsoft-com:office:office" xmlns:r="http://schemas.openxmlformats.org/officeDocument/2006/relationships" xmlns:m="http://schemas.openxmlformats.org/officeDocument/2006/math" xmlns:v="urn:schemas-microsoft-com:vml" xmlns:wp14="http://schemas.microsoft.com/office/word/2010/wordprocessingDrawing" xmlns:wp="http://schemas.openxmlformats.org/drawingml/2006/wordprocessingDrawing" xmlns:w10="urn:schemas-microsoft-com:office:word" xmlns:w="http://schemas.openxmlformats.org/wordprocessingml/2006/main" xmlns:w14="http://schemas.microsoft.com/office/word/2010/wordml" xmlns:w15="http://schemas.microsoft.com/office/word/2012/wordml" xmlns:wpg="http://schemas.microsoft.com/office/word/2010/wordprocessingGroup" xmlns:wpi="http://schemas.microsoft.com/office/word/2010/wordprocessingInk" xmlns:wne="http://schemas.microsoft.com/office/word/2006/wordml" xmlns:wps="http://schemas.microsoft.com/office/word/2010/wordprocessingShape" mc:Ignorable="w14 w15 wp14">
+<w:hdr xmlns:wpc="http://schemas.microsoft.com/office/word/2010/wordprocessingCanvas" xmlns:cx="http://schemas.microsoft.com/office/drawing/2014/chartex" xmlns:cx1="http://schemas.microsoft.com/office/drawing/2015/9/8/chartex" xmlns:cx2="http://schemas.microsoft.com/office/drawing/2015/10/21/chartex" xmlns:cx3="http://schemas.microsoft.com/office/drawing/2016/5/9/chartex" xmlns:cx4="http://schemas.microsoft.com/office/drawing/2016/5/10/chartex" xmlns:cx5="http://schemas.microsoft.com/office/drawing/2016/5/11/chartex" xmlns:cx6="http://schemas.microsoft.com/office/drawing/2016/5/12/chartex" xmlns:cx7="http://schemas.microsoft.com/office/drawing/2016/5/13/chartex" xmlns:cx8="http://schemas.microsoft.com/office/drawing/2016/5/14/chartex" xmlns:mc="http://schemas.openxmlformats.org/markup-compatibility/2006" xmlns:aink="http://schemas.microsoft.com/office/drawing/2016/ink" xmlns:am3d="http://schemas.microsoft.com/office/drawing/2017/model3d" xmlns:o="urn:schemas-microsoft-com:office:office" xmlns:r="http://schemas.openxmlformats.org/officeDocument/2006/relationships" xmlns:m="http://schemas.openxmlformats.org/officeDocument/2006/math" xmlns:v="urn:schemas-microsoft-com:vml" xmlns:wp14="http://schemas.microsoft.com/office/word/2010/wordprocessingDrawing" xmlns:wp="http://schemas.openxmlformats.org/drawingml/2006/wordprocessingDrawing" xmlns:w10="urn:schemas-microsoft-com:office:word" xmlns:w="http://schemas.openxmlformats.org/wordprocessingml/2006/main" xmlns:w14="http://schemas.microsoft.com/office/word/2010/wordml" xmlns:w15="http://schemas.microsoft.com/office/word/2012/wordml" xmlns:w16cex="http://schemas.microsoft.com/office/word/2018/wordml/cex" xmlns:w16cid="http://schemas.microsoft.com/office/word/2016/wordml/cid" xmlns:w16="http://schemas.microsoft.com/office/word/2018/wordml" xmlns:w16sdtdh="http://schemas.microsoft.com/office/word/2020/wordml/sdtdatahash" xmlns:w16se="http://schemas.microsoft.com/office/word/2015/wordml/symex" xmlns:wpg="http://schemas.microsoft.com/office/word/2010/wordprocessingGroup" xmlns:wpi="http://schemas.microsoft.com/office/word/2010/wordprocessingInk" xmlns:wne="http://schemas.microsoft.com/office/word/2006/wordml" xmlns:wps="http://schemas.microsoft.com/office/word/2010/wordprocessingShape" mc:Ignorable="w14 w15 w16se w16cid w16 w16cex w16sdtdh wp14">
   <w:p>
     <w:pPr>
       <w:pStyle w:val="Cabealho"/>
@@ -29921,7 +30351,7 @@
 </file>
 
 <file path=word/numbering.xml><?xml version="1.0" encoding="utf-8"?>
-<w:numbering xmlns:wpc="http://schemas.microsoft.com/office/word/2010/wordprocessingCanvas" xmlns:mc="http://schemas.openxmlformats.org/markup-compatibility/2006" xmlns:o="urn:schemas-microsoft-com:office:office" xmlns:r="http://schemas.openxmlformats.org/officeDocument/2006/relationships" xmlns:m="http://schemas.openxmlformats.org/officeDocument/2006/math" xmlns:v="urn:schemas-microsoft-com:vml" xmlns:wp14="http://schemas.microsoft.com/office/word/2010/wordprocessingDrawing" xmlns:wp="http://schemas.openxmlformats.org/drawingml/2006/wordprocessingDrawing" xmlns:w10="urn:schemas-microsoft-com:office:word" xmlns:w="http://schemas.openxmlformats.org/wordprocessingml/2006/main" xmlns:w14="http://schemas.microsoft.com/office/word/2010/wordml" xmlns:w15="http://schemas.microsoft.com/office/word/2012/wordml" xmlns:wpg="http://schemas.microsoft.com/office/word/2010/wordprocessingGroup" xmlns:wpi="http://schemas.microsoft.com/office/word/2010/wordprocessingInk" xmlns:wne="http://schemas.microsoft.com/office/word/2006/wordml" xmlns:wps="http://schemas.microsoft.com/office/word/2010/wordprocessingShape" mc:Ignorable="w14 w15 wp14">
+<w:numbering xmlns:wpc="http://schemas.microsoft.com/office/word/2010/wordprocessingCanvas" xmlns:cx="http://schemas.microsoft.com/office/drawing/2014/chartex" xmlns:cx1="http://schemas.microsoft.com/office/drawing/2015/9/8/chartex" xmlns:cx2="http://schemas.microsoft.com/office/drawing/2015/10/21/chartex" xmlns:cx3="http://schemas.microsoft.com/office/drawing/2016/5/9/chartex" xmlns:cx4="http://schemas.microsoft.com/office/drawing/2016/5/10/chartex" xmlns:cx5="http://schemas.microsoft.com/office/drawing/2016/5/11/chartex" xmlns:cx6="http://schemas.microsoft.com/office/drawing/2016/5/12/chartex" xmlns:cx7="http://schemas.microsoft.com/office/drawing/2016/5/13/chartex" xmlns:cx8="http://schemas.microsoft.com/office/drawing/2016/5/14/chartex" xmlns:mc="http://schemas.openxmlformats.org/markup-compatibility/2006" xmlns:aink="http://schemas.microsoft.com/office/drawing/2016/ink" xmlns:am3d="http://schemas.microsoft.com/office/drawing/2017/model3d" xmlns:o="urn:schemas-microsoft-com:office:office" xmlns:r="http://schemas.openxmlformats.org/officeDocument/2006/relationships" xmlns:m="http://schemas.openxmlformats.org/officeDocument/2006/math" xmlns:v="urn:schemas-microsoft-com:vml" xmlns:wp14="http://schemas.microsoft.com/office/word/2010/wordprocessingDrawing" xmlns:wp="http://schemas.openxmlformats.org/drawingml/2006/wordprocessingDrawing" xmlns:w10="urn:schemas-microsoft-com:office:word" xmlns:w="http://schemas.openxmlformats.org/wordprocessingml/2006/main" xmlns:w14="http://schemas.microsoft.com/office/word/2010/wordml" xmlns:w15="http://schemas.microsoft.com/office/word/2012/wordml" xmlns:w16cex="http://schemas.microsoft.com/office/word/2018/wordml/cex" xmlns:w16cid="http://schemas.microsoft.com/office/word/2016/wordml/cid" xmlns:w16="http://schemas.microsoft.com/office/word/2018/wordml" xmlns:w16sdtdh="http://schemas.microsoft.com/office/word/2020/wordml/sdtdatahash" xmlns:w16se="http://schemas.microsoft.com/office/word/2015/wordml/symex" xmlns:wpg="http://schemas.microsoft.com/office/word/2010/wordprocessingGroup" xmlns:wpi="http://schemas.microsoft.com/office/word/2010/wordprocessingInk" xmlns:wne="http://schemas.microsoft.com/office/word/2006/wordml" xmlns:wps="http://schemas.microsoft.com/office/word/2010/wordprocessingShape" mc:Ignorable="w14 w15 w16se w16cid w16 w16cex w16sdtdh wp14">
   <w:abstractNum w:abstractNumId="0" w15:restartNumberingAfterBreak="0">
     <w:nsid w:val="00991751"/>
     <w:multiLevelType w:val="multilevel"/>
@@ -35951,7 +36381,7 @@
 </file>
 
 <file path=word/styles.xml><?xml version="1.0" encoding="utf-8"?>
-<w:styles xmlns:mc="http://schemas.openxmlformats.org/markup-compatibility/2006" xmlns:r="http://schemas.openxmlformats.org/officeDocument/2006/relationships" xmlns:w="http://schemas.openxmlformats.org/wordprocessingml/2006/main" xmlns:w14="http://schemas.microsoft.com/office/word/2010/wordml" xmlns:w15="http://schemas.microsoft.com/office/word/2012/wordml" mc:Ignorable="w14 w15">
+<w:styles xmlns:mc="http://schemas.openxmlformats.org/markup-compatibility/2006" xmlns:r="http://schemas.openxmlformats.org/officeDocument/2006/relationships" xmlns:w="http://schemas.openxmlformats.org/wordprocessingml/2006/main" xmlns:w14="http://schemas.microsoft.com/office/word/2010/wordml" xmlns:w15="http://schemas.microsoft.com/office/word/2012/wordml" xmlns:w16cex="http://schemas.microsoft.com/office/word/2018/wordml/cex" xmlns:w16cid="http://schemas.microsoft.com/office/word/2016/wordml/cid" xmlns:w16="http://schemas.microsoft.com/office/word/2018/wordml" xmlns:w16sdtdh="http://schemas.microsoft.com/office/word/2020/wordml/sdtdatahash" xmlns:w16se="http://schemas.microsoft.com/office/word/2015/wordml/symex" mc:Ignorable="w14 w15 w16se w16cid w16 w16cex w16sdtdh">
   <w:docDefaults>
     <w:rPrDefault>
       <w:rPr>
@@ -35967,7 +36397,7 @@
       </w:pPr>
     </w:pPrDefault>
   </w:docDefaults>
-  <w:latentStyles w:defLockedState="0" w:defUIPriority="99" w:defSemiHidden="0" w:defUnhideWhenUsed="0" w:defQFormat="0" w:count="371">
+  <w:latentStyles w:defLockedState="0" w:defUIPriority="99" w:defSemiHidden="0" w:defUnhideWhenUsed="0" w:defQFormat="0" w:count="376">
     <w:lsdException w:name="Normal" w:uiPriority="0" w:qFormat="1"/>
     <w:lsdException w:name="heading 1" w:uiPriority="9" w:qFormat="1"/>
     <w:lsdException w:name="heading 2" w:semiHidden="1" w:uiPriority="9" w:unhideWhenUsed="1" w:qFormat="1"/>
@@ -36073,7 +36503,6 @@
     <w:lsdException w:name="HTML Sample" w:semiHidden="1" w:unhideWhenUsed="1"/>
     <w:lsdException w:name="HTML Typewriter" w:semiHidden="1" w:unhideWhenUsed="1"/>
     <w:lsdException w:name="HTML Variable" w:semiHidden="1" w:unhideWhenUsed="1"/>
-    <w:lsdException w:name="Normal Table" w:semiHidden="1" w:unhideWhenUsed="1"/>
     <w:lsdException w:name="annotation subject" w:semiHidden="1" w:unhideWhenUsed="1"/>
     <w:lsdException w:name="No List" w:semiHidden="1" w:unhideWhenUsed="1"/>
     <w:lsdException w:name="Outline List 1" w:semiHidden="1" w:unhideWhenUsed="1"/>
@@ -36116,11 +36545,8 @@
     <w:lsdException w:name="Table Contemporary" w:semiHidden="1" w:unhideWhenUsed="1"/>
     <w:lsdException w:name="Table Elegant" w:semiHidden="1" w:unhideWhenUsed="1"/>
     <w:lsdException w:name="Table Professional" w:semiHidden="1" w:unhideWhenUsed="1"/>
-    <w:lsdException w:name="Table Subtle 1" w:semiHidden="1" w:unhideWhenUsed="1"/>
     <w:lsdException w:name="Table Subtle 2" w:semiHidden="1" w:unhideWhenUsed="1"/>
     <w:lsdException w:name="Table Web 1" w:semiHidden="1" w:unhideWhenUsed="1"/>
-    <w:lsdException w:name="Table Web 2" w:semiHidden="1" w:unhideWhenUsed="1"/>
-    <w:lsdException w:name="Table Web 3" w:semiHidden="1" w:unhideWhenUsed="1"/>
     <w:lsdException w:name="Balloon Text" w:semiHidden="1" w:unhideWhenUsed="1"/>
     <w:lsdException w:name="Table Grid" w:uiPriority="39"/>
     <w:lsdException w:name="Table Theme" w:semiHidden="1" w:unhideWhenUsed="1"/>
@@ -36339,6 +36765,11 @@
     <w:lsdException w:name="List Table 5 Dark Accent 6" w:uiPriority="50"/>
     <w:lsdException w:name="List Table 6 Colorful Accent 6" w:uiPriority="51"/>
     <w:lsdException w:name="List Table 7 Colorful Accent 6" w:uiPriority="52"/>
+    <w:lsdException w:name="Mention" w:semiHidden="1" w:unhideWhenUsed="1"/>
+    <w:lsdException w:name="Smart Hyperlink" w:semiHidden="1" w:unhideWhenUsed="1"/>
+    <w:lsdException w:name="Hashtag" w:semiHidden="1" w:unhideWhenUsed="1"/>
+    <w:lsdException w:name="Unresolved Mention" w:semiHidden="1" w:unhideWhenUsed="1"/>
+    <w:lsdException w:name="Smart Link" w:semiHidden="1" w:unhideWhenUsed="1"/>
   </w:latentStyles>
   <w:style w:type="paragraph" w:default="1" w:styleId="Normal">
     <w:name w:val="Normal"/>
@@ -36984,8 +37415,8 @@
       <w:bCs/>
     </w:rPr>
   </w:style>
-  <w:style w:type="character" w:customStyle="1" w:styleId="UnresolvedMention">
-    <w:name w:val="Unresolved Mention"/>
+  <w:style w:type="character" w:customStyle="1" w:styleId="MenoPendente1">
+    <w:name w:val="Menção Pendente1"/>
     <w:basedOn w:val="Fontepargpadro"/>
     <w:uiPriority w:val="99"/>
     <w:semiHidden/>
@@ -37043,7 +37474,7 @@
 </file>
 
 <file path=word/glossary/document.xml><?xml version="1.0" encoding="utf-8"?>
-<w:glossaryDocument xmlns:wpc="http://schemas.microsoft.com/office/word/2010/wordprocessingCanvas" xmlns:mc="http://schemas.openxmlformats.org/markup-compatibility/2006" xmlns:o="urn:schemas-microsoft-com:office:office" xmlns:r="http://schemas.openxmlformats.org/officeDocument/2006/relationships" xmlns:m="http://schemas.openxmlformats.org/officeDocument/2006/math" xmlns:v="urn:schemas-microsoft-com:vml" xmlns:wp14="http://schemas.microsoft.com/office/word/2010/wordprocessingDrawing" xmlns:wp="http://schemas.openxmlformats.org/drawingml/2006/wordprocessingDrawing" xmlns:w10="urn:schemas-microsoft-com:office:word" xmlns:w="http://schemas.openxmlformats.org/wordprocessingml/2006/main" xmlns:w14="http://schemas.microsoft.com/office/word/2010/wordml" xmlns:w15="http://schemas.microsoft.com/office/word/2012/wordml" xmlns:wpg="http://schemas.microsoft.com/office/word/2010/wordprocessingGroup" xmlns:wpi="http://schemas.microsoft.com/office/word/2010/wordprocessingInk" xmlns:wne="http://schemas.microsoft.com/office/word/2006/wordml" xmlns:wps="http://schemas.microsoft.com/office/word/2010/wordprocessingShape" mc:Ignorable="w14 w15 wp14">
+<w:glossaryDocument xmlns:wpc="http://schemas.microsoft.com/office/word/2010/wordprocessingCanvas" xmlns:cx="http://schemas.microsoft.com/office/drawing/2014/chartex" xmlns:cx1="http://schemas.microsoft.com/office/drawing/2015/9/8/chartex" xmlns:cx2="http://schemas.microsoft.com/office/drawing/2015/10/21/chartex" xmlns:cx3="http://schemas.microsoft.com/office/drawing/2016/5/9/chartex" xmlns:cx4="http://schemas.microsoft.com/office/drawing/2016/5/10/chartex" xmlns:cx5="http://schemas.microsoft.com/office/drawing/2016/5/11/chartex" xmlns:cx6="http://schemas.microsoft.com/office/drawing/2016/5/12/chartex" xmlns:cx7="http://schemas.microsoft.com/office/drawing/2016/5/13/chartex" xmlns:cx8="http://schemas.microsoft.com/office/drawing/2016/5/14/chartex" xmlns:mc="http://schemas.openxmlformats.org/markup-compatibility/2006" xmlns:aink="http://schemas.microsoft.com/office/drawing/2016/ink" xmlns:am3d="http://schemas.microsoft.com/office/drawing/2017/model3d" xmlns:o="urn:schemas-microsoft-com:office:office" xmlns:r="http://schemas.openxmlformats.org/officeDocument/2006/relationships" xmlns:m="http://schemas.openxmlformats.org/officeDocument/2006/math" xmlns:v="urn:schemas-microsoft-com:vml" xmlns:wp14="http://schemas.microsoft.com/office/word/2010/wordprocessingDrawing" xmlns:wp="http://schemas.openxmlformats.org/drawingml/2006/wordprocessingDrawing" xmlns:w10="urn:schemas-microsoft-com:office:word" xmlns:w="http://schemas.openxmlformats.org/wordprocessingml/2006/main" xmlns:w14="http://schemas.microsoft.com/office/word/2010/wordml" xmlns:w15="http://schemas.microsoft.com/office/word/2012/wordml" xmlns:w16cex="http://schemas.microsoft.com/office/word/2018/wordml/cex" xmlns:w16cid="http://schemas.microsoft.com/office/word/2016/wordml/cid" xmlns:w16="http://schemas.microsoft.com/office/word/2018/wordml" xmlns:w16sdtdh="http://schemas.microsoft.com/office/word/2020/wordml/sdtdatahash" xmlns:w16se="http://schemas.microsoft.com/office/word/2015/wordml/symex" xmlns:wpg="http://schemas.microsoft.com/office/word/2010/wordprocessingGroup" xmlns:wpi="http://schemas.microsoft.com/office/word/2010/wordprocessingInk" xmlns:wne="http://schemas.microsoft.com/office/word/2006/wordml" xmlns:wps="http://schemas.microsoft.com/office/word/2010/wordprocessingShape" mc:Ignorable="w14 w15 w16se w16cid w16 w16cex w16sdtdh wp14">
   <w:docParts>
     <w:docPart>
       <w:docPartPr>
@@ -37282,7 +37713,7 @@
 </file>
 
 <file path=word/glossary/fontTable.xml><?xml version="1.0" encoding="utf-8"?>
-<w:fonts xmlns:mc="http://schemas.openxmlformats.org/markup-compatibility/2006" xmlns:r="http://schemas.openxmlformats.org/officeDocument/2006/relationships" xmlns:w="http://schemas.openxmlformats.org/wordprocessingml/2006/main" xmlns:w14="http://schemas.microsoft.com/office/word/2010/wordml" xmlns:w15="http://schemas.microsoft.com/office/word/2012/wordml" mc:Ignorable="w14 w15">
+<w:fonts xmlns:mc="http://schemas.openxmlformats.org/markup-compatibility/2006" xmlns:r="http://schemas.openxmlformats.org/officeDocument/2006/relationships" xmlns:w="http://schemas.openxmlformats.org/wordprocessingml/2006/main" xmlns:w14="http://schemas.microsoft.com/office/word/2010/wordml" xmlns:w15="http://schemas.microsoft.com/office/word/2012/wordml" xmlns:w16cex="http://schemas.microsoft.com/office/word/2018/wordml/cex" xmlns:w16cid="http://schemas.microsoft.com/office/word/2016/wordml/cid" xmlns:w16="http://schemas.microsoft.com/office/word/2018/wordml" xmlns:w16sdtdh="http://schemas.microsoft.com/office/word/2020/wordml/sdtdatahash" xmlns:w16se="http://schemas.microsoft.com/office/word/2015/wordml/symex" mc:Ignorable="w14 w15 w16se w16cid w16 w16cex w16sdtdh">
   <w:font w:name="Symbol">
     <w:panose1 w:val="05050102010706020507"/>
     <w:charset w:val="02"/>
@@ -37358,7 +37789,7 @@
 </file>
 
 <file path=word/glossary/settings.xml><?xml version="1.0" encoding="utf-8"?>
-<w:settings xmlns:mc="http://schemas.openxmlformats.org/markup-compatibility/2006" xmlns:o="urn:schemas-microsoft-com:office:office" xmlns:r="http://schemas.openxmlformats.org/officeDocument/2006/relationships" xmlns:m="http://schemas.openxmlformats.org/officeDocument/2006/math" xmlns:v="urn:schemas-microsoft-com:vml" xmlns:w10="urn:schemas-microsoft-com:office:word" xmlns:w="http://schemas.openxmlformats.org/wordprocessingml/2006/main" xmlns:w14="http://schemas.microsoft.com/office/word/2010/wordml" xmlns:w15="http://schemas.microsoft.com/office/word/2012/wordml" xmlns:sl="http://schemas.openxmlformats.org/schemaLibrary/2006/main" mc:Ignorable="w14 w15">
+<w:settings xmlns:mc="http://schemas.openxmlformats.org/markup-compatibility/2006" xmlns:o="urn:schemas-microsoft-com:office:office" xmlns:r="http://schemas.openxmlformats.org/officeDocument/2006/relationships" xmlns:m="http://schemas.openxmlformats.org/officeDocument/2006/math" xmlns:v="urn:schemas-microsoft-com:vml" xmlns:w10="urn:schemas-microsoft-com:office:word" xmlns:w="http://schemas.openxmlformats.org/wordprocessingml/2006/main" xmlns:w14="http://schemas.microsoft.com/office/word/2010/wordml" xmlns:w15="http://schemas.microsoft.com/office/word/2012/wordml" xmlns:w16cex="http://schemas.microsoft.com/office/word/2018/wordml/cex" xmlns:w16cid="http://schemas.microsoft.com/office/word/2016/wordml/cid" xmlns:w16="http://schemas.microsoft.com/office/word/2018/wordml" xmlns:w16sdtdh="http://schemas.microsoft.com/office/word/2020/wordml/sdtdatahash" xmlns:w16se="http://schemas.microsoft.com/office/word/2015/wordml/symex" xmlns:sl="http://schemas.openxmlformats.org/schemaLibrary/2006/main" mc:Ignorable="w14 w15 w16se w16cid w16 w16cex w16sdtdh">
   <w:view w:val="normal"/>
   <w:defaultTabStop w:val="708"/>
   <w:hyphenationZone w:val="425"/>
@@ -37370,6 +37801,7 @@
     <w:compatSetting w:name="enableOpenTypeFeatures" w:uri="http://schemas.microsoft.com/office/word" w:val="1"/>
     <w:compatSetting w:name="doNotFlipMirrorIndents" w:uri="http://schemas.microsoft.com/office/word" w:val="1"/>
     <w:compatSetting w:name="differentiateMultirowTableHeaders" w:uri="http://schemas.microsoft.com/office/word" w:val="1"/>
+    <w:compatSetting w:name="useWord2013TrackBottomHyphenation" w:uri="http://schemas.microsoft.com/office/word" w:val="1"/>
   </w:compat>
   <w:rsids>
     <w:rsidRoot w:val="00B855D3"/>
@@ -37400,6 +37832,7 @@
     <w:rsid w:val="009C592D"/>
     <w:rsid w:val="009E2C52"/>
     <w:rsid w:val="009F3907"/>
+    <w:rsid w:val="00A76C28"/>
     <w:rsid w:val="00AC7CE5"/>
     <w:rsid w:val="00B06368"/>
     <w:rsid w:val="00B855D3"/>
@@ -37434,7 +37867,7 @@
 </file>
 
 <file path=word/glossary/styles.xml><?xml version="1.0" encoding="utf-8"?>
-<w:styles xmlns:mc="http://schemas.openxmlformats.org/markup-compatibility/2006" xmlns:r="http://schemas.openxmlformats.org/officeDocument/2006/relationships" xmlns:w="http://schemas.openxmlformats.org/wordprocessingml/2006/main" xmlns:w14="http://schemas.microsoft.com/office/word/2010/wordml" xmlns:w15="http://schemas.microsoft.com/office/word/2012/wordml" mc:Ignorable="w14 w15">
+<w:styles xmlns:mc="http://schemas.openxmlformats.org/markup-compatibility/2006" xmlns:r="http://schemas.openxmlformats.org/officeDocument/2006/relationships" xmlns:w="http://schemas.openxmlformats.org/wordprocessingml/2006/main" xmlns:w14="http://schemas.microsoft.com/office/word/2010/wordml" xmlns:w15="http://schemas.microsoft.com/office/word/2012/wordml" xmlns:w16cex="http://schemas.microsoft.com/office/word/2018/wordml/cex" xmlns:w16cid="http://schemas.microsoft.com/office/word/2016/wordml/cid" xmlns:w16="http://schemas.microsoft.com/office/word/2018/wordml" xmlns:w16sdtdh="http://schemas.microsoft.com/office/word/2020/wordml/sdtdatahash" xmlns:w16se="http://schemas.microsoft.com/office/word/2015/wordml/symex" mc:Ignorable="w14 w15 w16se w16cid w16 w16cex w16sdtdh">
   <w:docDefaults>
     <w:rPrDefault>
       <w:rPr>
@@ -37452,7 +37885,7 @@
       </w:pPr>
     </w:pPrDefault>
   </w:docDefaults>
-  <w:latentStyles w:defLockedState="0" w:defUIPriority="99" w:defSemiHidden="0" w:defUnhideWhenUsed="0" w:defQFormat="0" w:count="371">
+  <w:latentStyles w:defLockedState="0" w:defUIPriority="99" w:defSemiHidden="0" w:defUnhideWhenUsed="0" w:defQFormat="0" w:count="376">
     <w:lsdException w:name="Normal" w:uiPriority="0" w:qFormat="1"/>
     <w:lsdException w:name="heading 1" w:uiPriority="9" w:qFormat="1"/>
     <w:lsdException w:name="heading 2" w:semiHidden="1" w:uiPriority="9" w:unhideWhenUsed="1" w:qFormat="1"/>
@@ -37558,7 +37991,6 @@
     <w:lsdException w:name="HTML Sample" w:semiHidden="1" w:unhideWhenUsed="1"/>
     <w:lsdException w:name="HTML Typewriter" w:semiHidden="1" w:unhideWhenUsed="1"/>
     <w:lsdException w:name="HTML Variable" w:semiHidden="1" w:unhideWhenUsed="1"/>
-    <w:lsdException w:name="Normal Table" w:semiHidden="1" w:unhideWhenUsed="1"/>
     <w:lsdException w:name="annotation subject" w:semiHidden="1" w:unhideWhenUsed="1"/>
     <w:lsdException w:name="No List" w:semiHidden="1" w:unhideWhenUsed="1"/>
     <w:lsdException w:name="Outline List 1" w:semiHidden="1" w:unhideWhenUsed="1"/>
@@ -37601,11 +38033,8 @@
     <w:lsdException w:name="Table Contemporary" w:semiHidden="1" w:unhideWhenUsed="1"/>
     <w:lsdException w:name="Table Elegant" w:semiHidden="1" w:unhideWhenUsed="1"/>
     <w:lsdException w:name="Table Professional" w:semiHidden="1" w:unhideWhenUsed="1"/>
-    <w:lsdException w:name="Table Subtle 1" w:semiHidden="1" w:unhideWhenUsed="1"/>
     <w:lsdException w:name="Table Subtle 2" w:semiHidden="1" w:unhideWhenUsed="1"/>
     <w:lsdException w:name="Table Web 1" w:semiHidden="1" w:unhideWhenUsed="1"/>
-    <w:lsdException w:name="Table Web 2" w:semiHidden="1" w:unhideWhenUsed="1"/>
-    <w:lsdException w:name="Table Web 3" w:semiHidden="1" w:unhideWhenUsed="1"/>
     <w:lsdException w:name="Balloon Text" w:semiHidden="1" w:unhideWhenUsed="1"/>
     <w:lsdException w:name="Table Grid" w:uiPriority="39"/>
     <w:lsdException w:name="Table Theme" w:semiHidden="1" w:unhideWhenUsed="1"/>
@@ -37824,6 +38253,11 @@
     <w:lsdException w:name="List Table 5 Dark Accent 6" w:uiPriority="50"/>
     <w:lsdException w:name="List Table 6 Colorful Accent 6" w:uiPriority="51"/>
     <w:lsdException w:name="List Table 7 Colorful Accent 6" w:uiPriority="52"/>
+    <w:lsdException w:name="Mention" w:semiHidden="1" w:unhideWhenUsed="1"/>
+    <w:lsdException w:name="Smart Hyperlink" w:semiHidden="1" w:unhideWhenUsed="1"/>
+    <w:lsdException w:name="Hashtag" w:semiHidden="1" w:unhideWhenUsed="1"/>
+    <w:lsdException w:name="Unresolved Mention" w:semiHidden="1" w:unhideWhenUsed="1"/>
+    <w:lsdException w:name="Smart Link" w:semiHidden="1" w:unhideWhenUsed="1"/>
   </w:latentStyles>
   <w:style w:type="paragraph" w:default="1" w:styleId="Normal">
     <w:name w:val="Normal"/>
@@ -37913,7 +38347,7 @@
 </file>
 
 <file path=word/glossary/webSettings.xml><?xml version="1.0" encoding="utf-8"?>
-<w:webSettings xmlns:mc="http://schemas.openxmlformats.org/markup-compatibility/2006" xmlns:r="http://schemas.openxmlformats.org/officeDocument/2006/relationships" xmlns:w="http://schemas.openxmlformats.org/wordprocessingml/2006/main" xmlns:w14="http://schemas.microsoft.com/office/word/2010/wordml" xmlns:w15="http://schemas.microsoft.com/office/word/2012/wordml" mc:Ignorable="w14 w15">
+<w:webSettings xmlns:mc="http://schemas.openxmlformats.org/markup-compatibility/2006" xmlns:r="http://schemas.openxmlformats.org/officeDocument/2006/relationships" xmlns:w="http://schemas.openxmlformats.org/wordprocessingml/2006/main" xmlns:w14="http://schemas.microsoft.com/office/word/2010/wordml" xmlns:w15="http://schemas.microsoft.com/office/word/2012/wordml" xmlns:w16cex="http://schemas.microsoft.com/office/word/2018/wordml/cex" xmlns:w16cid="http://schemas.microsoft.com/office/word/2016/wordml/cid" xmlns:w16="http://schemas.microsoft.com/office/word/2018/wordml" xmlns:w16sdtdh="http://schemas.microsoft.com/office/word/2020/wordml/sdtdatahash" xmlns:w16se="http://schemas.microsoft.com/office/word/2015/wordml/symex" mc:Ignorable="w14 w15 w16se w16cid w16 w16cex w16sdtdh">
   <w:optimizeForBrowser/>
   <w:allowPNG/>
 </w:webSettings>
@@ -38240,6 +38674,15 @@
 </file>
 
 <file path=customXml/item1.xml><?xml version="1.0" encoding="utf-8"?>
+<?mso-contentType ?>
+<FormTemplates xmlns="http://schemas.microsoft.com/sharepoint/v3/contenttype/forms">
+  <Display>DocumentLibraryForm</Display>
+  <Edit>DocumentLibraryForm</Edit>
+  <New>DocumentLibraryForm</New>
+</FormTemplates>
+</file>
+
+<file path=customXml/item2.xml><?xml version="1.0" encoding="utf-8"?>
 <p:properties xmlns:p="http://schemas.microsoft.com/office/2006/metadata/properties" xmlns:xsi="http://www.w3.org/2001/XMLSchema-instance" xmlns:pc="http://schemas.microsoft.com/office/infopath/2007/PartnerControls">
   <documentManagement>
     <ReferenceId xmlns="ec659b26-6293-4928-bb11-856a03e4a8d7" xsi:nil="true"/>
@@ -38251,16 +38694,11 @@
 </p:properties>
 </file>
 
-<file path=customXml/item2.xml><?xml version="1.0" encoding="utf-8"?>
-<?mso-contentType ?>
-<FormTemplates xmlns="http://schemas.microsoft.com/sharepoint/v3/contenttype/forms">
-  <Display>DocumentLibraryForm</Display>
-  <Edit>DocumentLibraryForm</Edit>
-  <New>DocumentLibraryForm</New>
-</FormTemplates>
+<file path=customXml/item3.xml><?xml version="1.0" encoding="utf-8"?>
+<b:Sources xmlns:b="http://schemas.openxmlformats.org/officeDocument/2006/bibliography" xmlns="http://schemas.openxmlformats.org/officeDocument/2006/bibliography" SelectedStyle="\APASixthEditionOfficeOnline.xsl" StyleName="APA" Version="6"/>
 </file>
 
-<file path=customXml/item3.xml><?xml version="1.0" encoding="utf-8"?>
+<file path=customXml/item4.xml><?xml version="1.0" encoding="utf-8"?>
 <ct:contentTypeSchema xmlns:ct="http://schemas.microsoft.com/office/2006/metadata/contentType" xmlns:ma="http://schemas.microsoft.com/office/2006/metadata/properties/metaAttributes" ct:_="" ma:_="" ma:contentTypeName="Documento" ma:contentTypeID="0x010100FD3ED64B2A16E444B34B77E0DD18A1D7" ma:contentTypeVersion="11" ma:contentTypeDescription="Crie um novo documento." ma:contentTypeScope="" ma:versionID="d34fd7e85eb9589aa089d32653aa0c75">
   <xsd:schema xmlns:xsd="http://www.w3.org/2001/XMLSchema" xmlns:xs="http://www.w3.org/2001/XMLSchema" xmlns:p="http://schemas.microsoft.com/office/2006/metadata/properties" xmlns:ns2="ec659b26-6293-4928-bb11-856a03e4a8d7" xmlns:ns3="1c3b4928-cda6-46fa-98a6-08670120ff06" targetNamespace="http://schemas.microsoft.com/office/2006/metadata/properties" ma:root="true" ma:fieldsID="f58956c859b15edf5255d02a684a7956" ns2:_="" ns3:_="">
     <xsd:import namespace="ec659b26-6293-4928-bb11-856a03e4a8d7"/>
@@ -38455,11 +38893,15 @@
 </ct:contentTypeSchema>
 </file>
 
-<file path=customXml/item4.xml><?xml version="1.0" encoding="utf-8"?>
-<b:Sources xmlns:b="http://schemas.openxmlformats.org/officeDocument/2006/bibliography" xmlns="http://schemas.openxmlformats.org/officeDocument/2006/bibliography" SelectedStyle="\APASixthEditionOfficeOnline.xsl" StyleName="APA" Version="6"/>
+<file path=customXml/itemProps1.xml><?xml version="1.0" encoding="utf-8"?>
+<ds:datastoreItem xmlns:ds="http://schemas.openxmlformats.org/officeDocument/2006/customXml" ds:itemID="{558DF978-370F-4130-B353-970A7B1128E5}">
+  <ds:schemaRefs>
+    <ds:schemaRef ds:uri="http://schemas.microsoft.com/sharepoint/v3/contenttype/forms"/>
+  </ds:schemaRefs>
+</ds:datastoreItem>
 </file>
 
-<file path=customXml/itemProps1.xml><?xml version="1.0" encoding="utf-8"?>
+<file path=customXml/itemProps2.xml><?xml version="1.0" encoding="utf-8"?>
 <ds:datastoreItem xmlns:ds="http://schemas.openxmlformats.org/officeDocument/2006/customXml" ds:itemID="{9FA691A9-2AEB-4252-B291-BFEA86886B09}">
   <ds:schemaRefs>
     <ds:schemaRef ds:uri="http://schemas.microsoft.com/office/2006/metadata/properties"/>
@@ -38470,15 +38912,15 @@
 </ds:datastoreItem>
 </file>
 
-<file path=customXml/itemProps2.xml><?xml version="1.0" encoding="utf-8"?>
-<ds:datastoreItem xmlns:ds="http://schemas.openxmlformats.org/officeDocument/2006/customXml" ds:itemID="{558DF978-370F-4130-B353-970A7B1128E5}">
+<file path=customXml/itemProps3.xml><?xml version="1.0" encoding="utf-8"?>
+<ds:datastoreItem xmlns:ds="http://schemas.openxmlformats.org/officeDocument/2006/customXml" ds:itemID="{F99CCD6D-83EB-47F7-942F-49F8A11E613F}">
   <ds:schemaRefs>
-    <ds:schemaRef ds:uri="http://schemas.microsoft.com/sharepoint/v3/contenttype/forms"/>
+    <ds:schemaRef ds:uri="http://schemas.openxmlformats.org/officeDocument/2006/bibliography"/>
   </ds:schemaRefs>
 </ds:datastoreItem>
 </file>
 
-<file path=customXml/itemProps3.xml><?xml version="1.0" encoding="utf-8"?>
+<file path=customXml/itemProps4.xml><?xml version="1.0" encoding="utf-8"?>
 <ds:datastoreItem xmlns:ds="http://schemas.openxmlformats.org/officeDocument/2006/customXml" ds:itemID="{8D85B28B-F328-4F9E-B446-F420632E7491}">
   <ds:schemaRefs>
     <ds:schemaRef ds:uri="http://schemas.microsoft.com/office/2006/metadata/contentType"/>
@@ -38495,12 +38937,4 @@
     <ds:schemaRef ds:uri="http://schemas.microsoft.com/internal/obd"/>
   </ds:schemaRefs>
 </ds:datastoreItem>
-</file>
-
-<file path=customXml/itemProps4.xml><?xml version="1.0" encoding="utf-8"?>
-<ds:datastoreItem xmlns:ds="http://schemas.openxmlformats.org/officeDocument/2006/customXml" ds:itemID="{F99CCD6D-83EB-47F7-942F-49F8A11E613F}">
-  <ds:schemaRefs>
-    <ds:schemaRef ds:uri="http://schemas.openxmlformats.org/officeDocument/2006/bibliography"/>
-  </ds:schemaRefs>
-</ds:datastoreItem>
 </file>
</xml_diff>